<commit_message>
Added PNG Block Breaking Animation
</commit_message>
<xml_diff>
--- a/Ore Ajibade - AngryBirds.docx
+++ b/Ore Ajibade - AngryBirds.docx
@@ -10593,6 +10593,88 @@
     </w:p>
     <w:p>
       <w:pPr>
+        <w:pStyle w:val="Heading3"/>
+        <w:rPr>
+          <w:lang w:val="en-US"/>
+        </w:rPr>
+      </w:pPr>
+      <w:r>
+        <w:rPr>
+          <w:lang w:val="en-US"/>
+        </w:rPr>
+        <w:lastRenderedPageBreak/>
+        <w:t xml:space="preserve">Detecting </w:t>
+      </w:r>
+      <w:r>
+        <w:rPr>
+          <w:lang w:val="en-US"/>
+        </w:rPr>
+        <w:t>a Block is Broken</w:t>
+      </w:r>
+    </w:p>
+    <w:p>
+      <w:pPr>
+        <w:rPr>
+          <w:lang w:val="en-US"/>
+        </w:rPr>
+      </w:pPr>
+      <w:r>
+        <w:rPr>
+          <w:noProof/>
+          <w:lang w:val="en-US"/>
+        </w:rPr>
+        <w:drawing>
+          <wp:inline distT="0" distB="0" distL="0" distR="0" wp14:anchorId="45840163" wp14:editId="37EC29C8">
+            <wp:extent cx="4488180" cy="6012180"/>
+            <wp:effectExtent l="0" t="0" r="7620" b="7620"/>
+            <wp:docPr id="459448172" name="Picture 30"/>
+            <wp:cNvGraphicFramePr>
+              <a:graphicFrameLocks xmlns:a="http://schemas.openxmlformats.org/drawingml/2006/main" noChangeAspect="1"/>
+            </wp:cNvGraphicFramePr>
+            <a:graphic xmlns:a="http://schemas.openxmlformats.org/drawingml/2006/main">
+              <a:graphicData uri="http://schemas.openxmlformats.org/drawingml/2006/picture">
+                <pic:pic xmlns:pic="http://schemas.openxmlformats.org/drawingml/2006/picture">
+                  <pic:nvPicPr>
+                    <pic:cNvPr id="0" name="Picture 1"/>
+                    <pic:cNvPicPr>
+                      <a:picLocks noChangeAspect="1" noChangeArrowheads="1"/>
+                    </pic:cNvPicPr>
+                  </pic:nvPicPr>
+                  <pic:blipFill>
+                    <a:blip r:embed="rId27">
+                      <a:extLst>
+                        <a:ext uri="{28A0092B-C50C-407E-A947-70E740481C1C}">
+                          <a14:useLocalDpi xmlns:a14="http://schemas.microsoft.com/office/drawing/2010/main" val="0"/>
+                        </a:ext>
+                      </a:extLst>
+                    </a:blip>
+                    <a:srcRect/>
+                    <a:stretch>
+                      <a:fillRect/>
+                    </a:stretch>
+                  </pic:blipFill>
+                  <pic:spPr bwMode="auto">
+                    <a:xfrm>
+                      <a:off x="0" y="0"/>
+                      <a:ext cx="4488180" cy="6012180"/>
+                    </a:xfrm>
+                    <a:prstGeom prst="rect">
+                      <a:avLst/>
+                    </a:prstGeom>
+                    <a:noFill/>
+                    <a:ln>
+                      <a:noFill/>
+                    </a:ln>
+                  </pic:spPr>
+                </pic:pic>
+              </a:graphicData>
+            </a:graphic>
+          </wp:inline>
+        </w:drawing>
+      </w:r>
+    </w:p>
+    <w:p>
+      <w:pPr>
         <w:rPr>
           <w:lang w:val="en-US"/>
         </w:rPr>
@@ -14933,7 +15015,6 @@
   <w:style w:type="character" w:default="1" w:styleId="DefaultParagraphFont">
     <w:name w:val="Default Paragraph Font"/>
     <w:uiPriority w:val="1"/>
-    <w:semiHidden/>
     <w:unhideWhenUsed/>
   </w:style>
   <w:style w:type="table" w:default="1" w:styleId="TableNormal">

</xml_diff>

<commit_message>
Update Ore Ajibade - AngryBirds.docx
</commit_message>
<xml_diff>
--- a/Ore Ajibade - AngryBirds.docx
+++ b/Ore Ajibade - AngryBirds.docx
@@ -83,21 +83,7 @@
         <w:rPr>
           <w:lang w:val="en-US"/>
         </w:rPr>
-        <w:t xml:space="preserve">My project will be a recreation of my childhood </w:t>
-      </w:r>
-      <w:proofErr w:type="spellStart"/>
-      <w:r>
-        <w:rPr>
-          <w:lang w:val="en-US"/>
-        </w:rPr>
-        <w:t>favourite</w:t>
-      </w:r>
-      <w:proofErr w:type="spellEnd"/>
-      <w:r>
-        <w:rPr>
-          <w:lang w:val="en-US"/>
-        </w:rPr>
-        <w:t xml:space="preserve"> (and very popular) game called "Angry Birds".  Angry Birds is a classic 2000s game involving flinging projectiles (Birds) at various structures containing targets (pigs) to hurt them sufficiently. The player is restricted from advancing to the next level unless all the targets have been eliminated. Though eliminating the game is the primary target, the player is also further meant to cause as much destruction as possible to gain as many points as possible. The elimination of targets and the amount of destruction caused in the process will add up to form the final score.</w:t>
+        <w:t>My project will be a recreation of my childhood favourite (and very popular) game called "Angry Birds".  Angry Birds is a classic 2000s game involving flinging projectiles (Birds) at various structures containing targets (pigs) to hurt them sufficiently. The player is restricted from advancing to the next level unless all the targets have been eliminated. Though eliminating the game is the primary target, the player is also further meant to cause as much destruction as possible to gain as many points as possible. The elimination of targets and the amount of destruction caused in the process will add up to form the final score.</w:t>
       </w:r>
     </w:p>
     <w:p>
@@ -122,21 +108,7 @@
         <w:rPr>
           <w:lang w:val="en-US"/>
         </w:rPr>
-        <w:t xml:space="preserve"> at the target; the target (pig) to be the aim of the projectile; projectile launcher (slingshot) to launch the birds, breakable and unbreakable obstacles (blocks) to make the game difficult. Whereas, objects visible to the player only will be the score indicator to show the current score and the stored </w:t>
-      </w:r>
-      <w:proofErr w:type="spellStart"/>
-      <w:r>
-        <w:rPr>
-          <w:lang w:val="en-US"/>
-        </w:rPr>
-        <w:t>highscore</w:t>
-      </w:r>
-      <w:proofErr w:type="spellEnd"/>
-      <w:r>
-        <w:rPr>
-          <w:lang w:val="en-US"/>
-        </w:rPr>
-        <w:t>; bird (projectile) count to show how many birds the user has left, and a menu button to pause and play the game.</w:t>
+        <w:t xml:space="preserve"> at the target; the target (pig) to be the aim of the projectile; projectile launcher (slingshot) to launch the birds, breakable and unbreakable obstacles (blocks) to make the game difficult. Whereas, objects visible to the player only will be the score indicator to show the current score and the stored highscore; bird (projectile) count to show how many birds the user has left, and a menu button to pause and play the game.</w:t>
       </w:r>
     </w:p>
     <w:p>
@@ -348,16 +320,8 @@
         <w:rPr>
           <w:lang w:val="en-US"/>
         </w:rPr>
-        <w:t xml:space="preserve">Add a bright, user friendly, cartoony environment to make the game visually </w:t>
-      </w:r>
-      <w:proofErr w:type="spellStart"/>
-      <w:r>
-        <w:rPr>
-          <w:lang w:val="en-US"/>
-        </w:rPr>
-        <w:t>appealling</w:t>
-      </w:r>
-      <w:proofErr w:type="spellEnd"/>
+        <w:t>Add a bright, user friendly, cartoony environment to make the game visually appealling</w:t>
+      </w:r>
     </w:p>
     <w:p>
       <w:pPr>
@@ -887,35 +851,7 @@
         <w:rPr>
           <w:lang w:val="en-US"/>
         </w:rPr>
-        <w:t xml:space="preserve"> Can be in an </w:t>
-      </w:r>
-      <w:proofErr w:type="spellStart"/>
-      <w:r>
-        <w:rPr>
-          <w:lang w:val="en-US"/>
-        </w:rPr>
-        <w:t>unusedState</w:t>
-      </w:r>
-      <w:proofErr w:type="spellEnd"/>
-      <w:r>
-        <w:rPr>
-          <w:lang w:val="en-US"/>
-        </w:rPr>
-        <w:t xml:space="preserve"> (ready to be launched) or </w:t>
-      </w:r>
-      <w:proofErr w:type="spellStart"/>
-      <w:r>
-        <w:rPr>
-          <w:lang w:val="en-US"/>
-        </w:rPr>
-        <w:t>usedState</w:t>
-      </w:r>
-      <w:proofErr w:type="spellEnd"/>
-      <w:r>
-        <w:rPr>
-          <w:lang w:val="en-US"/>
-        </w:rPr>
-        <w:t xml:space="preserve"> (launched and interacting with blocks or pigs).</w:t>
+        <w:t xml:space="preserve"> Can be in an unusedState (ready to be launched) or usedState (launched and interacting with blocks or pigs).</w:t>
       </w:r>
     </w:p>
     <w:p>
@@ -942,35 +878,7 @@
         <w:rPr>
           <w:lang w:val="en-US"/>
         </w:rPr>
-        <w:t xml:space="preserve"> Can exist in a </w:t>
-      </w:r>
-      <w:proofErr w:type="spellStart"/>
-      <w:r>
-        <w:rPr>
-          <w:lang w:val="en-US"/>
-        </w:rPr>
-        <w:t>normalState</w:t>
-      </w:r>
-      <w:proofErr w:type="spellEnd"/>
-      <w:r>
-        <w:rPr>
-          <w:lang w:val="en-US"/>
-        </w:rPr>
-        <w:t xml:space="preserve"> (undamaged) or </w:t>
-      </w:r>
-      <w:proofErr w:type="spellStart"/>
-      <w:r>
-        <w:rPr>
-          <w:lang w:val="en-US"/>
-        </w:rPr>
-        <w:t>poppedState</w:t>
-      </w:r>
-      <w:proofErr w:type="spellEnd"/>
-      <w:r>
-        <w:rPr>
-          <w:lang w:val="en-US"/>
-        </w:rPr>
-        <w:t xml:space="preserve"> (eliminated after being hit).</w:t>
+        <w:t xml:space="preserve"> Can exist in a normalState (undamaged) or poppedState (eliminated after being hit).</w:t>
       </w:r>
     </w:p>
     <w:p>
@@ -996,35 +904,7 @@
         <w:rPr>
           <w:lang w:val="en-US"/>
         </w:rPr>
-        <w:t xml:space="preserve"> Remain in an </w:t>
-      </w:r>
-      <w:proofErr w:type="spellStart"/>
-      <w:r>
-        <w:rPr>
-          <w:lang w:val="en-US"/>
-        </w:rPr>
-        <w:t>unBrokenState</w:t>
-      </w:r>
-      <w:proofErr w:type="spellEnd"/>
-      <w:r>
-        <w:rPr>
-          <w:lang w:val="en-US"/>
-        </w:rPr>
-        <w:t xml:space="preserve"> (intact) until hit, transitioning into a </w:t>
-      </w:r>
-      <w:proofErr w:type="spellStart"/>
-      <w:r>
-        <w:rPr>
-          <w:lang w:val="en-US"/>
-        </w:rPr>
-        <w:t>brokenState</w:t>
-      </w:r>
-      <w:proofErr w:type="spellEnd"/>
-      <w:r>
-        <w:rPr>
-          <w:lang w:val="en-US"/>
-        </w:rPr>
-        <w:t xml:space="preserve"> (destroyed).</w:t>
+        <w:t xml:space="preserve"> Remain in an unBrokenState (intact) until hit, transitioning into a brokenState (destroyed).</w:t>
       </w:r>
     </w:p>
     <w:p>
@@ -1072,23 +952,13 @@
           <w:lang w:val="en-US"/>
         </w:rPr>
       </w:pPr>
-      <w:proofErr w:type="spellStart"/>
       <w:r>
         <w:rPr>
           <w:b/>
           <w:bCs/>
           <w:lang w:val="en-US"/>
         </w:rPr>
-        <w:t>AimingControl</w:t>
-      </w:r>
-      <w:proofErr w:type="spellEnd"/>
-      <w:r>
-        <w:rPr>
-          <w:b/>
-          <w:bCs/>
-          <w:lang w:val="en-US"/>
-        </w:rPr>
-        <w:t>:</w:t>
+        <w:t>AimingControl:</w:t>
       </w:r>
       <w:r>
         <w:rPr>
@@ -1108,23 +978,13 @@
           <w:lang w:val="en-US"/>
         </w:rPr>
       </w:pPr>
-      <w:proofErr w:type="spellStart"/>
       <w:r>
         <w:rPr>
           <w:b/>
           <w:bCs/>
           <w:lang w:val="en-US"/>
         </w:rPr>
-        <w:t>LaunchControl</w:t>
-      </w:r>
-      <w:proofErr w:type="spellEnd"/>
-      <w:r>
-        <w:rPr>
-          <w:b/>
-          <w:bCs/>
-          <w:lang w:val="en-US"/>
-        </w:rPr>
-        <w:t>:</w:t>
+        <w:t>LaunchControl:</w:t>
       </w:r>
       <w:r>
         <w:rPr>
@@ -1242,21 +1102,7 @@
         <w:rPr>
           <w:lang w:val="en-US"/>
         </w:rPr>
-        <w:t xml:space="preserve"> Achieved by defeating all pigs and achieving the </w:t>
-      </w:r>
-      <w:proofErr w:type="spellStart"/>
-      <w:r>
-        <w:rPr>
-          <w:lang w:val="en-US"/>
-        </w:rPr>
-        <w:t>HighScore</w:t>
-      </w:r>
-      <w:proofErr w:type="spellEnd"/>
-      <w:r>
-        <w:rPr>
-          <w:lang w:val="en-US"/>
-        </w:rPr>
-        <w:t>.</w:t>
+        <w:t xml:space="preserve"> Achieved by defeating all pigs and achieving the HighScore.</w:t>
       </w:r>
     </w:p>
     <w:p>
@@ -1296,23 +1142,13 @@
           <w:lang w:val="en-US"/>
         </w:rPr>
       </w:pPr>
-      <w:proofErr w:type="spellStart"/>
       <w:r>
         <w:rPr>
           <w:b/>
           <w:bCs/>
           <w:lang w:val="en-US"/>
         </w:rPr>
-        <w:t>LevelScore</w:t>
-      </w:r>
-      <w:proofErr w:type="spellEnd"/>
-      <w:r>
-        <w:rPr>
-          <w:b/>
-          <w:bCs/>
-          <w:lang w:val="en-US"/>
-        </w:rPr>
-        <w:t>:</w:t>
+        <w:t>LevelScore:</w:t>
       </w:r>
       <w:r>
         <w:rPr>
@@ -6654,23 +6490,7 @@
           <w:color w:val="215E99" w:themeColor="text2" w:themeTint="BF"/>
           <w:lang w:val="en-US"/>
         </w:rPr>
-        <w:t xml:space="preserve">I like the cartoonish physics, but the only thing I didn’t like was how the birds lost all their momentum when hitting a block. It gets </w:t>
-      </w:r>
-      <w:proofErr w:type="spellStart"/>
-      <w:r>
-        <w:rPr>
-          <w:color w:val="215E99" w:themeColor="text2" w:themeTint="BF"/>
-          <w:lang w:val="en-US"/>
-        </w:rPr>
-        <w:t>kinda</w:t>
-      </w:r>
-      <w:proofErr w:type="spellEnd"/>
-      <w:r>
-        <w:rPr>
-          <w:color w:val="215E99" w:themeColor="text2" w:themeTint="BF"/>
-          <w:lang w:val="en-US"/>
-        </w:rPr>
-        <w:t xml:space="preserve"> annoying. Maybe tweak that a bit.</w:t>
+        <w:t>I like the cartoonish physics, but the only thing I didn’t like was how the birds lost all their momentum when hitting a block. It gets kinda annoying. Maybe tweak that a bit.</w:t>
       </w:r>
     </w:p>
     <w:p>
@@ -9460,96 +9280,26 @@
           <w:lang w:val="en-US"/>
         </w:rPr>
       </w:pPr>
-      <w:r>
-        <w:rPr>
-          <w:lang w:val="en-US"/>
-        </w:rPr>
-        <w:t>D</w:t>
-      </w:r>
-      <w:r>
-        <w:rPr>
-          <w:lang w:val="en-US"/>
-        </w:rPr>
-        <w:t>ESIGN</w:t>
-      </w:r>
     </w:p>
     <w:p>
       <w:pPr>
-        <w:pStyle w:val="Heading1"/>
-        <w:rPr>
-          <w:lang w:val="en-US"/>
-        </w:rPr>
-      </w:pPr>
-      <w:r>
-        <w:rPr>
-          <w:lang w:val="en-US"/>
-        </w:rPr>
-        <w:t>Systems Diagram</w:t>
-      </w:r>
+        <w:pStyle w:val="Title"/>
+        <w:rPr>
+          <w:lang w:val="en-US"/>
+        </w:rPr>
+      </w:pPr>
     </w:p>
     <w:p>
       <w:pPr>
-        <w:rPr>
-          <w:lang w:val="en-US"/>
-        </w:rPr>
-      </w:pPr>
-      <w:r>
-        <w:rPr>
-          <w:lang w:val="en-US"/>
-        </w:rPr>
-        <w:t xml:space="preserve">As recommended by my stakeholder, </w:t>
-      </w:r>
-      <w:r>
-        <w:rPr>
-          <w:lang w:val="en-US"/>
-        </w:rPr>
-        <w:t xml:space="preserve">I have </w:t>
-      </w:r>
-      <w:r>
-        <w:rPr>
-          <w:lang w:val="en-US"/>
-        </w:rPr>
-        <w:t>chosen</w:t>
-      </w:r>
-      <w:r>
-        <w:rPr>
-          <w:lang w:val="en-US"/>
-        </w:rPr>
-        <w:t xml:space="preserve"> to keep the project simple for now before implementing more features. After </w:t>
-      </w:r>
-      <w:r>
-        <w:rPr>
-          <w:lang w:val="en-US"/>
-        </w:rPr>
-        <w:t xml:space="preserve">my analysis, I did some further research into how the game can be broken down into more concise </w:t>
-      </w:r>
-      <w:r>
-        <w:rPr>
-          <w:lang w:val="en-US"/>
-        </w:rPr>
-        <w:t>components</w:t>
-      </w:r>
-      <w:r>
-        <w:rPr>
-          <w:lang w:val="en-US"/>
-        </w:rPr>
-        <w:t xml:space="preserve">, to </w:t>
-      </w:r>
-      <w:r>
-        <w:rPr>
-          <w:lang w:val="en-US"/>
-        </w:rPr>
-        <w:t>reduce the problem of creating the game into more achievable tasks.</w:t>
-      </w:r>
-      <w:r>
-        <w:rPr>
-          <w:lang w:val="en-US"/>
-        </w:rPr>
-        <w:t xml:space="preserve"> </w:t>
-      </w:r>
+        <w:pStyle w:val="Title"/>
+        <w:rPr>
+          <w:lang w:val="en-US"/>
+        </w:rPr>
+      </w:pPr>
     </w:p>
     <w:p>
       <w:pPr>
+        <w:pStyle w:val="Title"/>
         <w:rPr>
           <w:lang w:val="en-US"/>
         </w:rPr>
@@ -9557,6 +9307,109 @@
     </w:p>
     <w:p>
       <w:pPr>
+        <w:pStyle w:val="Title"/>
+        <w:rPr>
+          <w:lang w:val="en-US"/>
+        </w:rPr>
+      </w:pPr>
+      <w:r>
+        <w:rPr>
+          <w:lang w:val="en-US"/>
+        </w:rPr>
+        <w:lastRenderedPageBreak/>
+        <w:t>D</w:t>
+      </w:r>
+      <w:r>
+        <w:rPr>
+          <w:lang w:val="en-US"/>
+        </w:rPr>
+        <w:t>ESIGN</w:t>
+      </w:r>
+    </w:p>
+    <w:p>
+      <w:pPr>
+        <w:pStyle w:val="Heading1"/>
+        <w:rPr>
+          <w:lang w:val="en-US"/>
+        </w:rPr>
+      </w:pPr>
+      <w:r>
+        <w:rPr>
+          <w:lang w:val="en-US"/>
+        </w:rPr>
+        <w:t>Systems Diagram</w:t>
+      </w:r>
+    </w:p>
+    <w:p>
+      <w:pPr>
+        <w:rPr>
+          <w:lang w:val="en-US"/>
+        </w:rPr>
+      </w:pPr>
+      <w:r>
+        <w:rPr>
+          <w:lang w:val="en-US"/>
+        </w:rPr>
+        <w:t xml:space="preserve">As recommended by my stakeholder, </w:t>
+      </w:r>
+      <w:r>
+        <w:rPr>
+          <w:lang w:val="en-US"/>
+        </w:rPr>
+        <w:t xml:space="preserve">I have </w:t>
+      </w:r>
+      <w:r>
+        <w:rPr>
+          <w:lang w:val="en-US"/>
+        </w:rPr>
+        <w:t>chosen</w:t>
+      </w:r>
+      <w:r>
+        <w:rPr>
+          <w:lang w:val="en-US"/>
+        </w:rPr>
+        <w:t xml:space="preserve"> to keep the project simple for now before implementing more features. After </w:t>
+      </w:r>
+      <w:r>
+        <w:rPr>
+          <w:lang w:val="en-US"/>
+        </w:rPr>
+        <w:t xml:space="preserve">my analysis, I did some further research into how the game can be broken down into more concise </w:t>
+      </w:r>
+      <w:r>
+        <w:rPr>
+          <w:lang w:val="en-US"/>
+        </w:rPr>
+        <w:t>components</w:t>
+      </w:r>
+      <w:r>
+        <w:rPr>
+          <w:lang w:val="en-US"/>
+        </w:rPr>
+        <w:t xml:space="preserve">, to </w:t>
+      </w:r>
+      <w:r>
+        <w:rPr>
+          <w:lang w:val="en-US"/>
+        </w:rPr>
+        <w:t>reduce the problem of creating the game into more achievable tasks.</w:t>
+      </w:r>
+      <w:r>
+        <w:rPr>
+          <w:lang w:val="en-US"/>
+        </w:rPr>
+        <w:t xml:space="preserve"> </w:t>
+      </w:r>
+    </w:p>
+    <w:p>
+      <w:pPr>
+        <w:rPr>
+          <w:lang w:val="en-US"/>
+        </w:rPr>
+      </w:pPr>
+    </w:p>
+    <w:p>
+      <w:pPr>
         <w:rPr>
           <w:lang w:val="en-US"/>
         </w:rPr>
@@ -9566,7 +9419,6 @@
           <w:noProof/>
           <w:lang w:val="en-US"/>
         </w:rPr>
-        <w:lastRenderedPageBreak/>
         <w:drawing>
           <wp:inline distT="0" distB="0" distL="0" distR="0" wp14:anchorId="59286BCD" wp14:editId="668DB56C">
             <wp:extent cx="5600700" cy="3314700"/>
@@ -9679,6 +9531,7 @@
         <w:rPr>
           <w:lang w:val="en-US"/>
         </w:rPr>
+        <w:lastRenderedPageBreak/>
         <w:t xml:space="preserve">3. </w:t>
       </w:r>
       <w:r>
@@ -9759,7 +9612,6 @@
     </w:p>
     <w:p>
       <w:r>
-        <w:lastRenderedPageBreak/>
         <w:t xml:space="preserve">2. </w:t>
       </w:r>
       <w:r>
@@ -10235,6 +10087,7 @@
         <w:rPr>
           <w:lang w:val="en-US"/>
         </w:rPr>
+        <w:lastRenderedPageBreak/>
         <w:t xml:space="preserve">4. </w:t>
       </w:r>
       <w:r>
@@ -10375,7 +10228,6 @@
           <w:bCs/>
           <w:lang w:val="en-US"/>
         </w:rPr>
-        <w:lastRenderedPageBreak/>
         <w:t>Game Over Sound:</w:t>
       </w:r>
       <w:r>
@@ -10732,6 +10584,42 @@
         </w:rPr>
         <w:t xml:space="preserve"> criteria.</w:t>
       </w:r>
+      <w:r>
+        <w:rPr>
+          <w:lang w:val="en-US"/>
+        </w:rPr>
+        <w:t xml:space="preserve"> To reiterate, Bare</w:t>
+      </w:r>
+      <w:r>
+        <w:rPr>
+          <w:lang w:val="en-US"/>
+        </w:rPr>
+        <w:t xml:space="preserve"> Features serve as the foundation for core gameplay</w:t>
+      </w:r>
+      <w:r>
+        <w:rPr>
+          <w:lang w:val="en-US"/>
+        </w:rPr>
+        <w:t xml:space="preserve"> while </w:t>
+      </w:r>
+      <w:r>
+        <w:rPr>
+          <w:lang w:val="en-US"/>
+        </w:rPr>
+        <w:t>Advanced Features add complexity and enhance player engagement.</w:t>
+      </w:r>
+      <w:r>
+        <w:rPr>
+          <w:lang w:val="en-US"/>
+        </w:rPr>
+        <w:t xml:space="preserve"> </w:t>
+      </w:r>
+      <w:r>
+        <w:rPr>
+          <w:lang w:val="en-US"/>
+        </w:rPr>
+        <w:t>A modular design approach enables incremental development and testing of each component.</w:t>
+      </w:r>
     </w:p>
     <w:p>
       <w:pPr>
@@ -10742,24 +10630,86 @@
     </w:p>
     <w:p>
       <w:pPr>
-        <w:pStyle w:val="Heading2"/>
-        <w:rPr>
-          <w:lang w:val="en-US"/>
-        </w:rPr>
-      </w:pPr>
-      <w:r>
-        <w:rPr>
-          <w:lang w:val="en-US"/>
-        </w:rPr>
-        <w:t>Bare Features Game Progression</w:t>
-      </w:r>
+        <w:rPr>
+          <w:lang w:val="en-US"/>
+        </w:rPr>
+      </w:pPr>
     </w:p>
     <w:p>
       <w:pPr>
-        <w:rPr>
-          <w:lang w:val="en-US"/>
-        </w:rPr>
-      </w:pPr>
+        <w:pStyle w:val="Heading2"/>
+        <w:rPr>
+          <w:lang w:val="en-US"/>
+        </w:rPr>
+      </w:pPr>
+      <w:r>
+        <w:rPr>
+          <w:lang w:val="en-US"/>
+        </w:rPr>
+        <w:lastRenderedPageBreak/>
+        <w:t>Bare Features Game Progression</w:t>
+      </w:r>
+    </w:p>
+    <w:p>
+      <w:pPr>
+        <w:rPr>
+          <w:lang w:val="en-US"/>
+        </w:rPr>
+      </w:pPr>
+      <w:r>
+        <w:rPr>
+          <w:noProof/>
+          <w:lang w:val="en-US"/>
+        </w:rPr>
+        <w:drawing>
+          <wp:inline distT="0" distB="0" distL="0" distR="0" wp14:anchorId="701B4E84" wp14:editId="1BD1E59A">
+            <wp:extent cx="5593080" cy="5326380"/>
+            <wp:effectExtent l="0" t="0" r="7620" b="0"/>
+            <wp:docPr id="1781635748" name="Picture 30"/>
+            <wp:cNvGraphicFramePr>
+              <a:graphicFrameLocks xmlns:a="http://schemas.openxmlformats.org/drawingml/2006/main" noChangeAspect="1"/>
+            </wp:cNvGraphicFramePr>
+            <a:graphic xmlns:a="http://schemas.openxmlformats.org/drawingml/2006/main">
+              <a:graphicData uri="http://schemas.openxmlformats.org/drawingml/2006/picture">
+                <pic:pic xmlns:pic="http://schemas.openxmlformats.org/drawingml/2006/picture">
+                  <pic:nvPicPr>
+                    <pic:cNvPr id="0" name="Picture 1"/>
+                    <pic:cNvPicPr>
+                      <a:picLocks noChangeAspect="1" noChangeArrowheads="1"/>
+                    </pic:cNvPicPr>
+                  </pic:nvPicPr>
+                  <pic:blipFill>
+                    <a:blip r:embed="rId26">
+                      <a:extLst>
+                        <a:ext uri="{28A0092B-C50C-407E-A947-70E740481C1C}">
+                          <a14:useLocalDpi xmlns:a14="http://schemas.microsoft.com/office/drawing/2010/main" val="0"/>
+                        </a:ext>
+                      </a:extLst>
+                    </a:blip>
+                    <a:srcRect/>
+                    <a:stretch>
+                      <a:fillRect/>
+                    </a:stretch>
+                  </pic:blipFill>
+                  <pic:spPr bwMode="auto">
+                    <a:xfrm>
+                      <a:off x="0" y="0"/>
+                      <a:ext cx="5593080" cy="5326380"/>
+                    </a:xfrm>
+                    <a:prstGeom prst="rect">
+                      <a:avLst/>
+                    </a:prstGeom>
+                    <a:noFill/>
+                    <a:ln>
+                      <a:noFill/>
+                    </a:ln>
+                  </pic:spPr>
+                </pic:pic>
+              </a:graphicData>
+            </a:graphic>
+          </wp:inline>
+        </w:drawing>
+      </w:r>
     </w:p>
     <w:p>
       <w:pPr>
@@ -10950,6 +10900,7 @@
         <w:rPr>
           <w:lang w:val="en-US"/>
         </w:rPr>
+        <w:lastRenderedPageBreak/>
         <w:t xml:space="preserve">  Slingshot Animation:</w:t>
       </w:r>
     </w:p>
@@ -11000,7 +10951,6 @@
         <w:rPr>
           <w:lang w:val="en-US"/>
         </w:rPr>
-        <w:lastRenderedPageBreak/>
         <w:t xml:space="preserve">  Target Interaction</w:t>
       </w:r>
     </w:p>
@@ -11381,13 +11331,823 @@
     </w:p>
     <w:p>
       <w:pPr>
-        <w:rPr>
-          <w:lang w:val="en-US"/>
-        </w:rPr>
-      </w:pPr>
+        <w:pStyle w:val="Heading2"/>
+        <w:rPr>
+          <w:lang w:val="en-US"/>
+        </w:rPr>
+      </w:pPr>
+      <w:r>
+        <w:rPr>
+          <w:lang w:val="en-US"/>
+        </w:rPr>
+        <w:t>Advanced</w:t>
+      </w:r>
+      <w:r>
+        <w:rPr>
+          <w:lang w:val="en-US"/>
+        </w:rPr>
+        <w:t xml:space="preserve"> Features Game Progression</w:t>
+      </w:r>
     </w:p>
     <w:p>
       <w:pPr>
+        <w:pStyle w:val="Heading3"/>
+        <w:rPr>
+          <w:lang w:val="en-US"/>
+        </w:rPr>
+      </w:pPr>
+      <w:r>
+        <w:rPr>
+          <w:lang w:val="en-US"/>
+        </w:rPr>
+        <w:t>Main Menu</w:t>
+      </w:r>
+    </w:p>
+    <w:p>
+      <w:pPr>
+        <w:rPr>
+          <w:lang w:val="en-US"/>
+        </w:rPr>
+      </w:pPr>
+      <w:r>
+        <w:rPr>
+          <w:lang w:val="en-US"/>
+        </w:rPr>
+        <w:t xml:space="preserve">   The player starts at a menu page with options:</w:t>
+      </w:r>
+    </w:p>
+    <w:p>
+      <w:pPr>
+        <w:pStyle w:val="ListParagraph"/>
+        <w:numPr>
+          <w:ilvl w:val="1"/>
+          <w:numId w:val="52"/>
+        </w:numPr>
+        <w:rPr>
+          <w:lang w:val="en-US"/>
+        </w:rPr>
+      </w:pPr>
+      <w:r>
+        <w:rPr>
+          <w:u w:val="single"/>
+          <w:lang w:val="en-US"/>
+        </w:rPr>
+        <w:t>Start Game:</w:t>
+      </w:r>
+      <w:r>
+        <w:rPr>
+          <w:lang w:val="en-US"/>
+        </w:rPr>
+        <w:t xml:space="preserve"> Launches the first level or the last unlocked level.</w:t>
+      </w:r>
+    </w:p>
+    <w:p>
+      <w:pPr>
+        <w:pStyle w:val="ListParagraph"/>
+        <w:numPr>
+          <w:ilvl w:val="1"/>
+          <w:numId w:val="52"/>
+        </w:numPr>
+        <w:rPr>
+          <w:lang w:val="en-US"/>
+        </w:rPr>
+      </w:pPr>
+      <w:r>
+        <w:rPr>
+          <w:u w:val="single"/>
+          <w:lang w:val="en-US"/>
+        </w:rPr>
+        <w:t>Level Viewer:</w:t>
+      </w:r>
+      <w:r>
+        <w:rPr>
+          <w:lang w:val="en-US"/>
+        </w:rPr>
+        <w:t xml:space="preserve"> Displays a list of available levels and their statuses.</w:t>
+      </w:r>
+    </w:p>
+    <w:p>
+      <w:pPr>
+        <w:pStyle w:val="ListParagraph"/>
+        <w:numPr>
+          <w:ilvl w:val="1"/>
+          <w:numId w:val="52"/>
+        </w:numPr>
+        <w:rPr>
+          <w:lang w:val="en-US"/>
+        </w:rPr>
+      </w:pPr>
+      <w:r>
+        <w:rPr>
+          <w:u w:val="single"/>
+          <w:lang w:val="en-US"/>
+        </w:rPr>
+        <w:t>Quit:</w:t>
+      </w:r>
+      <w:r>
+        <w:rPr>
+          <w:lang w:val="en-US"/>
+        </w:rPr>
+        <w:t xml:space="preserve"> Exits the game.</w:t>
+      </w:r>
+    </w:p>
+    <w:p>
+      <w:pPr>
+        <w:rPr>
+          <w:lang w:val="en-US"/>
+        </w:rPr>
+      </w:pPr>
+    </w:p>
+    <w:p>
+      <w:pPr>
+        <w:pStyle w:val="Heading3"/>
+        <w:rPr>
+          <w:lang w:val="en-US"/>
+        </w:rPr>
+      </w:pPr>
+      <w:r>
+        <w:rPr>
+          <w:lang w:val="en-US"/>
+        </w:rPr>
+        <w:t>Loading Screen</w:t>
+      </w:r>
+    </w:p>
+    <w:p>
+      <w:pPr>
+        <w:rPr>
+          <w:lang w:val="en-US"/>
+        </w:rPr>
+      </w:pPr>
+      <w:r>
+        <w:rPr>
+          <w:lang w:val="en-US"/>
+        </w:rPr>
+        <w:t xml:space="preserve">   Briefly displayed during transitions between menu and gameplay, improving immersion.</w:t>
+      </w:r>
+    </w:p>
+    <w:p>
+      <w:pPr>
+        <w:rPr>
+          <w:lang w:val="en-US"/>
+        </w:rPr>
+      </w:pPr>
+    </w:p>
+    <w:p>
+      <w:pPr>
+        <w:pStyle w:val="Heading3"/>
+        <w:rPr>
+          <w:lang w:val="en-US"/>
+        </w:rPr>
+      </w:pPr>
+      <w:r>
+        <w:rPr>
+          <w:lang w:val="en-US"/>
+        </w:rPr>
+        <w:lastRenderedPageBreak/>
+        <w:t>Gameplay Loop</w:t>
+      </w:r>
+    </w:p>
+    <w:p>
+      <w:pPr>
+        <w:pStyle w:val="Heading4"/>
+        <w:rPr>
+          <w:lang w:val="en-US"/>
+        </w:rPr>
+      </w:pPr>
+      <w:r>
+        <w:rPr>
+          <w:lang w:val="en-US"/>
+        </w:rPr>
+        <w:t>Pause Feature:</w:t>
+      </w:r>
+    </w:p>
+    <w:p>
+      <w:pPr>
+        <w:pStyle w:val="ListParagraph"/>
+        <w:numPr>
+          <w:ilvl w:val="1"/>
+          <w:numId w:val="54"/>
+        </w:numPr>
+        <w:rPr>
+          <w:lang w:val="en-US"/>
+        </w:rPr>
+      </w:pPr>
+      <w:r>
+        <w:rPr>
+          <w:lang w:val="en-US"/>
+        </w:rPr>
+        <w:t>Player can pause the game.</w:t>
+      </w:r>
+    </w:p>
+    <w:p>
+      <w:pPr>
+        <w:pStyle w:val="ListParagraph"/>
+        <w:numPr>
+          <w:ilvl w:val="1"/>
+          <w:numId w:val="54"/>
+        </w:numPr>
+        <w:rPr>
+          <w:lang w:val="en-US"/>
+        </w:rPr>
+      </w:pPr>
+      <w:r>
+        <w:rPr>
+          <w:lang w:val="en-US"/>
+        </w:rPr>
+        <w:t>Options include "Resume," "Restart," or "Quit to Menu."</w:t>
+      </w:r>
+    </w:p>
+    <w:p>
+      <w:pPr>
+        <w:pStyle w:val="Heading4"/>
+        <w:rPr>
+          <w:lang w:val="en-US"/>
+        </w:rPr>
+      </w:pPr>
+      <w:r>
+        <w:rPr>
+          <w:lang w:val="en-US"/>
+        </w:rPr>
+        <w:t xml:space="preserve">  Score System:</w:t>
+      </w:r>
+    </w:p>
+    <w:p>
+      <w:pPr>
+        <w:pStyle w:val="ListParagraph"/>
+        <w:numPr>
+          <w:ilvl w:val="1"/>
+          <w:numId w:val="56"/>
+        </w:numPr>
+        <w:rPr>
+          <w:lang w:val="en-US"/>
+        </w:rPr>
+      </w:pPr>
+      <w:r>
+        <w:rPr>
+          <w:lang w:val="en-US"/>
+        </w:rPr>
+        <w:t>Tracks points for each level based on performance (e.g., number of birds left, destruction).</w:t>
+      </w:r>
+    </w:p>
+    <w:p>
+      <w:pPr>
+        <w:pStyle w:val="ListParagraph"/>
+        <w:numPr>
+          <w:ilvl w:val="1"/>
+          <w:numId w:val="56"/>
+        </w:numPr>
+        <w:rPr>
+          <w:lang w:val="en-US"/>
+        </w:rPr>
+      </w:pPr>
+      <w:r>
+        <w:rPr>
+          <w:lang w:val="en-US"/>
+        </w:rPr>
+        <w:t>Adds replay value as players aim for high scores.</w:t>
+      </w:r>
+    </w:p>
+    <w:p>
+      <w:pPr>
+        <w:pStyle w:val="Heading4"/>
+        <w:rPr>
+          <w:lang w:val="en-US"/>
+        </w:rPr>
+      </w:pPr>
+      <w:r>
+        <w:rPr>
+          <w:lang w:val="en-US"/>
+        </w:rPr>
+        <w:t xml:space="preserve">   Powerups:</w:t>
+      </w:r>
+    </w:p>
+    <w:p>
+      <w:pPr>
+        <w:pStyle w:val="ListParagraph"/>
+        <w:numPr>
+          <w:ilvl w:val="1"/>
+          <w:numId w:val="58"/>
+        </w:numPr>
+        <w:rPr>
+          <w:lang w:val="en-US"/>
+        </w:rPr>
+      </w:pPr>
+      <w:r>
+        <w:rPr>
+          <w:lang w:val="en-US"/>
+        </w:rPr>
+        <w:t>Introduces temporary abilities for strategic advantage.</w:t>
+      </w:r>
+    </w:p>
+    <w:p>
+      <w:pPr>
+        <w:pStyle w:val="ListParagraph"/>
+        <w:numPr>
+          <w:ilvl w:val="1"/>
+          <w:numId w:val="58"/>
+        </w:numPr>
+        <w:rPr>
+          <w:lang w:val="en-US"/>
+        </w:rPr>
+      </w:pPr>
+      <w:r>
+        <w:rPr>
+          <w:lang w:val="en-US"/>
+        </w:rPr>
+        <w:t>Examples include stronger birds, explosive impacts, or extra birds.</w:t>
+      </w:r>
+    </w:p>
+    <w:p>
+      <w:pPr>
+        <w:pStyle w:val="Heading4"/>
+        <w:rPr>
+          <w:lang w:val="en-US"/>
+        </w:rPr>
+      </w:pPr>
+      <w:r>
+        <w:rPr>
+          <w:lang w:val="en-US"/>
+        </w:rPr>
+        <w:t xml:space="preserve">   Camera Movement:</w:t>
+      </w:r>
+    </w:p>
+    <w:p>
+      <w:pPr>
+        <w:pStyle w:val="ListParagraph"/>
+        <w:numPr>
+          <w:ilvl w:val="1"/>
+          <w:numId w:val="60"/>
+        </w:numPr>
+        <w:rPr>
+          <w:lang w:val="en-US"/>
+        </w:rPr>
+      </w:pPr>
+      <w:r>
+        <w:rPr>
+          <w:lang w:val="en-US"/>
+        </w:rPr>
+        <w:t>Enhanced tracking with zoom-in/zoom-out mechanics for better visualization.</w:t>
+      </w:r>
+    </w:p>
+    <w:p>
+      <w:pPr>
+        <w:pStyle w:val="Heading4"/>
+        <w:rPr>
+          <w:lang w:val="en-US"/>
+        </w:rPr>
+      </w:pPr>
+      <w:r>
+        <w:rPr>
+          <w:lang w:val="en-US"/>
+        </w:rPr>
+        <w:t xml:space="preserve">   Advanced Bird Types:</w:t>
+      </w:r>
+    </w:p>
+    <w:p>
+      <w:pPr>
+        <w:pStyle w:val="ListParagraph"/>
+        <w:numPr>
+          <w:ilvl w:val="0"/>
+          <w:numId w:val="62"/>
+        </w:numPr>
+        <w:rPr>
+          <w:lang w:val="en-US"/>
+        </w:rPr>
+      </w:pPr>
+      <w:r>
+        <w:rPr>
+          <w:lang w:val="en-US"/>
+        </w:rPr>
+        <w:t>Birds with unique abilities (e.g., split into smaller birds, explosive impact).</w:t>
+      </w:r>
+    </w:p>
+    <w:p>
+      <w:pPr>
+        <w:pStyle w:val="ListParagraph"/>
+        <w:numPr>
+          <w:ilvl w:val="0"/>
+          <w:numId w:val="62"/>
+        </w:numPr>
+        <w:rPr>
+          <w:lang w:val="en-US"/>
+        </w:rPr>
+      </w:pPr>
+      <w:r>
+        <w:rPr>
+          <w:lang w:val="en-US"/>
+        </w:rPr>
+        <w:t>Adds variety and strategy to the game.</w:t>
+      </w:r>
+    </w:p>
+    <w:p>
+      <w:pPr>
+        <w:rPr>
+          <w:lang w:val="en-US"/>
+        </w:rPr>
+      </w:pPr>
+    </w:p>
+    <w:p>
+      <w:pPr>
+        <w:pStyle w:val="Heading3"/>
+        <w:rPr>
+          <w:lang w:val="en-US"/>
+        </w:rPr>
+      </w:pPr>
+      <w:r>
+        <w:rPr>
+          <w:lang w:val="en-US"/>
+        </w:rPr>
+        <w:t>Levels</w:t>
+      </w:r>
+    </w:p>
+    <w:p>
+      <w:pPr>
+        <w:pStyle w:val="ListParagraph"/>
+        <w:numPr>
+          <w:ilvl w:val="0"/>
+          <w:numId w:val="63"/>
+        </w:numPr>
+        <w:rPr>
+          <w:lang w:val="en-US"/>
+        </w:rPr>
+      </w:pPr>
+      <w:r>
+        <w:rPr>
+          <w:lang w:val="en-US"/>
+        </w:rPr>
+        <w:t>Includes 10 unique levels with increasing complexity</w:t>
+      </w:r>
+    </w:p>
+    <w:p>
+      <w:pPr>
+        <w:pStyle w:val="ListParagraph"/>
+        <w:numPr>
+          <w:ilvl w:val="0"/>
+          <w:numId w:val="63"/>
+        </w:numPr>
+        <w:rPr>
+          <w:lang w:val="en-US"/>
+        </w:rPr>
+      </w:pPr>
+      <w:r>
+        <w:rPr>
+          <w:lang w:val="en-US"/>
+        </w:rPr>
+        <w:t>Level Viewer Screen tracks progress, showing completed and locked levels.</w:t>
+      </w:r>
+    </w:p>
+    <w:p>
+      <w:pPr>
+        <w:pStyle w:val="ListParagraph"/>
+        <w:numPr>
+          <w:ilvl w:val="0"/>
+          <w:numId w:val="63"/>
+        </w:numPr>
+        <w:rPr>
+          <w:lang w:val="en-US"/>
+        </w:rPr>
+      </w:pPr>
+      <w:r>
+        <w:rPr>
+          <w:lang w:val="en-US"/>
+        </w:rPr>
+        <w:t>Each level introduces different structures, pig placements, and challenges.</w:t>
+      </w:r>
+    </w:p>
+    <w:p>
+      <w:pPr>
+        <w:pStyle w:val="ListParagraph"/>
+        <w:numPr>
+          <w:ilvl w:val="0"/>
+          <w:numId w:val="63"/>
+        </w:numPr>
+        <w:rPr>
+          <w:lang w:val="en-US"/>
+        </w:rPr>
+      </w:pPr>
+      <w:r>
+        <w:rPr>
+          <w:lang w:val="en-US"/>
+        </w:rPr>
+        <w:t xml:space="preserve">Extra block types (e.g., </w:t>
+      </w:r>
+      <w:r>
+        <w:rPr>
+          <w:lang w:val="en-US"/>
+        </w:rPr>
+        <w:t>stone</w:t>
+      </w:r>
+      <w:r>
+        <w:rPr>
+          <w:lang w:val="en-US"/>
+        </w:rPr>
+        <w:t>, glass) behave differently under impact, increasing strategy.</w:t>
+      </w:r>
+    </w:p>
+    <w:p>
+      <w:pPr>
+        <w:rPr>
+          <w:lang w:val="en-US"/>
+        </w:rPr>
+      </w:pPr>
+    </w:p>
+    <w:p>
+      <w:pPr>
+        <w:pStyle w:val="Heading3"/>
+        <w:rPr>
+          <w:lang w:val="en-US"/>
+        </w:rPr>
+      </w:pPr>
+      <w:r>
+        <w:rPr>
+          <w:lang w:val="en-US"/>
+        </w:rPr>
+        <w:t>Game End State</w:t>
+      </w:r>
+      <w:r>
+        <w:rPr>
+          <w:lang w:val="en-US"/>
+        </w:rPr>
+        <w:t>s</w:t>
+      </w:r>
+    </w:p>
+    <w:p>
+      <w:pPr>
+        <w:pStyle w:val="Heading4"/>
+        <w:rPr>
+          <w:lang w:val="en-US"/>
+        </w:rPr>
+      </w:pPr>
+      <w:r>
+        <w:rPr>
+          <w:lang w:val="en-US"/>
+        </w:rPr>
+        <w:t xml:space="preserve">   Game Win:</w:t>
+      </w:r>
+    </w:p>
+    <w:p>
+      <w:pPr>
+        <w:pStyle w:val="ListParagraph"/>
+        <w:numPr>
+          <w:ilvl w:val="1"/>
+          <w:numId w:val="65"/>
+        </w:numPr>
+        <w:rPr>
+          <w:lang w:val="en-US"/>
+        </w:rPr>
+      </w:pPr>
+      <w:r>
+        <w:rPr>
+          <w:lang w:val="en-US"/>
+        </w:rPr>
+        <w:t>Unlocks the next level if available.</w:t>
+      </w:r>
+    </w:p>
+    <w:p>
+      <w:pPr>
+        <w:pStyle w:val="ListParagraph"/>
+        <w:numPr>
+          <w:ilvl w:val="1"/>
+          <w:numId w:val="65"/>
+        </w:numPr>
+        <w:rPr>
+          <w:lang w:val="en-US"/>
+        </w:rPr>
+      </w:pPr>
+      <w:r>
+        <w:rPr>
+          <w:lang w:val="en-US"/>
+        </w:rPr>
+        <w:t>Provides "Restart," "Next Level," and "Quit" options.</w:t>
+      </w:r>
+    </w:p>
+    <w:p>
+      <w:pPr>
+        <w:pStyle w:val="Heading4"/>
+        <w:rPr>
+          <w:lang w:val="en-US"/>
+        </w:rPr>
+      </w:pPr>
+      <w:r>
+        <w:rPr>
+          <w:lang w:val="en-US"/>
+        </w:rPr>
+        <w:t xml:space="preserve">   Game Over</w:t>
+      </w:r>
+    </w:p>
+    <w:p>
+      <w:pPr>
+        <w:pStyle w:val="ListParagraph"/>
+        <w:numPr>
+          <w:ilvl w:val="1"/>
+          <w:numId w:val="67"/>
+        </w:numPr>
+        <w:rPr>
+          <w:lang w:val="en-US"/>
+        </w:rPr>
+      </w:pPr>
+      <w:r>
+        <w:rPr>
+          <w:lang w:val="en-US"/>
+        </w:rPr>
+        <w:t>Prompts replay with the same options as the basic version.</w:t>
+      </w:r>
+    </w:p>
+    <w:p>
+      <w:pPr>
+        <w:rPr>
+          <w:lang w:val="en-US"/>
+        </w:rPr>
+      </w:pPr>
+    </w:p>
+    <w:p>
+      <w:pPr>
+        <w:pStyle w:val="Heading3"/>
+        <w:rPr>
+          <w:lang w:val="en-US"/>
+        </w:rPr>
+      </w:pPr>
+      <w:r>
+        <w:rPr>
+          <w:lang w:val="en-US"/>
+        </w:rPr>
+        <w:t>High Score System</w:t>
+      </w:r>
+    </w:p>
+    <w:p>
+      <w:pPr>
+        <w:pStyle w:val="ListParagraph"/>
+        <w:numPr>
+          <w:ilvl w:val="1"/>
+          <w:numId w:val="68"/>
+        </w:numPr>
+        <w:rPr>
+          <w:lang w:val="en-US"/>
+        </w:rPr>
+      </w:pPr>
+      <w:r>
+        <w:rPr>
+          <w:lang w:val="en-US"/>
+        </w:rPr>
+        <w:t>Tracks best scores per level across sessions, encouraging competition.</w:t>
+      </w:r>
+    </w:p>
+    <w:p>
+      <w:pPr>
+        <w:rPr>
+          <w:lang w:val="en-US"/>
+        </w:rPr>
+      </w:pPr>
+    </w:p>
+    <w:p>
+      <w:pPr>
+        <w:pStyle w:val="Heading3"/>
+        <w:rPr>
+          <w:lang w:val="en-US"/>
+        </w:rPr>
+      </w:pPr>
+      <w:r>
+        <w:rPr>
+          <w:lang w:val="en-US"/>
+        </w:rPr>
+        <w:t>Conditions</w:t>
+      </w:r>
+    </w:p>
+    <w:p>
+      <w:pPr>
+        <w:pStyle w:val="ListParagraph"/>
+        <w:numPr>
+          <w:ilvl w:val="0"/>
+          <w:numId w:val="70"/>
+        </w:numPr>
+        <w:rPr>
+          <w:lang w:val="en-US"/>
+        </w:rPr>
+      </w:pPr>
+      <w:r>
+        <w:rPr>
+          <w:u w:val="single"/>
+          <w:lang w:val="en-US"/>
+        </w:rPr>
+        <w:t>Win Condition:</w:t>
+      </w:r>
+      <w:r>
+        <w:rPr>
+          <w:lang w:val="en-US"/>
+        </w:rPr>
+        <w:t xml:space="preserve"> All pigs are eliminated before using all birds.</w:t>
+      </w:r>
+    </w:p>
+    <w:p>
+      <w:pPr>
+        <w:pStyle w:val="ListParagraph"/>
+        <w:numPr>
+          <w:ilvl w:val="0"/>
+          <w:numId w:val="70"/>
+        </w:numPr>
+        <w:rPr>
+          <w:lang w:val="en-US"/>
+        </w:rPr>
+      </w:pPr>
+      <w:r>
+        <w:rPr>
+          <w:u w:val="single"/>
+          <w:lang w:val="en-US"/>
+        </w:rPr>
+        <w:t>Lose Condition:</w:t>
+      </w:r>
+      <w:r>
+        <w:rPr>
+          <w:lang w:val="en-US"/>
+        </w:rPr>
+        <w:t xml:space="preserve"> All birds are used, and pigs remain.</w:t>
+      </w:r>
+    </w:p>
+    <w:p>
+      <w:pPr>
+        <w:pStyle w:val="ListParagraph"/>
+        <w:numPr>
+          <w:ilvl w:val="0"/>
+          <w:numId w:val="70"/>
+        </w:numPr>
+        <w:rPr>
+          <w:lang w:val="en-US"/>
+        </w:rPr>
+      </w:pPr>
+      <w:r>
+        <w:rPr>
+          <w:u w:val="single"/>
+          <w:lang w:val="en-US"/>
+        </w:rPr>
+        <w:lastRenderedPageBreak/>
+        <w:t>Next Level:</w:t>
+      </w:r>
+      <w:r>
+        <w:rPr>
+          <w:lang w:val="en-US"/>
+        </w:rPr>
+        <w:t xml:space="preserve"> Available if the current level is cleared.</w:t>
+      </w:r>
+    </w:p>
+    <w:p>
+      <w:pPr>
+        <w:pStyle w:val="ListParagraph"/>
+        <w:numPr>
+          <w:ilvl w:val="0"/>
+          <w:numId w:val="70"/>
+        </w:numPr>
+        <w:rPr>
+          <w:lang w:val="en-US"/>
+        </w:rPr>
+      </w:pPr>
+      <w:r>
+        <w:rPr>
+          <w:u w:val="single"/>
+          <w:lang w:val="en-US"/>
+        </w:rPr>
+        <w:t>High Score:</w:t>
+      </w:r>
+      <w:r>
+        <w:rPr>
+          <w:lang w:val="en-US"/>
+        </w:rPr>
+        <w:t xml:space="preserve"> Stored if a new record is set.</w:t>
+      </w:r>
+    </w:p>
+    <w:p>
+      <w:pPr>
+        <w:pStyle w:val="ListParagraph"/>
+        <w:numPr>
+          <w:ilvl w:val="0"/>
+          <w:numId w:val="70"/>
+        </w:numPr>
+        <w:rPr>
+          <w:lang w:val="en-US"/>
+        </w:rPr>
+      </w:pPr>
+      <w:r>
+        <w:rPr>
+          <w:u w:val="single"/>
+          <w:lang w:val="en-US"/>
+        </w:rPr>
+        <w:t>Powerup Usage:</w:t>
+      </w:r>
+      <w:r>
+        <w:rPr>
+          <w:lang w:val="en-US"/>
+        </w:rPr>
+        <w:t xml:space="preserve"> Players must manage powerups strategically, as their availability may be limited per level.</w:t>
+      </w:r>
+    </w:p>
+    <w:p>
+      <w:pPr>
+        <w:rPr>
+          <w:lang w:val="en-US"/>
+        </w:rPr>
+      </w:pPr>
+    </w:p>
+    <w:p>
+      <w:pPr>
         <w:pStyle w:val="Heading1"/>
         <w:rPr>
           <w:lang w:val="en-US"/>
@@ -11412,7 +12172,25 @@
         <w:rPr>
           <w:lang w:val="en-US"/>
         </w:rPr>
-        <w:t>Overall Game Flow</w:t>
+        <w:t>G</w:t>
+      </w:r>
+      <w:r>
+        <w:rPr>
+          <w:lang w:val="en-US"/>
+        </w:rPr>
+        <w:t>ame</w:t>
+      </w:r>
+      <w:r>
+        <w:rPr>
+          <w:lang w:val="en-US"/>
+        </w:rPr>
+        <w:t>play</w:t>
+      </w:r>
+      <w:r>
+        <w:rPr>
+          <w:lang w:val="en-US"/>
+        </w:rPr>
+        <w:t xml:space="preserve"> Flow</w:t>
       </w:r>
     </w:p>
     <w:p>
@@ -11444,7 +12222,7 @@
                     </pic:cNvPicPr>
                   </pic:nvPicPr>
                   <pic:blipFill>
-                    <a:blip r:embed="rId26">
+                    <a:blip r:embed="rId27">
                       <a:extLst>
                         <a:ext uri="{28A0092B-C50C-407E-A947-70E740481C1C}">
                           <a14:useLocalDpi xmlns:a14="http://schemas.microsoft.com/office/drawing/2010/main" val="0"/>
@@ -11551,7 +12329,7 @@
                     </pic:cNvPicPr>
                   </pic:nvPicPr>
                   <pic:blipFill>
-                    <a:blip r:embed="rId27">
+                    <a:blip r:embed="rId28">
                       <a:extLst>
                         <a:ext uri="{28A0092B-C50C-407E-A947-70E740481C1C}">
                           <a14:useLocalDpi xmlns:a14="http://schemas.microsoft.com/office/drawing/2010/main" val="0"/>
@@ -11659,7 +12437,7 @@
                     </pic:cNvPicPr>
                   </pic:nvPicPr>
                   <pic:blipFill>
-                    <a:blip r:embed="rId28">
+                    <a:blip r:embed="rId29">
                       <a:extLst>
                         <a:ext uri="{28A0092B-C50C-407E-A947-70E740481C1C}">
                           <a14:useLocalDpi xmlns:a14="http://schemas.microsoft.com/office/drawing/2010/main" val="0"/>
@@ -11748,7 +12526,7 @@
                     </pic:cNvPicPr>
                   </pic:nvPicPr>
                   <pic:blipFill>
-                    <a:blip r:embed="rId29">
+                    <a:blip r:embed="rId30">
                       <a:extLst>
                         <a:ext uri="{28A0092B-C50C-407E-A947-70E740481C1C}">
                           <a14:useLocalDpi xmlns:a14="http://schemas.microsoft.com/office/drawing/2010/main" val="0"/>
@@ -11856,7 +12634,7 @@
                     </pic:cNvPicPr>
                   </pic:nvPicPr>
                   <pic:blipFill>
-                    <a:blip r:embed="rId30">
+                    <a:blip r:embed="rId31">
                       <a:extLst>
                         <a:ext uri="{28A0092B-C50C-407E-A947-70E740481C1C}">
                           <a14:useLocalDpi xmlns:a14="http://schemas.microsoft.com/office/drawing/2010/main" val="0"/>
@@ -11901,6 +12679,119 @@
 <file path=word/numbering.xml><?xml version="1.0" encoding="utf-8"?>
 <w:numbering xmlns:wpc="http://schemas.microsoft.com/office/word/2010/wordprocessingCanvas" xmlns:cx="http://schemas.microsoft.com/office/drawing/2014/chartex" xmlns:cx1="http://schemas.microsoft.com/office/drawing/2015/9/8/chartex" xmlns:cx2="http://schemas.microsoft.com/office/drawing/2015/10/21/chartex" xmlns:cx3="http://schemas.microsoft.com/office/drawing/2016/5/9/chartex" xmlns:cx4="http://schemas.microsoft.com/office/drawing/2016/5/10/chartex" xmlns:cx5="http://schemas.microsoft.com/office/drawing/2016/5/11/chartex" xmlns:cx6="http://schemas.microsoft.com/office/drawing/2016/5/12/chartex" xmlns:cx7="http://schemas.microsoft.com/office/drawing/2016/5/13/chartex" xmlns:cx8="http://schemas.microsoft.com/office/drawing/2016/5/14/chartex" xmlns:mc="http://schemas.openxmlformats.org/markup-compatibility/2006" xmlns:aink="http://schemas.microsoft.com/office/drawing/2016/ink" xmlns:am3d="http://schemas.microsoft.com/office/drawing/2017/model3d" xmlns:o="urn:schemas-microsoft-com:office:office" xmlns:oel="http://schemas.microsoft.com/office/2019/extlst" xmlns:r="http://schemas.openxmlformats.org/officeDocument/2006/relationships" xmlns:m="http://schemas.openxmlformats.org/officeDocument/2006/math" xmlns:v="urn:schemas-microsoft-com:vml" xmlns:wp14="http://schemas.microsoft.com/office/word/2010/wordprocessingDrawing" xmlns:wp="http://schemas.openxmlformats.org/drawingml/2006/wordprocessingDrawing" xmlns:w10="urn:schemas-microsoft-com:office:word" xmlns:w="http://schemas.openxmlformats.org/wordprocessingml/2006/main" xmlns:w14="http://schemas.microsoft.com/office/word/2010/wordml" xmlns:w15="http://schemas.microsoft.com/office/word/2012/wordml" xmlns:w16cex="http://schemas.microsoft.com/office/word/2018/wordml/cex" xmlns:w16cid="http://schemas.microsoft.com/office/word/2016/wordml/cid" xmlns:w16="http://schemas.microsoft.com/office/word/2018/wordml" xmlns:w16du="http://schemas.microsoft.com/office/word/2023/wordml/word16du" xmlns:w16sdtdh="http://schemas.microsoft.com/office/word/2020/wordml/sdtdatahash" xmlns:w16se="http://schemas.microsoft.com/office/word/2015/wordml/symex" xmlns:wpg="http://schemas.microsoft.com/office/word/2010/wordprocessingGroup" xmlns:wpi="http://schemas.microsoft.com/office/word/2010/wordprocessingInk" xmlns:wne="http://schemas.microsoft.com/office/word/2006/wordml" xmlns:wps="http://schemas.microsoft.com/office/word/2010/wordprocessingShape" mc:Ignorable="w14 w15 w16se w16cid w16 w16cex w16sdtdh w16du wp14">
   <w:abstractNum w:abstractNumId="0" w15:restartNumberingAfterBreak="0">
+    <w:nsid w:val="001268DA"/>
+    <w:multiLevelType w:val="hybridMultilevel"/>
+    <w:tmpl w:val="6C9633E8"/>
+    <w:lvl w:ilvl="0" w:tplc="08090005">
+      <w:start w:val="1"/>
+      <w:numFmt w:val="bullet"/>
+      <w:lvlText w:val=""/>
+      <w:lvlJc w:val="left"/>
+      <w:pPr>
+        <w:ind w:left="948" w:hanging="360"/>
+      </w:pPr>
+      <w:rPr>
+        <w:rFonts w:ascii="Wingdings" w:hAnsi="Wingdings" w:hint="default"/>
+      </w:rPr>
+    </w:lvl>
+    <w:lvl w:ilvl="1" w:tplc="08090003" w:tentative="1">
+      <w:start w:val="1"/>
+      <w:numFmt w:val="bullet"/>
+      <w:lvlText w:val="o"/>
+      <w:lvlJc w:val="left"/>
+      <w:pPr>
+        <w:ind w:left="1668" w:hanging="360"/>
+      </w:pPr>
+      <w:rPr>
+        <w:rFonts w:ascii="Courier New" w:hAnsi="Courier New" w:cs="Courier New" w:hint="default"/>
+      </w:rPr>
+    </w:lvl>
+    <w:lvl w:ilvl="2" w:tplc="08090005" w:tentative="1">
+      <w:start w:val="1"/>
+      <w:numFmt w:val="bullet"/>
+      <w:lvlText w:val=""/>
+      <w:lvlJc w:val="left"/>
+      <w:pPr>
+        <w:ind w:left="2388" w:hanging="360"/>
+      </w:pPr>
+      <w:rPr>
+        <w:rFonts w:ascii="Wingdings" w:hAnsi="Wingdings" w:hint="default"/>
+      </w:rPr>
+    </w:lvl>
+    <w:lvl w:ilvl="3" w:tplc="08090001" w:tentative="1">
+      <w:start w:val="1"/>
+      <w:numFmt w:val="bullet"/>
+      <w:lvlText w:val=""/>
+      <w:lvlJc w:val="left"/>
+      <w:pPr>
+        <w:ind w:left="3108" w:hanging="360"/>
+      </w:pPr>
+      <w:rPr>
+        <w:rFonts w:ascii="Symbol" w:hAnsi="Symbol" w:hint="default"/>
+      </w:rPr>
+    </w:lvl>
+    <w:lvl w:ilvl="4" w:tplc="08090003" w:tentative="1">
+      <w:start w:val="1"/>
+      <w:numFmt w:val="bullet"/>
+      <w:lvlText w:val="o"/>
+      <w:lvlJc w:val="left"/>
+      <w:pPr>
+        <w:ind w:left="3828" w:hanging="360"/>
+      </w:pPr>
+      <w:rPr>
+        <w:rFonts w:ascii="Courier New" w:hAnsi="Courier New" w:cs="Courier New" w:hint="default"/>
+      </w:rPr>
+    </w:lvl>
+    <w:lvl w:ilvl="5" w:tplc="08090005" w:tentative="1">
+      <w:start w:val="1"/>
+      <w:numFmt w:val="bullet"/>
+      <w:lvlText w:val=""/>
+      <w:lvlJc w:val="left"/>
+      <w:pPr>
+        <w:ind w:left="4548" w:hanging="360"/>
+      </w:pPr>
+      <w:rPr>
+        <w:rFonts w:ascii="Wingdings" w:hAnsi="Wingdings" w:hint="default"/>
+      </w:rPr>
+    </w:lvl>
+    <w:lvl w:ilvl="6" w:tplc="08090001" w:tentative="1">
+      <w:start w:val="1"/>
+      <w:numFmt w:val="bullet"/>
+      <w:lvlText w:val=""/>
+      <w:lvlJc w:val="left"/>
+      <w:pPr>
+        <w:ind w:left="5268" w:hanging="360"/>
+      </w:pPr>
+      <w:rPr>
+        <w:rFonts w:ascii="Symbol" w:hAnsi="Symbol" w:hint="default"/>
+      </w:rPr>
+    </w:lvl>
+    <w:lvl w:ilvl="7" w:tplc="08090003" w:tentative="1">
+      <w:start w:val="1"/>
+      <w:numFmt w:val="bullet"/>
+      <w:lvlText w:val="o"/>
+      <w:lvlJc w:val="left"/>
+      <w:pPr>
+        <w:ind w:left="5988" w:hanging="360"/>
+      </w:pPr>
+      <w:rPr>
+        <w:rFonts w:ascii="Courier New" w:hAnsi="Courier New" w:cs="Courier New" w:hint="default"/>
+      </w:rPr>
+    </w:lvl>
+    <w:lvl w:ilvl="8" w:tplc="08090005" w:tentative="1">
+      <w:start w:val="1"/>
+      <w:numFmt w:val="bullet"/>
+      <w:lvlText w:val=""/>
+      <w:lvlJc w:val="left"/>
+      <w:pPr>
+        <w:ind w:left="6708" w:hanging="360"/>
+      </w:pPr>
+      <w:rPr>
+        <w:rFonts w:ascii="Wingdings" w:hAnsi="Wingdings" w:hint="default"/>
+      </w:rPr>
+    </w:lvl>
+  </w:abstractNum>
+  <w:abstractNum w:abstractNumId="1" w15:restartNumberingAfterBreak="0">
     <w:nsid w:val="024C5ADF"/>
     <w:multiLevelType w:val="hybridMultilevel"/>
     <w:tmpl w:val="B44A1F42"/>
@@ -12013,7 +12904,7 @@
       </w:rPr>
     </w:lvl>
   </w:abstractNum>
-  <w:abstractNum w:abstractNumId="1" w15:restartNumberingAfterBreak="0">
+  <w:abstractNum w:abstractNumId="2" w15:restartNumberingAfterBreak="0">
     <w:nsid w:val="029949D3"/>
     <w:multiLevelType w:val="hybridMultilevel"/>
     <w:tmpl w:val="A9EA19C0"/>
@@ -12126,7 +13017,7 @@
       </w:rPr>
     </w:lvl>
   </w:abstractNum>
-  <w:abstractNum w:abstractNumId="2" w15:restartNumberingAfterBreak="0">
+  <w:abstractNum w:abstractNumId="3" w15:restartNumberingAfterBreak="0">
     <w:nsid w:val="035638B9"/>
     <w:multiLevelType w:val="hybridMultilevel"/>
     <w:tmpl w:val="8934369C"/>
@@ -12239,7 +13130,7 @@
       </w:rPr>
     </w:lvl>
   </w:abstractNum>
-  <w:abstractNum w:abstractNumId="3" w15:restartNumberingAfterBreak="0">
+  <w:abstractNum w:abstractNumId="4" w15:restartNumberingAfterBreak="0">
     <w:nsid w:val="07BB3B9E"/>
     <w:multiLevelType w:val="hybridMultilevel"/>
     <w:tmpl w:val="A1FCA8EC"/>
@@ -12352,7 +13243,7 @@
       </w:rPr>
     </w:lvl>
   </w:abstractNum>
-  <w:abstractNum w:abstractNumId="4" w15:restartNumberingAfterBreak="0">
+  <w:abstractNum w:abstractNumId="5" w15:restartNumberingAfterBreak="0">
     <w:nsid w:val="0832213A"/>
     <w:multiLevelType w:val="hybridMultilevel"/>
     <w:tmpl w:val="8EAE20C2"/>
@@ -12464,7 +13355,7 @@
       </w:rPr>
     </w:lvl>
   </w:abstractNum>
-  <w:abstractNum w:abstractNumId="5" w15:restartNumberingAfterBreak="0">
+  <w:abstractNum w:abstractNumId="6" w15:restartNumberingAfterBreak="0">
     <w:nsid w:val="0A0109C4"/>
     <w:multiLevelType w:val="hybridMultilevel"/>
     <w:tmpl w:val="BE2C45E6"/>
@@ -12577,7 +13468,120 @@
       </w:rPr>
     </w:lvl>
   </w:abstractNum>
-  <w:abstractNum w:abstractNumId="6" w15:restartNumberingAfterBreak="0">
+  <w:abstractNum w:abstractNumId="7" w15:restartNumberingAfterBreak="0">
+    <w:nsid w:val="0D260D33"/>
+    <w:multiLevelType w:val="hybridMultilevel"/>
+    <w:tmpl w:val="3A78A116"/>
+    <w:lvl w:ilvl="0" w:tplc="08090005">
+      <w:start w:val="1"/>
+      <w:numFmt w:val="bullet"/>
+      <w:lvlText w:val=""/>
+      <w:lvlJc w:val="left"/>
+      <w:pPr>
+        <w:ind w:left="720" w:hanging="360"/>
+      </w:pPr>
+      <w:rPr>
+        <w:rFonts w:ascii="Wingdings" w:hAnsi="Wingdings" w:hint="default"/>
+      </w:rPr>
+    </w:lvl>
+    <w:lvl w:ilvl="1" w:tplc="08090003" w:tentative="1">
+      <w:start w:val="1"/>
+      <w:numFmt w:val="bullet"/>
+      <w:lvlText w:val="o"/>
+      <w:lvlJc w:val="left"/>
+      <w:pPr>
+        <w:ind w:left="1440" w:hanging="360"/>
+      </w:pPr>
+      <w:rPr>
+        <w:rFonts w:ascii="Courier New" w:hAnsi="Courier New" w:cs="Courier New" w:hint="default"/>
+      </w:rPr>
+    </w:lvl>
+    <w:lvl w:ilvl="2" w:tplc="08090005" w:tentative="1">
+      <w:start w:val="1"/>
+      <w:numFmt w:val="bullet"/>
+      <w:lvlText w:val=""/>
+      <w:lvlJc w:val="left"/>
+      <w:pPr>
+        <w:ind w:left="2160" w:hanging="360"/>
+      </w:pPr>
+      <w:rPr>
+        <w:rFonts w:ascii="Wingdings" w:hAnsi="Wingdings" w:hint="default"/>
+      </w:rPr>
+    </w:lvl>
+    <w:lvl w:ilvl="3" w:tplc="08090001" w:tentative="1">
+      <w:start w:val="1"/>
+      <w:numFmt w:val="bullet"/>
+      <w:lvlText w:val=""/>
+      <w:lvlJc w:val="left"/>
+      <w:pPr>
+        <w:ind w:left="2880" w:hanging="360"/>
+      </w:pPr>
+      <w:rPr>
+        <w:rFonts w:ascii="Symbol" w:hAnsi="Symbol" w:hint="default"/>
+      </w:rPr>
+    </w:lvl>
+    <w:lvl w:ilvl="4" w:tplc="08090003" w:tentative="1">
+      <w:start w:val="1"/>
+      <w:numFmt w:val="bullet"/>
+      <w:lvlText w:val="o"/>
+      <w:lvlJc w:val="left"/>
+      <w:pPr>
+        <w:ind w:left="3600" w:hanging="360"/>
+      </w:pPr>
+      <w:rPr>
+        <w:rFonts w:ascii="Courier New" w:hAnsi="Courier New" w:cs="Courier New" w:hint="default"/>
+      </w:rPr>
+    </w:lvl>
+    <w:lvl w:ilvl="5" w:tplc="08090005" w:tentative="1">
+      <w:start w:val="1"/>
+      <w:numFmt w:val="bullet"/>
+      <w:lvlText w:val=""/>
+      <w:lvlJc w:val="left"/>
+      <w:pPr>
+        <w:ind w:left="4320" w:hanging="360"/>
+      </w:pPr>
+      <w:rPr>
+        <w:rFonts w:ascii="Wingdings" w:hAnsi="Wingdings" w:hint="default"/>
+      </w:rPr>
+    </w:lvl>
+    <w:lvl w:ilvl="6" w:tplc="08090001" w:tentative="1">
+      <w:start w:val="1"/>
+      <w:numFmt w:val="bullet"/>
+      <w:lvlText w:val=""/>
+      <w:lvlJc w:val="left"/>
+      <w:pPr>
+        <w:ind w:left="5040" w:hanging="360"/>
+      </w:pPr>
+      <w:rPr>
+        <w:rFonts w:ascii="Symbol" w:hAnsi="Symbol" w:hint="default"/>
+      </w:rPr>
+    </w:lvl>
+    <w:lvl w:ilvl="7" w:tplc="08090003" w:tentative="1">
+      <w:start w:val="1"/>
+      <w:numFmt w:val="bullet"/>
+      <w:lvlText w:val="o"/>
+      <w:lvlJc w:val="left"/>
+      <w:pPr>
+        <w:ind w:left="5760" w:hanging="360"/>
+      </w:pPr>
+      <w:rPr>
+        <w:rFonts w:ascii="Courier New" w:hAnsi="Courier New" w:cs="Courier New" w:hint="default"/>
+      </w:rPr>
+    </w:lvl>
+    <w:lvl w:ilvl="8" w:tplc="08090005" w:tentative="1">
+      <w:start w:val="1"/>
+      <w:numFmt w:val="bullet"/>
+      <w:lvlText w:val=""/>
+      <w:lvlJc w:val="left"/>
+      <w:pPr>
+        <w:ind w:left="6480" w:hanging="360"/>
+      </w:pPr>
+      <w:rPr>
+        <w:rFonts w:ascii="Wingdings" w:hAnsi="Wingdings" w:hint="default"/>
+      </w:rPr>
+    </w:lvl>
+  </w:abstractNum>
+  <w:abstractNum w:abstractNumId="8" w15:restartNumberingAfterBreak="0">
     <w:nsid w:val="0D3B362B"/>
     <w:multiLevelType w:val="hybridMultilevel"/>
     <w:tmpl w:val="BF0019CC"/>
@@ -12690,7 +13694,7 @@
       </w:rPr>
     </w:lvl>
   </w:abstractNum>
-  <w:abstractNum w:abstractNumId="7" w15:restartNumberingAfterBreak="0">
+  <w:abstractNum w:abstractNumId="9" w15:restartNumberingAfterBreak="0">
     <w:nsid w:val="0E8F2CEB"/>
     <w:multiLevelType w:val="hybridMultilevel"/>
     <w:tmpl w:val="DC5072B0"/>
@@ -12803,7 +13807,7 @@
       </w:rPr>
     </w:lvl>
   </w:abstractNum>
-  <w:abstractNum w:abstractNumId="8" w15:restartNumberingAfterBreak="0">
+  <w:abstractNum w:abstractNumId="10" w15:restartNumberingAfterBreak="0">
     <w:nsid w:val="0EBE51A8"/>
     <w:multiLevelType w:val="hybridMultilevel"/>
     <w:tmpl w:val="3F3EC18E"/>
@@ -12916,7 +13920,7 @@
       </w:rPr>
     </w:lvl>
   </w:abstractNum>
-  <w:abstractNum w:abstractNumId="9" w15:restartNumberingAfterBreak="0">
+  <w:abstractNum w:abstractNumId="11" w15:restartNumberingAfterBreak="0">
     <w:nsid w:val="11DC4596"/>
     <w:multiLevelType w:val="hybridMultilevel"/>
     <w:tmpl w:val="2D92C774"/>
@@ -13029,7 +14033,346 @@
       </w:rPr>
     </w:lvl>
   </w:abstractNum>
-  <w:abstractNum w:abstractNumId="10" w15:restartNumberingAfterBreak="0">
+  <w:abstractNum w:abstractNumId="12" w15:restartNumberingAfterBreak="0">
+    <w:nsid w:val="139742CC"/>
+    <w:multiLevelType w:val="hybridMultilevel"/>
+    <w:tmpl w:val="9D30DED8"/>
+    <w:lvl w:ilvl="0" w:tplc="08090001">
+      <w:start w:val="1"/>
+      <w:numFmt w:val="bullet"/>
+      <w:lvlText w:val=""/>
+      <w:lvlJc w:val="left"/>
+      <w:pPr>
+        <w:ind w:left="720" w:hanging="360"/>
+      </w:pPr>
+      <w:rPr>
+        <w:rFonts w:ascii="Symbol" w:hAnsi="Symbol" w:hint="default"/>
+      </w:rPr>
+    </w:lvl>
+    <w:lvl w:ilvl="1" w:tplc="08090003" w:tentative="1">
+      <w:start w:val="1"/>
+      <w:numFmt w:val="bullet"/>
+      <w:lvlText w:val="o"/>
+      <w:lvlJc w:val="left"/>
+      <w:pPr>
+        <w:ind w:left="1440" w:hanging="360"/>
+      </w:pPr>
+      <w:rPr>
+        <w:rFonts w:ascii="Courier New" w:hAnsi="Courier New" w:cs="Courier New" w:hint="default"/>
+      </w:rPr>
+    </w:lvl>
+    <w:lvl w:ilvl="2" w:tplc="08090005" w:tentative="1">
+      <w:start w:val="1"/>
+      <w:numFmt w:val="bullet"/>
+      <w:lvlText w:val=""/>
+      <w:lvlJc w:val="left"/>
+      <w:pPr>
+        <w:ind w:left="2160" w:hanging="360"/>
+      </w:pPr>
+      <w:rPr>
+        <w:rFonts w:ascii="Wingdings" w:hAnsi="Wingdings" w:hint="default"/>
+      </w:rPr>
+    </w:lvl>
+    <w:lvl w:ilvl="3" w:tplc="08090001" w:tentative="1">
+      <w:start w:val="1"/>
+      <w:numFmt w:val="bullet"/>
+      <w:lvlText w:val=""/>
+      <w:lvlJc w:val="left"/>
+      <w:pPr>
+        <w:ind w:left="2880" w:hanging="360"/>
+      </w:pPr>
+      <w:rPr>
+        <w:rFonts w:ascii="Symbol" w:hAnsi="Symbol" w:hint="default"/>
+      </w:rPr>
+    </w:lvl>
+    <w:lvl w:ilvl="4" w:tplc="08090003" w:tentative="1">
+      <w:start w:val="1"/>
+      <w:numFmt w:val="bullet"/>
+      <w:lvlText w:val="o"/>
+      <w:lvlJc w:val="left"/>
+      <w:pPr>
+        <w:ind w:left="3600" w:hanging="360"/>
+      </w:pPr>
+      <w:rPr>
+        <w:rFonts w:ascii="Courier New" w:hAnsi="Courier New" w:cs="Courier New" w:hint="default"/>
+      </w:rPr>
+    </w:lvl>
+    <w:lvl w:ilvl="5" w:tplc="08090005" w:tentative="1">
+      <w:start w:val="1"/>
+      <w:numFmt w:val="bullet"/>
+      <w:lvlText w:val=""/>
+      <w:lvlJc w:val="left"/>
+      <w:pPr>
+        <w:ind w:left="4320" w:hanging="360"/>
+      </w:pPr>
+      <w:rPr>
+        <w:rFonts w:ascii="Wingdings" w:hAnsi="Wingdings" w:hint="default"/>
+      </w:rPr>
+    </w:lvl>
+    <w:lvl w:ilvl="6" w:tplc="08090001" w:tentative="1">
+      <w:start w:val="1"/>
+      <w:numFmt w:val="bullet"/>
+      <w:lvlText w:val=""/>
+      <w:lvlJc w:val="left"/>
+      <w:pPr>
+        <w:ind w:left="5040" w:hanging="360"/>
+      </w:pPr>
+      <w:rPr>
+        <w:rFonts w:ascii="Symbol" w:hAnsi="Symbol" w:hint="default"/>
+      </w:rPr>
+    </w:lvl>
+    <w:lvl w:ilvl="7" w:tplc="08090003" w:tentative="1">
+      <w:start w:val="1"/>
+      <w:numFmt w:val="bullet"/>
+      <w:lvlText w:val="o"/>
+      <w:lvlJc w:val="left"/>
+      <w:pPr>
+        <w:ind w:left="5760" w:hanging="360"/>
+      </w:pPr>
+      <w:rPr>
+        <w:rFonts w:ascii="Courier New" w:hAnsi="Courier New" w:cs="Courier New" w:hint="default"/>
+      </w:rPr>
+    </w:lvl>
+    <w:lvl w:ilvl="8" w:tplc="08090005" w:tentative="1">
+      <w:start w:val="1"/>
+      <w:numFmt w:val="bullet"/>
+      <w:lvlText w:val=""/>
+      <w:lvlJc w:val="left"/>
+      <w:pPr>
+        <w:ind w:left="6480" w:hanging="360"/>
+      </w:pPr>
+      <w:rPr>
+        <w:rFonts w:ascii="Wingdings" w:hAnsi="Wingdings" w:hint="default"/>
+      </w:rPr>
+    </w:lvl>
+  </w:abstractNum>
+  <w:abstractNum w:abstractNumId="13" w15:restartNumberingAfterBreak="0">
+    <w:nsid w:val="13B54564"/>
+    <w:multiLevelType w:val="hybridMultilevel"/>
+    <w:tmpl w:val="50D21454"/>
+    <w:lvl w:ilvl="0" w:tplc="FFFFFFFF">
+      <w:start w:val="1"/>
+      <w:numFmt w:val="bullet"/>
+      <w:lvlText w:val=""/>
+      <w:lvlJc w:val="left"/>
+      <w:pPr>
+        <w:ind w:left="948" w:hanging="360"/>
+      </w:pPr>
+      <w:rPr>
+        <w:rFonts w:ascii="Wingdings" w:hAnsi="Wingdings" w:hint="default"/>
+      </w:rPr>
+    </w:lvl>
+    <w:lvl w:ilvl="1" w:tplc="08090005">
+      <w:start w:val="1"/>
+      <w:numFmt w:val="bullet"/>
+      <w:lvlText w:val=""/>
+      <w:lvlJc w:val="left"/>
+      <w:pPr>
+        <w:ind w:left="720" w:hanging="360"/>
+      </w:pPr>
+      <w:rPr>
+        <w:rFonts w:ascii="Wingdings" w:hAnsi="Wingdings" w:hint="default"/>
+      </w:rPr>
+    </w:lvl>
+    <w:lvl w:ilvl="2" w:tplc="FFFFFFFF" w:tentative="1">
+      <w:start w:val="1"/>
+      <w:numFmt w:val="bullet"/>
+      <w:lvlText w:val=""/>
+      <w:lvlJc w:val="left"/>
+      <w:pPr>
+        <w:ind w:left="2388" w:hanging="360"/>
+      </w:pPr>
+      <w:rPr>
+        <w:rFonts w:ascii="Wingdings" w:hAnsi="Wingdings" w:hint="default"/>
+      </w:rPr>
+    </w:lvl>
+    <w:lvl w:ilvl="3" w:tplc="FFFFFFFF" w:tentative="1">
+      <w:start w:val="1"/>
+      <w:numFmt w:val="bullet"/>
+      <w:lvlText w:val=""/>
+      <w:lvlJc w:val="left"/>
+      <w:pPr>
+        <w:ind w:left="3108" w:hanging="360"/>
+      </w:pPr>
+      <w:rPr>
+        <w:rFonts w:ascii="Symbol" w:hAnsi="Symbol" w:hint="default"/>
+      </w:rPr>
+    </w:lvl>
+    <w:lvl w:ilvl="4" w:tplc="FFFFFFFF" w:tentative="1">
+      <w:start w:val="1"/>
+      <w:numFmt w:val="bullet"/>
+      <w:lvlText w:val="o"/>
+      <w:lvlJc w:val="left"/>
+      <w:pPr>
+        <w:ind w:left="3828" w:hanging="360"/>
+      </w:pPr>
+      <w:rPr>
+        <w:rFonts w:ascii="Courier New" w:hAnsi="Courier New" w:cs="Courier New" w:hint="default"/>
+      </w:rPr>
+    </w:lvl>
+    <w:lvl w:ilvl="5" w:tplc="FFFFFFFF" w:tentative="1">
+      <w:start w:val="1"/>
+      <w:numFmt w:val="bullet"/>
+      <w:lvlText w:val=""/>
+      <w:lvlJc w:val="left"/>
+      <w:pPr>
+        <w:ind w:left="4548" w:hanging="360"/>
+      </w:pPr>
+      <w:rPr>
+        <w:rFonts w:ascii="Wingdings" w:hAnsi="Wingdings" w:hint="default"/>
+      </w:rPr>
+    </w:lvl>
+    <w:lvl w:ilvl="6" w:tplc="FFFFFFFF" w:tentative="1">
+      <w:start w:val="1"/>
+      <w:numFmt w:val="bullet"/>
+      <w:lvlText w:val=""/>
+      <w:lvlJc w:val="left"/>
+      <w:pPr>
+        <w:ind w:left="5268" w:hanging="360"/>
+      </w:pPr>
+      <w:rPr>
+        <w:rFonts w:ascii="Symbol" w:hAnsi="Symbol" w:hint="default"/>
+      </w:rPr>
+    </w:lvl>
+    <w:lvl w:ilvl="7" w:tplc="FFFFFFFF" w:tentative="1">
+      <w:start w:val="1"/>
+      <w:numFmt w:val="bullet"/>
+      <w:lvlText w:val="o"/>
+      <w:lvlJc w:val="left"/>
+      <w:pPr>
+        <w:ind w:left="5988" w:hanging="360"/>
+      </w:pPr>
+      <w:rPr>
+        <w:rFonts w:ascii="Courier New" w:hAnsi="Courier New" w:cs="Courier New" w:hint="default"/>
+      </w:rPr>
+    </w:lvl>
+    <w:lvl w:ilvl="8" w:tplc="FFFFFFFF" w:tentative="1">
+      <w:start w:val="1"/>
+      <w:numFmt w:val="bullet"/>
+      <w:lvlText w:val=""/>
+      <w:lvlJc w:val="left"/>
+      <w:pPr>
+        <w:ind w:left="6708" w:hanging="360"/>
+      </w:pPr>
+      <w:rPr>
+        <w:rFonts w:ascii="Wingdings" w:hAnsi="Wingdings" w:hint="default"/>
+      </w:rPr>
+    </w:lvl>
+  </w:abstractNum>
+  <w:abstractNum w:abstractNumId="14" w15:restartNumberingAfterBreak="0">
+    <w:nsid w:val="15A3415F"/>
+    <w:multiLevelType w:val="hybridMultilevel"/>
+    <w:tmpl w:val="2C4EFD52"/>
+    <w:lvl w:ilvl="0" w:tplc="FFFFFFFF">
+      <w:start w:val="1"/>
+      <w:numFmt w:val="bullet"/>
+      <w:lvlText w:val=""/>
+      <w:lvlJc w:val="left"/>
+      <w:pPr>
+        <w:ind w:left="852" w:hanging="360"/>
+      </w:pPr>
+      <w:rPr>
+        <w:rFonts w:ascii="Wingdings" w:hAnsi="Wingdings" w:hint="default"/>
+      </w:rPr>
+    </w:lvl>
+    <w:lvl w:ilvl="1" w:tplc="08090005">
+      <w:start w:val="1"/>
+      <w:numFmt w:val="bullet"/>
+      <w:lvlText w:val=""/>
+      <w:lvlJc w:val="left"/>
+      <w:pPr>
+        <w:ind w:left="720" w:hanging="360"/>
+      </w:pPr>
+      <w:rPr>
+        <w:rFonts w:ascii="Wingdings" w:hAnsi="Wingdings" w:hint="default"/>
+      </w:rPr>
+    </w:lvl>
+    <w:lvl w:ilvl="2" w:tplc="FFFFFFFF" w:tentative="1">
+      <w:start w:val="1"/>
+      <w:numFmt w:val="bullet"/>
+      <w:lvlText w:val=""/>
+      <w:lvlJc w:val="left"/>
+      <w:pPr>
+        <w:ind w:left="2292" w:hanging="360"/>
+      </w:pPr>
+      <w:rPr>
+        <w:rFonts w:ascii="Wingdings" w:hAnsi="Wingdings" w:hint="default"/>
+      </w:rPr>
+    </w:lvl>
+    <w:lvl w:ilvl="3" w:tplc="FFFFFFFF" w:tentative="1">
+      <w:start w:val="1"/>
+      <w:numFmt w:val="bullet"/>
+      <w:lvlText w:val=""/>
+      <w:lvlJc w:val="left"/>
+      <w:pPr>
+        <w:ind w:left="3012" w:hanging="360"/>
+      </w:pPr>
+      <w:rPr>
+        <w:rFonts w:ascii="Symbol" w:hAnsi="Symbol" w:hint="default"/>
+      </w:rPr>
+    </w:lvl>
+    <w:lvl w:ilvl="4" w:tplc="FFFFFFFF" w:tentative="1">
+      <w:start w:val="1"/>
+      <w:numFmt w:val="bullet"/>
+      <w:lvlText w:val="o"/>
+      <w:lvlJc w:val="left"/>
+      <w:pPr>
+        <w:ind w:left="3732" w:hanging="360"/>
+      </w:pPr>
+      <w:rPr>
+        <w:rFonts w:ascii="Courier New" w:hAnsi="Courier New" w:cs="Courier New" w:hint="default"/>
+      </w:rPr>
+    </w:lvl>
+    <w:lvl w:ilvl="5" w:tplc="FFFFFFFF" w:tentative="1">
+      <w:start w:val="1"/>
+      <w:numFmt w:val="bullet"/>
+      <w:lvlText w:val=""/>
+      <w:lvlJc w:val="left"/>
+      <w:pPr>
+        <w:ind w:left="4452" w:hanging="360"/>
+      </w:pPr>
+      <w:rPr>
+        <w:rFonts w:ascii="Wingdings" w:hAnsi="Wingdings" w:hint="default"/>
+      </w:rPr>
+    </w:lvl>
+    <w:lvl w:ilvl="6" w:tplc="FFFFFFFF" w:tentative="1">
+      <w:start w:val="1"/>
+      <w:numFmt w:val="bullet"/>
+      <w:lvlText w:val=""/>
+      <w:lvlJc w:val="left"/>
+      <w:pPr>
+        <w:ind w:left="5172" w:hanging="360"/>
+      </w:pPr>
+      <w:rPr>
+        <w:rFonts w:ascii="Symbol" w:hAnsi="Symbol" w:hint="default"/>
+      </w:rPr>
+    </w:lvl>
+    <w:lvl w:ilvl="7" w:tplc="FFFFFFFF" w:tentative="1">
+      <w:start w:val="1"/>
+      <w:numFmt w:val="bullet"/>
+      <w:lvlText w:val="o"/>
+      <w:lvlJc w:val="left"/>
+      <w:pPr>
+        <w:ind w:left="5892" w:hanging="360"/>
+      </w:pPr>
+      <w:rPr>
+        <w:rFonts w:ascii="Courier New" w:hAnsi="Courier New" w:cs="Courier New" w:hint="default"/>
+      </w:rPr>
+    </w:lvl>
+    <w:lvl w:ilvl="8" w:tplc="FFFFFFFF" w:tentative="1">
+      <w:start w:val="1"/>
+      <w:numFmt w:val="bullet"/>
+      <w:lvlText w:val=""/>
+      <w:lvlJc w:val="left"/>
+      <w:pPr>
+        <w:ind w:left="6612" w:hanging="360"/>
+      </w:pPr>
+      <w:rPr>
+        <w:rFonts w:ascii="Wingdings" w:hAnsi="Wingdings" w:hint="default"/>
+      </w:rPr>
+    </w:lvl>
+  </w:abstractNum>
+  <w:abstractNum w:abstractNumId="15" w15:restartNumberingAfterBreak="0">
     <w:nsid w:val="17F42D3E"/>
     <w:multiLevelType w:val="hybridMultilevel"/>
     <w:tmpl w:val="DFAC8992"/>
@@ -13142,7 +14485,7 @@
       </w:rPr>
     </w:lvl>
   </w:abstractNum>
-  <w:abstractNum w:abstractNumId="11" w15:restartNumberingAfterBreak="0">
+  <w:abstractNum w:abstractNumId="16" w15:restartNumberingAfterBreak="0">
     <w:nsid w:val="18890168"/>
     <w:multiLevelType w:val="hybridMultilevel"/>
     <w:tmpl w:val="2610BFFE"/>
@@ -13254,7 +14597,7 @@
       </w:rPr>
     </w:lvl>
   </w:abstractNum>
-  <w:abstractNum w:abstractNumId="12" w15:restartNumberingAfterBreak="0">
+  <w:abstractNum w:abstractNumId="17" w15:restartNumberingAfterBreak="0">
     <w:nsid w:val="1DED4717"/>
     <w:multiLevelType w:val="hybridMultilevel"/>
     <w:tmpl w:val="088C61E2"/>
@@ -13367,7 +14710,120 @@
       </w:rPr>
     </w:lvl>
   </w:abstractNum>
-  <w:abstractNum w:abstractNumId="13" w15:restartNumberingAfterBreak="0">
+  <w:abstractNum w:abstractNumId="18" w15:restartNumberingAfterBreak="0">
+    <w:nsid w:val="1E2768FA"/>
+    <w:multiLevelType w:val="hybridMultilevel"/>
+    <w:tmpl w:val="28BC1F68"/>
+    <w:lvl w:ilvl="0" w:tplc="08090005">
+      <w:start w:val="1"/>
+      <w:numFmt w:val="bullet"/>
+      <w:lvlText w:val=""/>
+      <w:lvlJc w:val="left"/>
+      <w:pPr>
+        <w:ind w:left="720" w:hanging="360"/>
+      </w:pPr>
+      <w:rPr>
+        <w:rFonts w:ascii="Wingdings" w:hAnsi="Wingdings" w:hint="default"/>
+      </w:rPr>
+    </w:lvl>
+    <w:lvl w:ilvl="1" w:tplc="08090003" w:tentative="1">
+      <w:start w:val="1"/>
+      <w:numFmt w:val="bullet"/>
+      <w:lvlText w:val="o"/>
+      <w:lvlJc w:val="left"/>
+      <w:pPr>
+        <w:ind w:left="1440" w:hanging="360"/>
+      </w:pPr>
+      <w:rPr>
+        <w:rFonts w:ascii="Courier New" w:hAnsi="Courier New" w:cs="Courier New" w:hint="default"/>
+      </w:rPr>
+    </w:lvl>
+    <w:lvl w:ilvl="2" w:tplc="08090005" w:tentative="1">
+      <w:start w:val="1"/>
+      <w:numFmt w:val="bullet"/>
+      <w:lvlText w:val=""/>
+      <w:lvlJc w:val="left"/>
+      <w:pPr>
+        <w:ind w:left="2160" w:hanging="360"/>
+      </w:pPr>
+      <w:rPr>
+        <w:rFonts w:ascii="Wingdings" w:hAnsi="Wingdings" w:hint="default"/>
+      </w:rPr>
+    </w:lvl>
+    <w:lvl w:ilvl="3" w:tplc="08090001" w:tentative="1">
+      <w:start w:val="1"/>
+      <w:numFmt w:val="bullet"/>
+      <w:lvlText w:val=""/>
+      <w:lvlJc w:val="left"/>
+      <w:pPr>
+        <w:ind w:left="2880" w:hanging="360"/>
+      </w:pPr>
+      <w:rPr>
+        <w:rFonts w:ascii="Symbol" w:hAnsi="Symbol" w:hint="default"/>
+      </w:rPr>
+    </w:lvl>
+    <w:lvl w:ilvl="4" w:tplc="08090003" w:tentative="1">
+      <w:start w:val="1"/>
+      <w:numFmt w:val="bullet"/>
+      <w:lvlText w:val="o"/>
+      <w:lvlJc w:val="left"/>
+      <w:pPr>
+        <w:ind w:left="3600" w:hanging="360"/>
+      </w:pPr>
+      <w:rPr>
+        <w:rFonts w:ascii="Courier New" w:hAnsi="Courier New" w:cs="Courier New" w:hint="default"/>
+      </w:rPr>
+    </w:lvl>
+    <w:lvl w:ilvl="5" w:tplc="08090005" w:tentative="1">
+      <w:start w:val="1"/>
+      <w:numFmt w:val="bullet"/>
+      <w:lvlText w:val=""/>
+      <w:lvlJc w:val="left"/>
+      <w:pPr>
+        <w:ind w:left="4320" w:hanging="360"/>
+      </w:pPr>
+      <w:rPr>
+        <w:rFonts w:ascii="Wingdings" w:hAnsi="Wingdings" w:hint="default"/>
+      </w:rPr>
+    </w:lvl>
+    <w:lvl w:ilvl="6" w:tplc="08090001" w:tentative="1">
+      <w:start w:val="1"/>
+      <w:numFmt w:val="bullet"/>
+      <w:lvlText w:val=""/>
+      <w:lvlJc w:val="left"/>
+      <w:pPr>
+        <w:ind w:left="5040" w:hanging="360"/>
+      </w:pPr>
+      <w:rPr>
+        <w:rFonts w:ascii="Symbol" w:hAnsi="Symbol" w:hint="default"/>
+      </w:rPr>
+    </w:lvl>
+    <w:lvl w:ilvl="7" w:tplc="08090003" w:tentative="1">
+      <w:start w:val="1"/>
+      <w:numFmt w:val="bullet"/>
+      <w:lvlText w:val="o"/>
+      <w:lvlJc w:val="left"/>
+      <w:pPr>
+        <w:ind w:left="5760" w:hanging="360"/>
+      </w:pPr>
+      <w:rPr>
+        <w:rFonts w:ascii="Courier New" w:hAnsi="Courier New" w:cs="Courier New" w:hint="default"/>
+      </w:rPr>
+    </w:lvl>
+    <w:lvl w:ilvl="8" w:tplc="08090005" w:tentative="1">
+      <w:start w:val="1"/>
+      <w:numFmt w:val="bullet"/>
+      <w:lvlText w:val=""/>
+      <w:lvlJc w:val="left"/>
+      <w:pPr>
+        <w:ind w:left="6480" w:hanging="360"/>
+      </w:pPr>
+      <w:rPr>
+        <w:rFonts w:ascii="Wingdings" w:hAnsi="Wingdings" w:hint="default"/>
+      </w:rPr>
+    </w:lvl>
+  </w:abstractNum>
+  <w:abstractNum w:abstractNumId="19" w15:restartNumberingAfterBreak="0">
     <w:nsid w:val="1F095508"/>
     <w:multiLevelType w:val="hybridMultilevel"/>
     <w:tmpl w:val="F4227034"/>
@@ -13480,7 +14936,233 @@
       </w:rPr>
     </w:lvl>
   </w:abstractNum>
-  <w:abstractNum w:abstractNumId="14" w15:restartNumberingAfterBreak="0">
+  <w:abstractNum w:abstractNumId="20" w15:restartNumberingAfterBreak="0">
+    <w:nsid w:val="207846FD"/>
+    <w:multiLevelType w:val="hybridMultilevel"/>
+    <w:tmpl w:val="11FEC476"/>
+    <w:lvl w:ilvl="0" w:tplc="08090005">
+      <w:start w:val="1"/>
+      <w:numFmt w:val="bullet"/>
+      <w:lvlText w:val=""/>
+      <w:lvlJc w:val="left"/>
+      <w:pPr>
+        <w:ind w:left="720" w:hanging="360"/>
+      </w:pPr>
+      <w:rPr>
+        <w:rFonts w:ascii="Wingdings" w:hAnsi="Wingdings" w:hint="default"/>
+      </w:rPr>
+    </w:lvl>
+    <w:lvl w:ilvl="1" w:tplc="08090003" w:tentative="1">
+      <w:start w:val="1"/>
+      <w:numFmt w:val="bullet"/>
+      <w:lvlText w:val="o"/>
+      <w:lvlJc w:val="left"/>
+      <w:pPr>
+        <w:ind w:left="1440" w:hanging="360"/>
+      </w:pPr>
+      <w:rPr>
+        <w:rFonts w:ascii="Courier New" w:hAnsi="Courier New" w:cs="Courier New" w:hint="default"/>
+      </w:rPr>
+    </w:lvl>
+    <w:lvl w:ilvl="2" w:tplc="08090005" w:tentative="1">
+      <w:start w:val="1"/>
+      <w:numFmt w:val="bullet"/>
+      <w:lvlText w:val=""/>
+      <w:lvlJc w:val="left"/>
+      <w:pPr>
+        <w:ind w:left="2160" w:hanging="360"/>
+      </w:pPr>
+      <w:rPr>
+        <w:rFonts w:ascii="Wingdings" w:hAnsi="Wingdings" w:hint="default"/>
+      </w:rPr>
+    </w:lvl>
+    <w:lvl w:ilvl="3" w:tplc="08090001" w:tentative="1">
+      <w:start w:val="1"/>
+      <w:numFmt w:val="bullet"/>
+      <w:lvlText w:val=""/>
+      <w:lvlJc w:val="left"/>
+      <w:pPr>
+        <w:ind w:left="2880" w:hanging="360"/>
+      </w:pPr>
+      <w:rPr>
+        <w:rFonts w:ascii="Symbol" w:hAnsi="Symbol" w:hint="default"/>
+      </w:rPr>
+    </w:lvl>
+    <w:lvl w:ilvl="4" w:tplc="08090003" w:tentative="1">
+      <w:start w:val="1"/>
+      <w:numFmt w:val="bullet"/>
+      <w:lvlText w:val="o"/>
+      <w:lvlJc w:val="left"/>
+      <w:pPr>
+        <w:ind w:left="3600" w:hanging="360"/>
+      </w:pPr>
+      <w:rPr>
+        <w:rFonts w:ascii="Courier New" w:hAnsi="Courier New" w:cs="Courier New" w:hint="default"/>
+      </w:rPr>
+    </w:lvl>
+    <w:lvl w:ilvl="5" w:tplc="08090005" w:tentative="1">
+      <w:start w:val="1"/>
+      <w:numFmt w:val="bullet"/>
+      <w:lvlText w:val=""/>
+      <w:lvlJc w:val="left"/>
+      <w:pPr>
+        <w:ind w:left="4320" w:hanging="360"/>
+      </w:pPr>
+      <w:rPr>
+        <w:rFonts w:ascii="Wingdings" w:hAnsi="Wingdings" w:hint="default"/>
+      </w:rPr>
+    </w:lvl>
+    <w:lvl w:ilvl="6" w:tplc="08090001" w:tentative="1">
+      <w:start w:val="1"/>
+      <w:numFmt w:val="bullet"/>
+      <w:lvlText w:val=""/>
+      <w:lvlJc w:val="left"/>
+      <w:pPr>
+        <w:ind w:left="5040" w:hanging="360"/>
+      </w:pPr>
+      <w:rPr>
+        <w:rFonts w:ascii="Symbol" w:hAnsi="Symbol" w:hint="default"/>
+      </w:rPr>
+    </w:lvl>
+    <w:lvl w:ilvl="7" w:tplc="08090003" w:tentative="1">
+      <w:start w:val="1"/>
+      <w:numFmt w:val="bullet"/>
+      <w:lvlText w:val="o"/>
+      <w:lvlJc w:val="left"/>
+      <w:pPr>
+        <w:ind w:left="5760" w:hanging="360"/>
+      </w:pPr>
+      <w:rPr>
+        <w:rFonts w:ascii="Courier New" w:hAnsi="Courier New" w:cs="Courier New" w:hint="default"/>
+      </w:rPr>
+    </w:lvl>
+    <w:lvl w:ilvl="8" w:tplc="08090005" w:tentative="1">
+      <w:start w:val="1"/>
+      <w:numFmt w:val="bullet"/>
+      <w:lvlText w:val=""/>
+      <w:lvlJc w:val="left"/>
+      <w:pPr>
+        <w:ind w:left="6480" w:hanging="360"/>
+      </w:pPr>
+      <w:rPr>
+        <w:rFonts w:ascii="Wingdings" w:hAnsi="Wingdings" w:hint="default"/>
+      </w:rPr>
+    </w:lvl>
+  </w:abstractNum>
+  <w:abstractNum w:abstractNumId="21" w15:restartNumberingAfterBreak="0">
+    <w:nsid w:val="2089715C"/>
+    <w:multiLevelType w:val="hybridMultilevel"/>
+    <w:tmpl w:val="654ED496"/>
+    <w:lvl w:ilvl="0" w:tplc="08090005">
+      <w:start w:val="1"/>
+      <w:numFmt w:val="bullet"/>
+      <w:lvlText w:val=""/>
+      <w:lvlJc w:val="left"/>
+      <w:pPr>
+        <w:ind w:left="948" w:hanging="360"/>
+      </w:pPr>
+      <w:rPr>
+        <w:rFonts w:ascii="Wingdings" w:hAnsi="Wingdings" w:hint="default"/>
+      </w:rPr>
+    </w:lvl>
+    <w:lvl w:ilvl="1" w:tplc="08090003">
+      <w:start w:val="1"/>
+      <w:numFmt w:val="bullet"/>
+      <w:lvlText w:val="o"/>
+      <w:lvlJc w:val="left"/>
+      <w:pPr>
+        <w:ind w:left="1668" w:hanging="360"/>
+      </w:pPr>
+      <w:rPr>
+        <w:rFonts w:ascii="Courier New" w:hAnsi="Courier New" w:cs="Courier New" w:hint="default"/>
+      </w:rPr>
+    </w:lvl>
+    <w:lvl w:ilvl="2" w:tplc="08090005" w:tentative="1">
+      <w:start w:val="1"/>
+      <w:numFmt w:val="bullet"/>
+      <w:lvlText w:val=""/>
+      <w:lvlJc w:val="left"/>
+      <w:pPr>
+        <w:ind w:left="2388" w:hanging="360"/>
+      </w:pPr>
+      <w:rPr>
+        <w:rFonts w:ascii="Wingdings" w:hAnsi="Wingdings" w:hint="default"/>
+      </w:rPr>
+    </w:lvl>
+    <w:lvl w:ilvl="3" w:tplc="08090001" w:tentative="1">
+      <w:start w:val="1"/>
+      <w:numFmt w:val="bullet"/>
+      <w:lvlText w:val=""/>
+      <w:lvlJc w:val="left"/>
+      <w:pPr>
+        <w:ind w:left="3108" w:hanging="360"/>
+      </w:pPr>
+      <w:rPr>
+        <w:rFonts w:ascii="Symbol" w:hAnsi="Symbol" w:hint="default"/>
+      </w:rPr>
+    </w:lvl>
+    <w:lvl w:ilvl="4" w:tplc="08090003" w:tentative="1">
+      <w:start w:val="1"/>
+      <w:numFmt w:val="bullet"/>
+      <w:lvlText w:val="o"/>
+      <w:lvlJc w:val="left"/>
+      <w:pPr>
+        <w:ind w:left="3828" w:hanging="360"/>
+      </w:pPr>
+      <w:rPr>
+        <w:rFonts w:ascii="Courier New" w:hAnsi="Courier New" w:cs="Courier New" w:hint="default"/>
+      </w:rPr>
+    </w:lvl>
+    <w:lvl w:ilvl="5" w:tplc="08090005" w:tentative="1">
+      <w:start w:val="1"/>
+      <w:numFmt w:val="bullet"/>
+      <w:lvlText w:val=""/>
+      <w:lvlJc w:val="left"/>
+      <w:pPr>
+        <w:ind w:left="4548" w:hanging="360"/>
+      </w:pPr>
+      <w:rPr>
+        <w:rFonts w:ascii="Wingdings" w:hAnsi="Wingdings" w:hint="default"/>
+      </w:rPr>
+    </w:lvl>
+    <w:lvl w:ilvl="6" w:tplc="08090001" w:tentative="1">
+      <w:start w:val="1"/>
+      <w:numFmt w:val="bullet"/>
+      <w:lvlText w:val=""/>
+      <w:lvlJc w:val="left"/>
+      <w:pPr>
+        <w:ind w:left="5268" w:hanging="360"/>
+      </w:pPr>
+      <w:rPr>
+        <w:rFonts w:ascii="Symbol" w:hAnsi="Symbol" w:hint="default"/>
+      </w:rPr>
+    </w:lvl>
+    <w:lvl w:ilvl="7" w:tplc="08090003" w:tentative="1">
+      <w:start w:val="1"/>
+      <w:numFmt w:val="bullet"/>
+      <w:lvlText w:val="o"/>
+      <w:lvlJc w:val="left"/>
+      <w:pPr>
+        <w:ind w:left="5988" w:hanging="360"/>
+      </w:pPr>
+      <w:rPr>
+        <w:rFonts w:ascii="Courier New" w:hAnsi="Courier New" w:cs="Courier New" w:hint="default"/>
+      </w:rPr>
+    </w:lvl>
+    <w:lvl w:ilvl="8" w:tplc="08090005" w:tentative="1">
+      <w:start w:val="1"/>
+      <w:numFmt w:val="bullet"/>
+      <w:lvlText w:val=""/>
+      <w:lvlJc w:val="left"/>
+      <w:pPr>
+        <w:ind w:left="6708" w:hanging="360"/>
+      </w:pPr>
+      <w:rPr>
+        <w:rFonts w:ascii="Wingdings" w:hAnsi="Wingdings" w:hint="default"/>
+      </w:rPr>
+    </w:lvl>
+  </w:abstractNum>
+  <w:abstractNum w:abstractNumId="22" w15:restartNumberingAfterBreak="0">
     <w:nsid w:val="236B08D9"/>
     <w:multiLevelType w:val="hybridMultilevel"/>
     <w:tmpl w:val="30AC7D82"/>
@@ -13593,7 +15275,7 @@
       </w:rPr>
     </w:lvl>
   </w:abstractNum>
-  <w:abstractNum w:abstractNumId="15" w15:restartNumberingAfterBreak="0">
+  <w:abstractNum w:abstractNumId="23" w15:restartNumberingAfterBreak="0">
     <w:nsid w:val="262B6FF5"/>
     <w:multiLevelType w:val="hybridMultilevel"/>
     <w:tmpl w:val="E0884D5A"/>
@@ -13705,7 +15387,233 @@
       </w:rPr>
     </w:lvl>
   </w:abstractNum>
-  <w:abstractNum w:abstractNumId="16" w15:restartNumberingAfterBreak="0">
+  <w:abstractNum w:abstractNumId="24" w15:restartNumberingAfterBreak="0">
+    <w:nsid w:val="2C5907E1"/>
+    <w:multiLevelType w:val="hybridMultilevel"/>
+    <w:tmpl w:val="8A009F0C"/>
+    <w:lvl w:ilvl="0" w:tplc="FFFFFFFF">
+      <w:start w:val="1"/>
+      <w:numFmt w:val="bullet"/>
+      <w:lvlText w:val=""/>
+      <w:lvlJc w:val="left"/>
+      <w:pPr>
+        <w:ind w:left="852" w:hanging="360"/>
+      </w:pPr>
+      <w:rPr>
+        <w:rFonts w:ascii="Wingdings" w:hAnsi="Wingdings" w:hint="default"/>
+      </w:rPr>
+    </w:lvl>
+    <w:lvl w:ilvl="1" w:tplc="08090005">
+      <w:start w:val="1"/>
+      <w:numFmt w:val="bullet"/>
+      <w:lvlText w:val=""/>
+      <w:lvlJc w:val="left"/>
+      <w:pPr>
+        <w:ind w:left="720" w:hanging="360"/>
+      </w:pPr>
+      <w:rPr>
+        <w:rFonts w:ascii="Wingdings" w:hAnsi="Wingdings" w:hint="default"/>
+      </w:rPr>
+    </w:lvl>
+    <w:lvl w:ilvl="2" w:tplc="FFFFFFFF" w:tentative="1">
+      <w:start w:val="1"/>
+      <w:numFmt w:val="bullet"/>
+      <w:lvlText w:val=""/>
+      <w:lvlJc w:val="left"/>
+      <w:pPr>
+        <w:ind w:left="2292" w:hanging="360"/>
+      </w:pPr>
+      <w:rPr>
+        <w:rFonts w:ascii="Wingdings" w:hAnsi="Wingdings" w:hint="default"/>
+      </w:rPr>
+    </w:lvl>
+    <w:lvl w:ilvl="3" w:tplc="FFFFFFFF" w:tentative="1">
+      <w:start w:val="1"/>
+      <w:numFmt w:val="bullet"/>
+      <w:lvlText w:val=""/>
+      <w:lvlJc w:val="left"/>
+      <w:pPr>
+        <w:ind w:left="3012" w:hanging="360"/>
+      </w:pPr>
+      <w:rPr>
+        <w:rFonts w:ascii="Symbol" w:hAnsi="Symbol" w:hint="default"/>
+      </w:rPr>
+    </w:lvl>
+    <w:lvl w:ilvl="4" w:tplc="FFFFFFFF" w:tentative="1">
+      <w:start w:val="1"/>
+      <w:numFmt w:val="bullet"/>
+      <w:lvlText w:val="o"/>
+      <w:lvlJc w:val="left"/>
+      <w:pPr>
+        <w:ind w:left="3732" w:hanging="360"/>
+      </w:pPr>
+      <w:rPr>
+        <w:rFonts w:ascii="Courier New" w:hAnsi="Courier New" w:cs="Courier New" w:hint="default"/>
+      </w:rPr>
+    </w:lvl>
+    <w:lvl w:ilvl="5" w:tplc="FFFFFFFF" w:tentative="1">
+      <w:start w:val="1"/>
+      <w:numFmt w:val="bullet"/>
+      <w:lvlText w:val=""/>
+      <w:lvlJc w:val="left"/>
+      <w:pPr>
+        <w:ind w:left="4452" w:hanging="360"/>
+      </w:pPr>
+      <w:rPr>
+        <w:rFonts w:ascii="Wingdings" w:hAnsi="Wingdings" w:hint="default"/>
+      </w:rPr>
+    </w:lvl>
+    <w:lvl w:ilvl="6" w:tplc="FFFFFFFF" w:tentative="1">
+      <w:start w:val="1"/>
+      <w:numFmt w:val="bullet"/>
+      <w:lvlText w:val=""/>
+      <w:lvlJc w:val="left"/>
+      <w:pPr>
+        <w:ind w:left="5172" w:hanging="360"/>
+      </w:pPr>
+      <w:rPr>
+        <w:rFonts w:ascii="Symbol" w:hAnsi="Symbol" w:hint="default"/>
+      </w:rPr>
+    </w:lvl>
+    <w:lvl w:ilvl="7" w:tplc="FFFFFFFF" w:tentative="1">
+      <w:start w:val="1"/>
+      <w:numFmt w:val="bullet"/>
+      <w:lvlText w:val="o"/>
+      <w:lvlJc w:val="left"/>
+      <w:pPr>
+        <w:ind w:left="5892" w:hanging="360"/>
+      </w:pPr>
+      <w:rPr>
+        <w:rFonts w:ascii="Courier New" w:hAnsi="Courier New" w:cs="Courier New" w:hint="default"/>
+      </w:rPr>
+    </w:lvl>
+    <w:lvl w:ilvl="8" w:tplc="FFFFFFFF" w:tentative="1">
+      <w:start w:val="1"/>
+      <w:numFmt w:val="bullet"/>
+      <w:lvlText w:val=""/>
+      <w:lvlJc w:val="left"/>
+      <w:pPr>
+        <w:ind w:left="6612" w:hanging="360"/>
+      </w:pPr>
+      <w:rPr>
+        <w:rFonts w:ascii="Wingdings" w:hAnsi="Wingdings" w:hint="default"/>
+      </w:rPr>
+    </w:lvl>
+  </w:abstractNum>
+  <w:abstractNum w:abstractNumId="25" w15:restartNumberingAfterBreak="0">
+    <w:nsid w:val="2C740782"/>
+    <w:multiLevelType w:val="hybridMultilevel"/>
+    <w:tmpl w:val="5A62DEF6"/>
+    <w:lvl w:ilvl="0" w:tplc="08090005">
+      <w:start w:val="1"/>
+      <w:numFmt w:val="bullet"/>
+      <w:lvlText w:val=""/>
+      <w:lvlJc w:val="left"/>
+      <w:pPr>
+        <w:ind w:left="720" w:hanging="360"/>
+      </w:pPr>
+      <w:rPr>
+        <w:rFonts w:ascii="Wingdings" w:hAnsi="Wingdings" w:hint="default"/>
+      </w:rPr>
+    </w:lvl>
+    <w:lvl w:ilvl="1" w:tplc="08090003">
+      <w:start w:val="1"/>
+      <w:numFmt w:val="bullet"/>
+      <w:lvlText w:val="o"/>
+      <w:lvlJc w:val="left"/>
+      <w:pPr>
+        <w:ind w:left="1440" w:hanging="360"/>
+      </w:pPr>
+      <w:rPr>
+        <w:rFonts w:ascii="Courier New" w:hAnsi="Courier New" w:cs="Courier New" w:hint="default"/>
+      </w:rPr>
+    </w:lvl>
+    <w:lvl w:ilvl="2" w:tplc="08090005" w:tentative="1">
+      <w:start w:val="1"/>
+      <w:numFmt w:val="bullet"/>
+      <w:lvlText w:val=""/>
+      <w:lvlJc w:val="left"/>
+      <w:pPr>
+        <w:ind w:left="2160" w:hanging="360"/>
+      </w:pPr>
+      <w:rPr>
+        <w:rFonts w:ascii="Wingdings" w:hAnsi="Wingdings" w:hint="default"/>
+      </w:rPr>
+    </w:lvl>
+    <w:lvl w:ilvl="3" w:tplc="08090001" w:tentative="1">
+      <w:start w:val="1"/>
+      <w:numFmt w:val="bullet"/>
+      <w:lvlText w:val=""/>
+      <w:lvlJc w:val="left"/>
+      <w:pPr>
+        <w:ind w:left="2880" w:hanging="360"/>
+      </w:pPr>
+      <w:rPr>
+        <w:rFonts w:ascii="Symbol" w:hAnsi="Symbol" w:hint="default"/>
+      </w:rPr>
+    </w:lvl>
+    <w:lvl w:ilvl="4" w:tplc="08090003" w:tentative="1">
+      <w:start w:val="1"/>
+      <w:numFmt w:val="bullet"/>
+      <w:lvlText w:val="o"/>
+      <w:lvlJc w:val="left"/>
+      <w:pPr>
+        <w:ind w:left="3600" w:hanging="360"/>
+      </w:pPr>
+      <w:rPr>
+        <w:rFonts w:ascii="Courier New" w:hAnsi="Courier New" w:cs="Courier New" w:hint="default"/>
+      </w:rPr>
+    </w:lvl>
+    <w:lvl w:ilvl="5" w:tplc="08090005" w:tentative="1">
+      <w:start w:val="1"/>
+      <w:numFmt w:val="bullet"/>
+      <w:lvlText w:val=""/>
+      <w:lvlJc w:val="left"/>
+      <w:pPr>
+        <w:ind w:left="4320" w:hanging="360"/>
+      </w:pPr>
+      <w:rPr>
+        <w:rFonts w:ascii="Wingdings" w:hAnsi="Wingdings" w:hint="default"/>
+      </w:rPr>
+    </w:lvl>
+    <w:lvl w:ilvl="6" w:tplc="08090001" w:tentative="1">
+      <w:start w:val="1"/>
+      <w:numFmt w:val="bullet"/>
+      <w:lvlText w:val=""/>
+      <w:lvlJc w:val="left"/>
+      <w:pPr>
+        <w:ind w:left="5040" w:hanging="360"/>
+      </w:pPr>
+      <w:rPr>
+        <w:rFonts w:ascii="Symbol" w:hAnsi="Symbol" w:hint="default"/>
+      </w:rPr>
+    </w:lvl>
+    <w:lvl w:ilvl="7" w:tplc="08090003" w:tentative="1">
+      <w:start w:val="1"/>
+      <w:numFmt w:val="bullet"/>
+      <w:lvlText w:val="o"/>
+      <w:lvlJc w:val="left"/>
+      <w:pPr>
+        <w:ind w:left="5760" w:hanging="360"/>
+      </w:pPr>
+      <w:rPr>
+        <w:rFonts w:ascii="Courier New" w:hAnsi="Courier New" w:cs="Courier New" w:hint="default"/>
+      </w:rPr>
+    </w:lvl>
+    <w:lvl w:ilvl="8" w:tplc="08090005" w:tentative="1">
+      <w:start w:val="1"/>
+      <w:numFmt w:val="bullet"/>
+      <w:lvlText w:val=""/>
+      <w:lvlJc w:val="left"/>
+      <w:pPr>
+        <w:ind w:left="6480" w:hanging="360"/>
+      </w:pPr>
+      <w:rPr>
+        <w:rFonts w:ascii="Wingdings" w:hAnsi="Wingdings" w:hint="default"/>
+      </w:rPr>
+    </w:lvl>
+  </w:abstractNum>
+  <w:abstractNum w:abstractNumId="26" w15:restartNumberingAfterBreak="0">
     <w:nsid w:val="2E052F33"/>
     <w:multiLevelType w:val="hybridMultilevel"/>
     <w:tmpl w:val="D0AABEDA"/>
@@ -13818,7 +15726,7 @@
       </w:rPr>
     </w:lvl>
   </w:abstractNum>
-  <w:abstractNum w:abstractNumId="17" w15:restartNumberingAfterBreak="0">
+  <w:abstractNum w:abstractNumId="27" w15:restartNumberingAfterBreak="0">
     <w:nsid w:val="2E827230"/>
     <w:multiLevelType w:val="hybridMultilevel"/>
     <w:tmpl w:val="C19E3DD0"/>
@@ -13931,7 +15839,346 @@
       </w:rPr>
     </w:lvl>
   </w:abstractNum>
-  <w:abstractNum w:abstractNumId="18" w15:restartNumberingAfterBreak="0">
+  <w:abstractNum w:abstractNumId="28" w15:restartNumberingAfterBreak="0">
+    <w:nsid w:val="31E85F72"/>
+    <w:multiLevelType w:val="hybridMultilevel"/>
+    <w:tmpl w:val="D79C2902"/>
+    <w:lvl w:ilvl="0" w:tplc="08090005">
+      <w:start w:val="1"/>
+      <w:numFmt w:val="bullet"/>
+      <w:lvlText w:val=""/>
+      <w:lvlJc w:val="left"/>
+      <w:pPr>
+        <w:ind w:left="720" w:hanging="360"/>
+      </w:pPr>
+      <w:rPr>
+        <w:rFonts w:ascii="Wingdings" w:hAnsi="Wingdings" w:hint="default"/>
+      </w:rPr>
+    </w:lvl>
+    <w:lvl w:ilvl="1" w:tplc="08090003" w:tentative="1">
+      <w:start w:val="1"/>
+      <w:numFmt w:val="bullet"/>
+      <w:lvlText w:val="o"/>
+      <w:lvlJc w:val="left"/>
+      <w:pPr>
+        <w:ind w:left="1440" w:hanging="360"/>
+      </w:pPr>
+      <w:rPr>
+        <w:rFonts w:ascii="Courier New" w:hAnsi="Courier New" w:cs="Courier New" w:hint="default"/>
+      </w:rPr>
+    </w:lvl>
+    <w:lvl w:ilvl="2" w:tplc="08090005" w:tentative="1">
+      <w:start w:val="1"/>
+      <w:numFmt w:val="bullet"/>
+      <w:lvlText w:val=""/>
+      <w:lvlJc w:val="left"/>
+      <w:pPr>
+        <w:ind w:left="2160" w:hanging="360"/>
+      </w:pPr>
+      <w:rPr>
+        <w:rFonts w:ascii="Wingdings" w:hAnsi="Wingdings" w:hint="default"/>
+      </w:rPr>
+    </w:lvl>
+    <w:lvl w:ilvl="3" w:tplc="08090001" w:tentative="1">
+      <w:start w:val="1"/>
+      <w:numFmt w:val="bullet"/>
+      <w:lvlText w:val=""/>
+      <w:lvlJc w:val="left"/>
+      <w:pPr>
+        <w:ind w:left="2880" w:hanging="360"/>
+      </w:pPr>
+      <w:rPr>
+        <w:rFonts w:ascii="Symbol" w:hAnsi="Symbol" w:hint="default"/>
+      </w:rPr>
+    </w:lvl>
+    <w:lvl w:ilvl="4" w:tplc="08090003" w:tentative="1">
+      <w:start w:val="1"/>
+      <w:numFmt w:val="bullet"/>
+      <w:lvlText w:val="o"/>
+      <w:lvlJc w:val="left"/>
+      <w:pPr>
+        <w:ind w:left="3600" w:hanging="360"/>
+      </w:pPr>
+      <w:rPr>
+        <w:rFonts w:ascii="Courier New" w:hAnsi="Courier New" w:cs="Courier New" w:hint="default"/>
+      </w:rPr>
+    </w:lvl>
+    <w:lvl w:ilvl="5" w:tplc="08090005" w:tentative="1">
+      <w:start w:val="1"/>
+      <w:numFmt w:val="bullet"/>
+      <w:lvlText w:val=""/>
+      <w:lvlJc w:val="left"/>
+      <w:pPr>
+        <w:ind w:left="4320" w:hanging="360"/>
+      </w:pPr>
+      <w:rPr>
+        <w:rFonts w:ascii="Wingdings" w:hAnsi="Wingdings" w:hint="default"/>
+      </w:rPr>
+    </w:lvl>
+    <w:lvl w:ilvl="6" w:tplc="08090001" w:tentative="1">
+      <w:start w:val="1"/>
+      <w:numFmt w:val="bullet"/>
+      <w:lvlText w:val=""/>
+      <w:lvlJc w:val="left"/>
+      <w:pPr>
+        <w:ind w:left="5040" w:hanging="360"/>
+      </w:pPr>
+      <w:rPr>
+        <w:rFonts w:ascii="Symbol" w:hAnsi="Symbol" w:hint="default"/>
+      </w:rPr>
+    </w:lvl>
+    <w:lvl w:ilvl="7" w:tplc="08090003" w:tentative="1">
+      <w:start w:val="1"/>
+      <w:numFmt w:val="bullet"/>
+      <w:lvlText w:val="o"/>
+      <w:lvlJc w:val="left"/>
+      <w:pPr>
+        <w:ind w:left="5760" w:hanging="360"/>
+      </w:pPr>
+      <w:rPr>
+        <w:rFonts w:ascii="Courier New" w:hAnsi="Courier New" w:cs="Courier New" w:hint="default"/>
+      </w:rPr>
+    </w:lvl>
+    <w:lvl w:ilvl="8" w:tplc="08090005" w:tentative="1">
+      <w:start w:val="1"/>
+      <w:numFmt w:val="bullet"/>
+      <w:lvlText w:val=""/>
+      <w:lvlJc w:val="left"/>
+      <w:pPr>
+        <w:ind w:left="6480" w:hanging="360"/>
+      </w:pPr>
+      <w:rPr>
+        <w:rFonts w:ascii="Wingdings" w:hAnsi="Wingdings" w:hint="default"/>
+      </w:rPr>
+    </w:lvl>
+  </w:abstractNum>
+  <w:abstractNum w:abstractNumId="29" w15:restartNumberingAfterBreak="0">
+    <w:nsid w:val="34851E72"/>
+    <w:multiLevelType w:val="hybridMultilevel"/>
+    <w:tmpl w:val="7DE65D12"/>
+    <w:lvl w:ilvl="0" w:tplc="FFFFFFFF">
+      <w:start w:val="1"/>
+      <w:numFmt w:val="bullet"/>
+      <w:lvlText w:val=""/>
+      <w:lvlJc w:val="left"/>
+      <w:pPr>
+        <w:ind w:left="852" w:hanging="360"/>
+      </w:pPr>
+      <w:rPr>
+        <w:rFonts w:ascii="Wingdings" w:hAnsi="Wingdings" w:hint="default"/>
+      </w:rPr>
+    </w:lvl>
+    <w:lvl w:ilvl="1" w:tplc="08090005">
+      <w:start w:val="1"/>
+      <w:numFmt w:val="bullet"/>
+      <w:lvlText w:val=""/>
+      <w:lvlJc w:val="left"/>
+      <w:pPr>
+        <w:ind w:left="720" w:hanging="360"/>
+      </w:pPr>
+      <w:rPr>
+        <w:rFonts w:ascii="Wingdings" w:hAnsi="Wingdings" w:hint="default"/>
+      </w:rPr>
+    </w:lvl>
+    <w:lvl w:ilvl="2" w:tplc="FFFFFFFF" w:tentative="1">
+      <w:start w:val="1"/>
+      <w:numFmt w:val="bullet"/>
+      <w:lvlText w:val=""/>
+      <w:lvlJc w:val="left"/>
+      <w:pPr>
+        <w:ind w:left="2292" w:hanging="360"/>
+      </w:pPr>
+      <w:rPr>
+        <w:rFonts w:ascii="Wingdings" w:hAnsi="Wingdings" w:hint="default"/>
+      </w:rPr>
+    </w:lvl>
+    <w:lvl w:ilvl="3" w:tplc="FFFFFFFF" w:tentative="1">
+      <w:start w:val="1"/>
+      <w:numFmt w:val="bullet"/>
+      <w:lvlText w:val=""/>
+      <w:lvlJc w:val="left"/>
+      <w:pPr>
+        <w:ind w:left="3012" w:hanging="360"/>
+      </w:pPr>
+      <w:rPr>
+        <w:rFonts w:ascii="Symbol" w:hAnsi="Symbol" w:hint="default"/>
+      </w:rPr>
+    </w:lvl>
+    <w:lvl w:ilvl="4" w:tplc="FFFFFFFF" w:tentative="1">
+      <w:start w:val="1"/>
+      <w:numFmt w:val="bullet"/>
+      <w:lvlText w:val="o"/>
+      <w:lvlJc w:val="left"/>
+      <w:pPr>
+        <w:ind w:left="3732" w:hanging="360"/>
+      </w:pPr>
+      <w:rPr>
+        <w:rFonts w:ascii="Courier New" w:hAnsi="Courier New" w:cs="Courier New" w:hint="default"/>
+      </w:rPr>
+    </w:lvl>
+    <w:lvl w:ilvl="5" w:tplc="FFFFFFFF" w:tentative="1">
+      <w:start w:val="1"/>
+      <w:numFmt w:val="bullet"/>
+      <w:lvlText w:val=""/>
+      <w:lvlJc w:val="left"/>
+      <w:pPr>
+        <w:ind w:left="4452" w:hanging="360"/>
+      </w:pPr>
+      <w:rPr>
+        <w:rFonts w:ascii="Wingdings" w:hAnsi="Wingdings" w:hint="default"/>
+      </w:rPr>
+    </w:lvl>
+    <w:lvl w:ilvl="6" w:tplc="FFFFFFFF" w:tentative="1">
+      <w:start w:val="1"/>
+      <w:numFmt w:val="bullet"/>
+      <w:lvlText w:val=""/>
+      <w:lvlJc w:val="left"/>
+      <w:pPr>
+        <w:ind w:left="5172" w:hanging="360"/>
+      </w:pPr>
+      <w:rPr>
+        <w:rFonts w:ascii="Symbol" w:hAnsi="Symbol" w:hint="default"/>
+      </w:rPr>
+    </w:lvl>
+    <w:lvl w:ilvl="7" w:tplc="FFFFFFFF" w:tentative="1">
+      <w:start w:val="1"/>
+      <w:numFmt w:val="bullet"/>
+      <w:lvlText w:val="o"/>
+      <w:lvlJc w:val="left"/>
+      <w:pPr>
+        <w:ind w:left="5892" w:hanging="360"/>
+      </w:pPr>
+      <w:rPr>
+        <w:rFonts w:ascii="Courier New" w:hAnsi="Courier New" w:cs="Courier New" w:hint="default"/>
+      </w:rPr>
+    </w:lvl>
+    <w:lvl w:ilvl="8" w:tplc="FFFFFFFF" w:tentative="1">
+      <w:start w:val="1"/>
+      <w:numFmt w:val="bullet"/>
+      <w:lvlText w:val=""/>
+      <w:lvlJc w:val="left"/>
+      <w:pPr>
+        <w:ind w:left="6612" w:hanging="360"/>
+      </w:pPr>
+      <w:rPr>
+        <w:rFonts w:ascii="Wingdings" w:hAnsi="Wingdings" w:hint="default"/>
+      </w:rPr>
+    </w:lvl>
+  </w:abstractNum>
+  <w:abstractNum w:abstractNumId="30" w15:restartNumberingAfterBreak="0">
+    <w:nsid w:val="368A0881"/>
+    <w:multiLevelType w:val="hybridMultilevel"/>
+    <w:tmpl w:val="E326D054"/>
+    <w:lvl w:ilvl="0" w:tplc="FFFFFFFF">
+      <w:start w:val="1"/>
+      <w:numFmt w:val="bullet"/>
+      <w:lvlText w:val=""/>
+      <w:lvlJc w:val="left"/>
+      <w:pPr>
+        <w:ind w:left="852" w:hanging="360"/>
+      </w:pPr>
+      <w:rPr>
+        <w:rFonts w:ascii="Wingdings" w:hAnsi="Wingdings" w:hint="default"/>
+      </w:rPr>
+    </w:lvl>
+    <w:lvl w:ilvl="1" w:tplc="08090005">
+      <w:start w:val="1"/>
+      <w:numFmt w:val="bullet"/>
+      <w:lvlText w:val=""/>
+      <w:lvlJc w:val="left"/>
+      <w:pPr>
+        <w:ind w:left="720" w:hanging="360"/>
+      </w:pPr>
+      <w:rPr>
+        <w:rFonts w:ascii="Wingdings" w:hAnsi="Wingdings" w:hint="default"/>
+      </w:rPr>
+    </w:lvl>
+    <w:lvl w:ilvl="2" w:tplc="FFFFFFFF" w:tentative="1">
+      <w:start w:val="1"/>
+      <w:numFmt w:val="bullet"/>
+      <w:lvlText w:val=""/>
+      <w:lvlJc w:val="left"/>
+      <w:pPr>
+        <w:ind w:left="2292" w:hanging="360"/>
+      </w:pPr>
+      <w:rPr>
+        <w:rFonts w:ascii="Wingdings" w:hAnsi="Wingdings" w:hint="default"/>
+      </w:rPr>
+    </w:lvl>
+    <w:lvl w:ilvl="3" w:tplc="FFFFFFFF" w:tentative="1">
+      <w:start w:val="1"/>
+      <w:numFmt w:val="bullet"/>
+      <w:lvlText w:val=""/>
+      <w:lvlJc w:val="left"/>
+      <w:pPr>
+        <w:ind w:left="3012" w:hanging="360"/>
+      </w:pPr>
+      <w:rPr>
+        <w:rFonts w:ascii="Symbol" w:hAnsi="Symbol" w:hint="default"/>
+      </w:rPr>
+    </w:lvl>
+    <w:lvl w:ilvl="4" w:tplc="FFFFFFFF" w:tentative="1">
+      <w:start w:val="1"/>
+      <w:numFmt w:val="bullet"/>
+      <w:lvlText w:val="o"/>
+      <w:lvlJc w:val="left"/>
+      <w:pPr>
+        <w:ind w:left="3732" w:hanging="360"/>
+      </w:pPr>
+      <w:rPr>
+        <w:rFonts w:ascii="Courier New" w:hAnsi="Courier New" w:cs="Courier New" w:hint="default"/>
+      </w:rPr>
+    </w:lvl>
+    <w:lvl w:ilvl="5" w:tplc="FFFFFFFF" w:tentative="1">
+      <w:start w:val="1"/>
+      <w:numFmt w:val="bullet"/>
+      <w:lvlText w:val=""/>
+      <w:lvlJc w:val="left"/>
+      <w:pPr>
+        <w:ind w:left="4452" w:hanging="360"/>
+      </w:pPr>
+      <w:rPr>
+        <w:rFonts w:ascii="Wingdings" w:hAnsi="Wingdings" w:hint="default"/>
+      </w:rPr>
+    </w:lvl>
+    <w:lvl w:ilvl="6" w:tplc="FFFFFFFF" w:tentative="1">
+      <w:start w:val="1"/>
+      <w:numFmt w:val="bullet"/>
+      <w:lvlText w:val=""/>
+      <w:lvlJc w:val="left"/>
+      <w:pPr>
+        <w:ind w:left="5172" w:hanging="360"/>
+      </w:pPr>
+      <w:rPr>
+        <w:rFonts w:ascii="Symbol" w:hAnsi="Symbol" w:hint="default"/>
+      </w:rPr>
+    </w:lvl>
+    <w:lvl w:ilvl="7" w:tplc="FFFFFFFF" w:tentative="1">
+      <w:start w:val="1"/>
+      <w:numFmt w:val="bullet"/>
+      <w:lvlText w:val="o"/>
+      <w:lvlJc w:val="left"/>
+      <w:pPr>
+        <w:ind w:left="5892" w:hanging="360"/>
+      </w:pPr>
+      <w:rPr>
+        <w:rFonts w:ascii="Courier New" w:hAnsi="Courier New" w:cs="Courier New" w:hint="default"/>
+      </w:rPr>
+    </w:lvl>
+    <w:lvl w:ilvl="8" w:tplc="FFFFFFFF" w:tentative="1">
+      <w:start w:val="1"/>
+      <w:numFmt w:val="bullet"/>
+      <w:lvlText w:val=""/>
+      <w:lvlJc w:val="left"/>
+      <w:pPr>
+        <w:ind w:left="6612" w:hanging="360"/>
+      </w:pPr>
+      <w:rPr>
+        <w:rFonts w:ascii="Wingdings" w:hAnsi="Wingdings" w:hint="default"/>
+      </w:rPr>
+    </w:lvl>
+  </w:abstractNum>
+  <w:abstractNum w:abstractNumId="31" w15:restartNumberingAfterBreak="0">
     <w:nsid w:val="370F0678"/>
     <w:multiLevelType w:val="hybridMultilevel"/>
     <w:tmpl w:val="A0683032"/>
@@ -14044,7 +16291,7 @@
       </w:rPr>
     </w:lvl>
   </w:abstractNum>
-  <w:abstractNum w:abstractNumId="19" w15:restartNumberingAfterBreak="0">
+  <w:abstractNum w:abstractNumId="32" w15:restartNumberingAfterBreak="0">
     <w:nsid w:val="38473E68"/>
     <w:multiLevelType w:val="hybridMultilevel"/>
     <w:tmpl w:val="A5E0F920"/>
@@ -14157,7 +16404,7 @@
       </w:rPr>
     </w:lvl>
   </w:abstractNum>
-  <w:abstractNum w:abstractNumId="20" w15:restartNumberingAfterBreak="0">
+  <w:abstractNum w:abstractNumId="33" w15:restartNumberingAfterBreak="0">
     <w:nsid w:val="387A71A3"/>
     <w:multiLevelType w:val="hybridMultilevel"/>
     <w:tmpl w:val="D0A4B1F2"/>
@@ -14269,7 +16516,7 @@
       </w:rPr>
     </w:lvl>
   </w:abstractNum>
-  <w:abstractNum w:abstractNumId="21" w15:restartNumberingAfterBreak="0">
+  <w:abstractNum w:abstractNumId="34" w15:restartNumberingAfterBreak="0">
     <w:nsid w:val="39467A69"/>
     <w:multiLevelType w:val="hybridMultilevel"/>
     <w:tmpl w:val="33C214A8"/>
@@ -14382,7 +16629,7 @@
       </w:rPr>
     </w:lvl>
   </w:abstractNum>
-  <w:abstractNum w:abstractNumId="22" w15:restartNumberingAfterBreak="0">
+  <w:abstractNum w:abstractNumId="35" w15:restartNumberingAfterBreak="0">
     <w:nsid w:val="3AC60951"/>
     <w:multiLevelType w:val="hybridMultilevel"/>
     <w:tmpl w:val="4D4E1450"/>
@@ -14495,7 +16742,7 @@
       </w:rPr>
     </w:lvl>
   </w:abstractNum>
-  <w:abstractNum w:abstractNumId="23" w15:restartNumberingAfterBreak="0">
+  <w:abstractNum w:abstractNumId="36" w15:restartNumberingAfterBreak="0">
     <w:nsid w:val="3E15605B"/>
     <w:multiLevelType w:val="hybridMultilevel"/>
     <w:tmpl w:val="633C7EDA"/>
@@ -14608,7 +16855,120 @@
       </w:rPr>
     </w:lvl>
   </w:abstractNum>
-  <w:abstractNum w:abstractNumId="24" w15:restartNumberingAfterBreak="0">
+  <w:abstractNum w:abstractNumId="37" w15:restartNumberingAfterBreak="0">
+    <w:nsid w:val="3E4F2B87"/>
+    <w:multiLevelType w:val="hybridMultilevel"/>
+    <w:tmpl w:val="76507906"/>
+    <w:lvl w:ilvl="0" w:tplc="FFFFFFFF">
+      <w:start w:val="1"/>
+      <w:numFmt w:val="bullet"/>
+      <w:lvlText w:val=""/>
+      <w:lvlJc w:val="left"/>
+      <w:pPr>
+        <w:ind w:left="852" w:hanging="360"/>
+      </w:pPr>
+      <w:rPr>
+        <w:rFonts w:ascii="Wingdings" w:hAnsi="Wingdings" w:hint="default"/>
+      </w:rPr>
+    </w:lvl>
+    <w:lvl w:ilvl="1" w:tplc="08090005">
+      <w:start w:val="1"/>
+      <w:numFmt w:val="bullet"/>
+      <w:lvlText w:val=""/>
+      <w:lvlJc w:val="left"/>
+      <w:pPr>
+        <w:ind w:left="720" w:hanging="360"/>
+      </w:pPr>
+      <w:rPr>
+        <w:rFonts w:ascii="Wingdings" w:hAnsi="Wingdings" w:hint="default"/>
+      </w:rPr>
+    </w:lvl>
+    <w:lvl w:ilvl="2" w:tplc="FFFFFFFF" w:tentative="1">
+      <w:start w:val="1"/>
+      <w:numFmt w:val="bullet"/>
+      <w:lvlText w:val=""/>
+      <w:lvlJc w:val="left"/>
+      <w:pPr>
+        <w:ind w:left="2292" w:hanging="360"/>
+      </w:pPr>
+      <w:rPr>
+        <w:rFonts w:ascii="Wingdings" w:hAnsi="Wingdings" w:hint="default"/>
+      </w:rPr>
+    </w:lvl>
+    <w:lvl w:ilvl="3" w:tplc="FFFFFFFF" w:tentative="1">
+      <w:start w:val="1"/>
+      <w:numFmt w:val="bullet"/>
+      <w:lvlText w:val=""/>
+      <w:lvlJc w:val="left"/>
+      <w:pPr>
+        <w:ind w:left="3012" w:hanging="360"/>
+      </w:pPr>
+      <w:rPr>
+        <w:rFonts w:ascii="Symbol" w:hAnsi="Symbol" w:hint="default"/>
+      </w:rPr>
+    </w:lvl>
+    <w:lvl w:ilvl="4" w:tplc="FFFFFFFF" w:tentative="1">
+      <w:start w:val="1"/>
+      <w:numFmt w:val="bullet"/>
+      <w:lvlText w:val="o"/>
+      <w:lvlJc w:val="left"/>
+      <w:pPr>
+        <w:ind w:left="3732" w:hanging="360"/>
+      </w:pPr>
+      <w:rPr>
+        <w:rFonts w:ascii="Courier New" w:hAnsi="Courier New" w:cs="Courier New" w:hint="default"/>
+      </w:rPr>
+    </w:lvl>
+    <w:lvl w:ilvl="5" w:tplc="FFFFFFFF" w:tentative="1">
+      <w:start w:val="1"/>
+      <w:numFmt w:val="bullet"/>
+      <w:lvlText w:val=""/>
+      <w:lvlJc w:val="left"/>
+      <w:pPr>
+        <w:ind w:left="4452" w:hanging="360"/>
+      </w:pPr>
+      <w:rPr>
+        <w:rFonts w:ascii="Wingdings" w:hAnsi="Wingdings" w:hint="default"/>
+      </w:rPr>
+    </w:lvl>
+    <w:lvl w:ilvl="6" w:tplc="FFFFFFFF" w:tentative="1">
+      <w:start w:val="1"/>
+      <w:numFmt w:val="bullet"/>
+      <w:lvlText w:val=""/>
+      <w:lvlJc w:val="left"/>
+      <w:pPr>
+        <w:ind w:left="5172" w:hanging="360"/>
+      </w:pPr>
+      <w:rPr>
+        <w:rFonts w:ascii="Symbol" w:hAnsi="Symbol" w:hint="default"/>
+      </w:rPr>
+    </w:lvl>
+    <w:lvl w:ilvl="7" w:tplc="FFFFFFFF" w:tentative="1">
+      <w:start w:val="1"/>
+      <w:numFmt w:val="bullet"/>
+      <w:lvlText w:val="o"/>
+      <w:lvlJc w:val="left"/>
+      <w:pPr>
+        <w:ind w:left="5892" w:hanging="360"/>
+      </w:pPr>
+      <w:rPr>
+        <w:rFonts w:ascii="Courier New" w:hAnsi="Courier New" w:cs="Courier New" w:hint="default"/>
+      </w:rPr>
+    </w:lvl>
+    <w:lvl w:ilvl="8" w:tplc="FFFFFFFF" w:tentative="1">
+      <w:start w:val="1"/>
+      <w:numFmt w:val="bullet"/>
+      <w:lvlText w:val=""/>
+      <w:lvlJc w:val="left"/>
+      <w:pPr>
+        <w:ind w:left="6612" w:hanging="360"/>
+      </w:pPr>
+      <w:rPr>
+        <w:rFonts w:ascii="Wingdings" w:hAnsi="Wingdings" w:hint="default"/>
+      </w:rPr>
+    </w:lvl>
+  </w:abstractNum>
+  <w:abstractNum w:abstractNumId="38" w15:restartNumberingAfterBreak="0">
     <w:nsid w:val="410D511B"/>
     <w:multiLevelType w:val="hybridMultilevel"/>
     <w:tmpl w:val="8C668D7A"/>
@@ -14694,7 +17054,7 @@
       </w:pPr>
     </w:lvl>
   </w:abstractNum>
-  <w:abstractNum w:abstractNumId="25" w15:restartNumberingAfterBreak="0">
+  <w:abstractNum w:abstractNumId="39" w15:restartNumberingAfterBreak="0">
     <w:nsid w:val="44792A2F"/>
     <w:multiLevelType w:val="hybridMultilevel"/>
     <w:tmpl w:val="2A2A167C"/>
@@ -14806,7 +17166,7 @@
       </w:rPr>
     </w:lvl>
   </w:abstractNum>
-  <w:abstractNum w:abstractNumId="26" w15:restartNumberingAfterBreak="0">
+  <w:abstractNum w:abstractNumId="40" w15:restartNumberingAfterBreak="0">
     <w:nsid w:val="44E01625"/>
     <w:multiLevelType w:val="hybridMultilevel"/>
     <w:tmpl w:val="4CD273EE"/>
@@ -14919,7 +17279,120 @@
       </w:rPr>
     </w:lvl>
   </w:abstractNum>
-  <w:abstractNum w:abstractNumId="27" w15:restartNumberingAfterBreak="0">
+  <w:abstractNum w:abstractNumId="41" w15:restartNumberingAfterBreak="0">
+    <w:nsid w:val="45DD6BB2"/>
+    <w:multiLevelType w:val="hybridMultilevel"/>
+    <w:tmpl w:val="D96247D2"/>
+    <w:lvl w:ilvl="0" w:tplc="08090005">
+      <w:start w:val="1"/>
+      <w:numFmt w:val="bullet"/>
+      <w:lvlText w:val=""/>
+      <w:lvlJc w:val="left"/>
+      <w:pPr>
+        <w:ind w:left="720" w:hanging="360"/>
+      </w:pPr>
+      <w:rPr>
+        <w:rFonts w:ascii="Wingdings" w:hAnsi="Wingdings" w:hint="default"/>
+      </w:rPr>
+    </w:lvl>
+    <w:lvl w:ilvl="1" w:tplc="08090003" w:tentative="1">
+      <w:start w:val="1"/>
+      <w:numFmt w:val="bullet"/>
+      <w:lvlText w:val="o"/>
+      <w:lvlJc w:val="left"/>
+      <w:pPr>
+        <w:ind w:left="1440" w:hanging="360"/>
+      </w:pPr>
+      <w:rPr>
+        <w:rFonts w:ascii="Courier New" w:hAnsi="Courier New" w:cs="Courier New" w:hint="default"/>
+      </w:rPr>
+    </w:lvl>
+    <w:lvl w:ilvl="2" w:tplc="08090005" w:tentative="1">
+      <w:start w:val="1"/>
+      <w:numFmt w:val="bullet"/>
+      <w:lvlText w:val=""/>
+      <w:lvlJc w:val="left"/>
+      <w:pPr>
+        <w:ind w:left="2160" w:hanging="360"/>
+      </w:pPr>
+      <w:rPr>
+        <w:rFonts w:ascii="Wingdings" w:hAnsi="Wingdings" w:hint="default"/>
+      </w:rPr>
+    </w:lvl>
+    <w:lvl w:ilvl="3" w:tplc="08090001" w:tentative="1">
+      <w:start w:val="1"/>
+      <w:numFmt w:val="bullet"/>
+      <w:lvlText w:val=""/>
+      <w:lvlJc w:val="left"/>
+      <w:pPr>
+        <w:ind w:left="2880" w:hanging="360"/>
+      </w:pPr>
+      <w:rPr>
+        <w:rFonts w:ascii="Symbol" w:hAnsi="Symbol" w:hint="default"/>
+      </w:rPr>
+    </w:lvl>
+    <w:lvl w:ilvl="4" w:tplc="08090003" w:tentative="1">
+      <w:start w:val="1"/>
+      <w:numFmt w:val="bullet"/>
+      <w:lvlText w:val="o"/>
+      <w:lvlJc w:val="left"/>
+      <w:pPr>
+        <w:ind w:left="3600" w:hanging="360"/>
+      </w:pPr>
+      <w:rPr>
+        <w:rFonts w:ascii="Courier New" w:hAnsi="Courier New" w:cs="Courier New" w:hint="default"/>
+      </w:rPr>
+    </w:lvl>
+    <w:lvl w:ilvl="5" w:tplc="08090005" w:tentative="1">
+      <w:start w:val="1"/>
+      <w:numFmt w:val="bullet"/>
+      <w:lvlText w:val=""/>
+      <w:lvlJc w:val="left"/>
+      <w:pPr>
+        <w:ind w:left="4320" w:hanging="360"/>
+      </w:pPr>
+      <w:rPr>
+        <w:rFonts w:ascii="Wingdings" w:hAnsi="Wingdings" w:hint="default"/>
+      </w:rPr>
+    </w:lvl>
+    <w:lvl w:ilvl="6" w:tplc="08090001" w:tentative="1">
+      <w:start w:val="1"/>
+      <w:numFmt w:val="bullet"/>
+      <w:lvlText w:val=""/>
+      <w:lvlJc w:val="left"/>
+      <w:pPr>
+        <w:ind w:left="5040" w:hanging="360"/>
+      </w:pPr>
+      <w:rPr>
+        <w:rFonts w:ascii="Symbol" w:hAnsi="Symbol" w:hint="default"/>
+      </w:rPr>
+    </w:lvl>
+    <w:lvl w:ilvl="7" w:tplc="08090003" w:tentative="1">
+      <w:start w:val="1"/>
+      <w:numFmt w:val="bullet"/>
+      <w:lvlText w:val="o"/>
+      <w:lvlJc w:val="left"/>
+      <w:pPr>
+        <w:ind w:left="5760" w:hanging="360"/>
+      </w:pPr>
+      <w:rPr>
+        <w:rFonts w:ascii="Courier New" w:hAnsi="Courier New" w:cs="Courier New" w:hint="default"/>
+      </w:rPr>
+    </w:lvl>
+    <w:lvl w:ilvl="8" w:tplc="08090005" w:tentative="1">
+      <w:start w:val="1"/>
+      <w:numFmt w:val="bullet"/>
+      <w:lvlText w:val=""/>
+      <w:lvlJc w:val="left"/>
+      <w:pPr>
+        <w:ind w:left="6480" w:hanging="360"/>
+      </w:pPr>
+      <w:rPr>
+        <w:rFonts w:ascii="Wingdings" w:hAnsi="Wingdings" w:hint="default"/>
+      </w:rPr>
+    </w:lvl>
+  </w:abstractNum>
+  <w:abstractNum w:abstractNumId="42" w15:restartNumberingAfterBreak="0">
     <w:nsid w:val="469F0C76"/>
     <w:multiLevelType w:val="hybridMultilevel"/>
     <w:tmpl w:val="345AA812"/>
@@ -15032,7 +17505,7 @@
       </w:rPr>
     </w:lvl>
   </w:abstractNum>
-  <w:abstractNum w:abstractNumId="28" w15:restartNumberingAfterBreak="0">
+  <w:abstractNum w:abstractNumId="43" w15:restartNumberingAfterBreak="0">
     <w:nsid w:val="46D928DA"/>
     <w:multiLevelType w:val="hybridMultilevel"/>
     <w:tmpl w:val="E3E449DA"/>
@@ -15145,7 +17618,7 @@
       </w:rPr>
     </w:lvl>
   </w:abstractNum>
-  <w:abstractNum w:abstractNumId="29" w15:restartNumberingAfterBreak="0">
+  <w:abstractNum w:abstractNumId="44" w15:restartNumberingAfterBreak="0">
     <w:nsid w:val="4A393815"/>
     <w:multiLevelType w:val="hybridMultilevel"/>
     <w:tmpl w:val="7D26AB9E"/>
@@ -15258,7 +17731,7 @@
       </w:rPr>
     </w:lvl>
   </w:abstractNum>
-  <w:abstractNum w:abstractNumId="30" w15:restartNumberingAfterBreak="0">
+  <w:abstractNum w:abstractNumId="45" w15:restartNumberingAfterBreak="0">
     <w:nsid w:val="4B6C42A7"/>
     <w:multiLevelType w:val="hybridMultilevel"/>
     <w:tmpl w:val="828CBDE2"/>
@@ -15370,7 +17843,7 @@
       </w:rPr>
     </w:lvl>
   </w:abstractNum>
-  <w:abstractNum w:abstractNumId="31" w15:restartNumberingAfterBreak="0">
+  <w:abstractNum w:abstractNumId="46" w15:restartNumberingAfterBreak="0">
     <w:nsid w:val="4B956761"/>
     <w:multiLevelType w:val="hybridMultilevel"/>
     <w:tmpl w:val="99B8B1D0"/>
@@ -15483,7 +17956,7 @@
       </w:rPr>
     </w:lvl>
   </w:abstractNum>
-  <w:abstractNum w:abstractNumId="32" w15:restartNumberingAfterBreak="0">
+  <w:abstractNum w:abstractNumId="47" w15:restartNumberingAfterBreak="0">
     <w:nsid w:val="4C5764DE"/>
     <w:multiLevelType w:val="hybridMultilevel"/>
     <w:tmpl w:val="55249F12"/>
@@ -15596,7 +18069,7 @@
       </w:rPr>
     </w:lvl>
   </w:abstractNum>
-  <w:abstractNum w:abstractNumId="33" w15:restartNumberingAfterBreak="0">
+  <w:abstractNum w:abstractNumId="48" w15:restartNumberingAfterBreak="0">
     <w:nsid w:val="4E3220FF"/>
     <w:multiLevelType w:val="hybridMultilevel"/>
     <w:tmpl w:val="2A5A32B2"/>
@@ -15709,7 +18182,7 @@
       </w:rPr>
     </w:lvl>
   </w:abstractNum>
-  <w:abstractNum w:abstractNumId="34" w15:restartNumberingAfterBreak="0">
+  <w:abstractNum w:abstractNumId="49" w15:restartNumberingAfterBreak="0">
     <w:nsid w:val="50396DBB"/>
     <w:multiLevelType w:val="hybridMultilevel"/>
     <w:tmpl w:val="EFEE0326"/>
@@ -15821,7 +18294,7 @@
       </w:rPr>
     </w:lvl>
   </w:abstractNum>
-  <w:abstractNum w:abstractNumId="35" w15:restartNumberingAfterBreak="0">
+  <w:abstractNum w:abstractNumId="50" w15:restartNumberingAfterBreak="0">
     <w:nsid w:val="5149291E"/>
     <w:multiLevelType w:val="hybridMultilevel"/>
     <w:tmpl w:val="618CA3C4"/>
@@ -15934,7 +18407,7 @@
       </w:rPr>
     </w:lvl>
   </w:abstractNum>
-  <w:abstractNum w:abstractNumId="36" w15:restartNumberingAfterBreak="0">
+  <w:abstractNum w:abstractNumId="51" w15:restartNumberingAfterBreak="0">
     <w:nsid w:val="52827AB2"/>
     <w:multiLevelType w:val="hybridMultilevel"/>
     <w:tmpl w:val="A89C1740"/>
@@ -16047,7 +18520,7 @@
       </w:rPr>
     </w:lvl>
   </w:abstractNum>
-  <w:abstractNum w:abstractNumId="37" w15:restartNumberingAfterBreak="0">
+  <w:abstractNum w:abstractNumId="52" w15:restartNumberingAfterBreak="0">
     <w:nsid w:val="52C93EA1"/>
     <w:multiLevelType w:val="hybridMultilevel"/>
     <w:tmpl w:val="D662EDF6"/>
@@ -16160,7 +18633,7 @@
       </w:rPr>
     </w:lvl>
   </w:abstractNum>
-  <w:abstractNum w:abstractNumId="38" w15:restartNumberingAfterBreak="0">
+  <w:abstractNum w:abstractNumId="53" w15:restartNumberingAfterBreak="0">
     <w:nsid w:val="5B120036"/>
     <w:multiLevelType w:val="hybridMultilevel"/>
     <w:tmpl w:val="87DEE478"/>
@@ -16273,7 +18746,233 @@
       </w:rPr>
     </w:lvl>
   </w:abstractNum>
-  <w:abstractNum w:abstractNumId="39" w15:restartNumberingAfterBreak="0">
+  <w:abstractNum w:abstractNumId="54" w15:restartNumberingAfterBreak="0">
+    <w:nsid w:val="5B30040B"/>
+    <w:multiLevelType w:val="hybridMultilevel"/>
+    <w:tmpl w:val="47C00AE6"/>
+    <w:lvl w:ilvl="0" w:tplc="FFFFFFFF">
+      <w:start w:val="1"/>
+      <w:numFmt w:val="bullet"/>
+      <w:lvlText w:val=""/>
+      <w:lvlJc w:val="left"/>
+      <w:pPr>
+        <w:ind w:left="720" w:hanging="360"/>
+      </w:pPr>
+      <w:rPr>
+        <w:rFonts w:ascii="Wingdings" w:hAnsi="Wingdings" w:hint="default"/>
+      </w:rPr>
+    </w:lvl>
+    <w:lvl w:ilvl="1" w:tplc="08090005">
+      <w:start w:val="1"/>
+      <w:numFmt w:val="bullet"/>
+      <w:lvlText w:val=""/>
+      <w:lvlJc w:val="left"/>
+      <w:pPr>
+        <w:ind w:left="720" w:hanging="360"/>
+      </w:pPr>
+      <w:rPr>
+        <w:rFonts w:ascii="Wingdings" w:hAnsi="Wingdings" w:hint="default"/>
+      </w:rPr>
+    </w:lvl>
+    <w:lvl w:ilvl="2" w:tplc="FFFFFFFF" w:tentative="1">
+      <w:start w:val="1"/>
+      <w:numFmt w:val="bullet"/>
+      <w:lvlText w:val=""/>
+      <w:lvlJc w:val="left"/>
+      <w:pPr>
+        <w:ind w:left="2160" w:hanging="360"/>
+      </w:pPr>
+      <w:rPr>
+        <w:rFonts w:ascii="Wingdings" w:hAnsi="Wingdings" w:hint="default"/>
+      </w:rPr>
+    </w:lvl>
+    <w:lvl w:ilvl="3" w:tplc="FFFFFFFF" w:tentative="1">
+      <w:start w:val="1"/>
+      <w:numFmt w:val="bullet"/>
+      <w:lvlText w:val=""/>
+      <w:lvlJc w:val="left"/>
+      <w:pPr>
+        <w:ind w:left="2880" w:hanging="360"/>
+      </w:pPr>
+      <w:rPr>
+        <w:rFonts w:ascii="Symbol" w:hAnsi="Symbol" w:hint="default"/>
+      </w:rPr>
+    </w:lvl>
+    <w:lvl w:ilvl="4" w:tplc="FFFFFFFF" w:tentative="1">
+      <w:start w:val="1"/>
+      <w:numFmt w:val="bullet"/>
+      <w:lvlText w:val="o"/>
+      <w:lvlJc w:val="left"/>
+      <w:pPr>
+        <w:ind w:left="3600" w:hanging="360"/>
+      </w:pPr>
+      <w:rPr>
+        <w:rFonts w:ascii="Courier New" w:hAnsi="Courier New" w:cs="Courier New" w:hint="default"/>
+      </w:rPr>
+    </w:lvl>
+    <w:lvl w:ilvl="5" w:tplc="FFFFFFFF" w:tentative="1">
+      <w:start w:val="1"/>
+      <w:numFmt w:val="bullet"/>
+      <w:lvlText w:val=""/>
+      <w:lvlJc w:val="left"/>
+      <w:pPr>
+        <w:ind w:left="4320" w:hanging="360"/>
+      </w:pPr>
+      <w:rPr>
+        <w:rFonts w:ascii="Wingdings" w:hAnsi="Wingdings" w:hint="default"/>
+      </w:rPr>
+    </w:lvl>
+    <w:lvl w:ilvl="6" w:tplc="FFFFFFFF" w:tentative="1">
+      <w:start w:val="1"/>
+      <w:numFmt w:val="bullet"/>
+      <w:lvlText w:val=""/>
+      <w:lvlJc w:val="left"/>
+      <w:pPr>
+        <w:ind w:left="5040" w:hanging="360"/>
+      </w:pPr>
+      <w:rPr>
+        <w:rFonts w:ascii="Symbol" w:hAnsi="Symbol" w:hint="default"/>
+      </w:rPr>
+    </w:lvl>
+    <w:lvl w:ilvl="7" w:tplc="FFFFFFFF" w:tentative="1">
+      <w:start w:val="1"/>
+      <w:numFmt w:val="bullet"/>
+      <w:lvlText w:val="o"/>
+      <w:lvlJc w:val="left"/>
+      <w:pPr>
+        <w:ind w:left="5760" w:hanging="360"/>
+      </w:pPr>
+      <w:rPr>
+        <w:rFonts w:ascii="Courier New" w:hAnsi="Courier New" w:cs="Courier New" w:hint="default"/>
+      </w:rPr>
+    </w:lvl>
+    <w:lvl w:ilvl="8" w:tplc="FFFFFFFF" w:tentative="1">
+      <w:start w:val="1"/>
+      <w:numFmt w:val="bullet"/>
+      <w:lvlText w:val=""/>
+      <w:lvlJc w:val="left"/>
+      <w:pPr>
+        <w:ind w:left="6480" w:hanging="360"/>
+      </w:pPr>
+      <w:rPr>
+        <w:rFonts w:ascii="Wingdings" w:hAnsi="Wingdings" w:hint="default"/>
+      </w:rPr>
+    </w:lvl>
+  </w:abstractNum>
+  <w:abstractNum w:abstractNumId="55" w15:restartNumberingAfterBreak="0">
+    <w:nsid w:val="5B517373"/>
+    <w:multiLevelType w:val="hybridMultilevel"/>
+    <w:tmpl w:val="BEC04E60"/>
+    <w:lvl w:ilvl="0" w:tplc="FFFFFFFF">
+      <w:start w:val="1"/>
+      <w:numFmt w:val="bullet"/>
+      <w:lvlText w:val=""/>
+      <w:lvlJc w:val="left"/>
+      <w:pPr>
+        <w:ind w:left="852" w:hanging="360"/>
+      </w:pPr>
+      <w:rPr>
+        <w:rFonts w:ascii="Wingdings" w:hAnsi="Wingdings" w:hint="default"/>
+      </w:rPr>
+    </w:lvl>
+    <w:lvl w:ilvl="1" w:tplc="08090005">
+      <w:start w:val="1"/>
+      <w:numFmt w:val="bullet"/>
+      <w:lvlText w:val=""/>
+      <w:lvlJc w:val="left"/>
+      <w:pPr>
+        <w:ind w:left="720" w:hanging="360"/>
+      </w:pPr>
+      <w:rPr>
+        <w:rFonts w:ascii="Wingdings" w:hAnsi="Wingdings" w:hint="default"/>
+      </w:rPr>
+    </w:lvl>
+    <w:lvl w:ilvl="2" w:tplc="FFFFFFFF" w:tentative="1">
+      <w:start w:val="1"/>
+      <w:numFmt w:val="bullet"/>
+      <w:lvlText w:val=""/>
+      <w:lvlJc w:val="left"/>
+      <w:pPr>
+        <w:ind w:left="2292" w:hanging="360"/>
+      </w:pPr>
+      <w:rPr>
+        <w:rFonts w:ascii="Wingdings" w:hAnsi="Wingdings" w:hint="default"/>
+      </w:rPr>
+    </w:lvl>
+    <w:lvl w:ilvl="3" w:tplc="FFFFFFFF" w:tentative="1">
+      <w:start w:val="1"/>
+      <w:numFmt w:val="bullet"/>
+      <w:lvlText w:val=""/>
+      <w:lvlJc w:val="left"/>
+      <w:pPr>
+        <w:ind w:left="3012" w:hanging="360"/>
+      </w:pPr>
+      <w:rPr>
+        <w:rFonts w:ascii="Symbol" w:hAnsi="Symbol" w:hint="default"/>
+      </w:rPr>
+    </w:lvl>
+    <w:lvl w:ilvl="4" w:tplc="FFFFFFFF" w:tentative="1">
+      <w:start w:val="1"/>
+      <w:numFmt w:val="bullet"/>
+      <w:lvlText w:val="o"/>
+      <w:lvlJc w:val="left"/>
+      <w:pPr>
+        <w:ind w:left="3732" w:hanging="360"/>
+      </w:pPr>
+      <w:rPr>
+        <w:rFonts w:ascii="Courier New" w:hAnsi="Courier New" w:cs="Courier New" w:hint="default"/>
+      </w:rPr>
+    </w:lvl>
+    <w:lvl w:ilvl="5" w:tplc="FFFFFFFF" w:tentative="1">
+      <w:start w:val="1"/>
+      <w:numFmt w:val="bullet"/>
+      <w:lvlText w:val=""/>
+      <w:lvlJc w:val="left"/>
+      <w:pPr>
+        <w:ind w:left="4452" w:hanging="360"/>
+      </w:pPr>
+      <w:rPr>
+        <w:rFonts w:ascii="Wingdings" w:hAnsi="Wingdings" w:hint="default"/>
+      </w:rPr>
+    </w:lvl>
+    <w:lvl w:ilvl="6" w:tplc="FFFFFFFF" w:tentative="1">
+      <w:start w:val="1"/>
+      <w:numFmt w:val="bullet"/>
+      <w:lvlText w:val=""/>
+      <w:lvlJc w:val="left"/>
+      <w:pPr>
+        <w:ind w:left="5172" w:hanging="360"/>
+      </w:pPr>
+      <w:rPr>
+        <w:rFonts w:ascii="Symbol" w:hAnsi="Symbol" w:hint="default"/>
+      </w:rPr>
+    </w:lvl>
+    <w:lvl w:ilvl="7" w:tplc="FFFFFFFF" w:tentative="1">
+      <w:start w:val="1"/>
+      <w:numFmt w:val="bullet"/>
+      <w:lvlText w:val="o"/>
+      <w:lvlJc w:val="left"/>
+      <w:pPr>
+        <w:ind w:left="5892" w:hanging="360"/>
+      </w:pPr>
+      <w:rPr>
+        <w:rFonts w:ascii="Courier New" w:hAnsi="Courier New" w:cs="Courier New" w:hint="default"/>
+      </w:rPr>
+    </w:lvl>
+    <w:lvl w:ilvl="8" w:tplc="FFFFFFFF" w:tentative="1">
+      <w:start w:val="1"/>
+      <w:numFmt w:val="bullet"/>
+      <w:lvlText w:val=""/>
+      <w:lvlJc w:val="left"/>
+      <w:pPr>
+        <w:ind w:left="6612" w:hanging="360"/>
+      </w:pPr>
+      <w:rPr>
+        <w:rFonts w:ascii="Wingdings" w:hAnsi="Wingdings" w:hint="default"/>
+      </w:rPr>
+    </w:lvl>
+  </w:abstractNum>
+  <w:abstractNum w:abstractNumId="56" w15:restartNumberingAfterBreak="0">
     <w:nsid w:val="5D9B3F6D"/>
     <w:multiLevelType w:val="hybridMultilevel"/>
     <w:tmpl w:val="062C301C"/>
@@ -16386,7 +19085,120 @@
       </w:rPr>
     </w:lvl>
   </w:abstractNum>
-  <w:abstractNum w:abstractNumId="40" w15:restartNumberingAfterBreak="0">
+  <w:abstractNum w:abstractNumId="57" w15:restartNumberingAfterBreak="0">
+    <w:nsid w:val="612508E6"/>
+    <w:multiLevelType w:val="hybridMultilevel"/>
+    <w:tmpl w:val="0A6C37A0"/>
+    <w:lvl w:ilvl="0" w:tplc="08090001">
+      <w:start w:val="1"/>
+      <w:numFmt w:val="bullet"/>
+      <w:lvlText w:val=""/>
+      <w:lvlJc w:val="left"/>
+      <w:pPr>
+        <w:ind w:left="720" w:hanging="360"/>
+      </w:pPr>
+      <w:rPr>
+        <w:rFonts w:ascii="Symbol" w:hAnsi="Symbol" w:hint="default"/>
+      </w:rPr>
+    </w:lvl>
+    <w:lvl w:ilvl="1" w:tplc="08090003">
+      <w:start w:val="1"/>
+      <w:numFmt w:val="bullet"/>
+      <w:lvlText w:val="o"/>
+      <w:lvlJc w:val="left"/>
+      <w:pPr>
+        <w:ind w:left="1440" w:hanging="360"/>
+      </w:pPr>
+      <w:rPr>
+        <w:rFonts w:ascii="Courier New" w:hAnsi="Courier New" w:cs="Courier New" w:hint="default"/>
+      </w:rPr>
+    </w:lvl>
+    <w:lvl w:ilvl="2" w:tplc="08090005" w:tentative="1">
+      <w:start w:val="1"/>
+      <w:numFmt w:val="bullet"/>
+      <w:lvlText w:val=""/>
+      <w:lvlJc w:val="left"/>
+      <w:pPr>
+        <w:ind w:left="2160" w:hanging="360"/>
+      </w:pPr>
+      <w:rPr>
+        <w:rFonts w:ascii="Wingdings" w:hAnsi="Wingdings" w:hint="default"/>
+      </w:rPr>
+    </w:lvl>
+    <w:lvl w:ilvl="3" w:tplc="08090001" w:tentative="1">
+      <w:start w:val="1"/>
+      <w:numFmt w:val="bullet"/>
+      <w:lvlText w:val=""/>
+      <w:lvlJc w:val="left"/>
+      <w:pPr>
+        <w:ind w:left="2880" w:hanging="360"/>
+      </w:pPr>
+      <w:rPr>
+        <w:rFonts w:ascii="Symbol" w:hAnsi="Symbol" w:hint="default"/>
+      </w:rPr>
+    </w:lvl>
+    <w:lvl w:ilvl="4" w:tplc="08090003" w:tentative="1">
+      <w:start w:val="1"/>
+      <w:numFmt w:val="bullet"/>
+      <w:lvlText w:val="o"/>
+      <w:lvlJc w:val="left"/>
+      <w:pPr>
+        <w:ind w:left="3600" w:hanging="360"/>
+      </w:pPr>
+      <w:rPr>
+        <w:rFonts w:ascii="Courier New" w:hAnsi="Courier New" w:cs="Courier New" w:hint="default"/>
+      </w:rPr>
+    </w:lvl>
+    <w:lvl w:ilvl="5" w:tplc="08090005" w:tentative="1">
+      <w:start w:val="1"/>
+      <w:numFmt w:val="bullet"/>
+      <w:lvlText w:val=""/>
+      <w:lvlJc w:val="left"/>
+      <w:pPr>
+        <w:ind w:left="4320" w:hanging="360"/>
+      </w:pPr>
+      <w:rPr>
+        <w:rFonts w:ascii="Wingdings" w:hAnsi="Wingdings" w:hint="default"/>
+      </w:rPr>
+    </w:lvl>
+    <w:lvl w:ilvl="6" w:tplc="08090001" w:tentative="1">
+      <w:start w:val="1"/>
+      <w:numFmt w:val="bullet"/>
+      <w:lvlText w:val=""/>
+      <w:lvlJc w:val="left"/>
+      <w:pPr>
+        <w:ind w:left="5040" w:hanging="360"/>
+      </w:pPr>
+      <w:rPr>
+        <w:rFonts w:ascii="Symbol" w:hAnsi="Symbol" w:hint="default"/>
+      </w:rPr>
+    </w:lvl>
+    <w:lvl w:ilvl="7" w:tplc="08090003" w:tentative="1">
+      <w:start w:val="1"/>
+      <w:numFmt w:val="bullet"/>
+      <w:lvlText w:val="o"/>
+      <w:lvlJc w:val="left"/>
+      <w:pPr>
+        <w:ind w:left="5760" w:hanging="360"/>
+      </w:pPr>
+      <w:rPr>
+        <w:rFonts w:ascii="Courier New" w:hAnsi="Courier New" w:cs="Courier New" w:hint="default"/>
+      </w:rPr>
+    </w:lvl>
+    <w:lvl w:ilvl="8" w:tplc="08090005" w:tentative="1">
+      <w:start w:val="1"/>
+      <w:numFmt w:val="bullet"/>
+      <w:lvlText w:val=""/>
+      <w:lvlJc w:val="left"/>
+      <w:pPr>
+        <w:ind w:left="6480" w:hanging="360"/>
+      </w:pPr>
+      <w:rPr>
+        <w:rFonts w:ascii="Wingdings" w:hAnsi="Wingdings" w:hint="default"/>
+      </w:rPr>
+    </w:lvl>
+  </w:abstractNum>
+  <w:abstractNum w:abstractNumId="58" w15:restartNumberingAfterBreak="0">
     <w:nsid w:val="627328E4"/>
     <w:multiLevelType w:val="hybridMultilevel"/>
     <w:tmpl w:val="98C0839A"/>
@@ -16475,7 +19287,7 @@
       </w:pPr>
     </w:lvl>
   </w:abstractNum>
-  <w:abstractNum w:abstractNumId="41" w15:restartNumberingAfterBreak="0">
+  <w:abstractNum w:abstractNumId="59" w15:restartNumberingAfterBreak="0">
     <w:nsid w:val="628A044C"/>
     <w:multiLevelType w:val="hybridMultilevel"/>
     <w:tmpl w:val="0CF6B904"/>
@@ -16588,7 +19400,7 @@
       </w:rPr>
     </w:lvl>
   </w:abstractNum>
-  <w:abstractNum w:abstractNumId="42" w15:restartNumberingAfterBreak="0">
+  <w:abstractNum w:abstractNumId="60" w15:restartNumberingAfterBreak="0">
     <w:nsid w:val="656657AD"/>
     <w:multiLevelType w:val="hybridMultilevel"/>
     <w:tmpl w:val="BDF6F68A"/>
@@ -16701,7 +19513,7 @@
       </w:rPr>
     </w:lvl>
   </w:abstractNum>
-  <w:abstractNum w:abstractNumId="43" w15:restartNumberingAfterBreak="0">
+  <w:abstractNum w:abstractNumId="61" w15:restartNumberingAfterBreak="0">
     <w:nsid w:val="679F7D3A"/>
     <w:multiLevelType w:val="hybridMultilevel"/>
     <w:tmpl w:val="E312CABE"/>
@@ -16787,7 +19599,7 @@
       </w:pPr>
     </w:lvl>
   </w:abstractNum>
-  <w:abstractNum w:abstractNumId="44" w15:restartNumberingAfterBreak="0">
+  <w:abstractNum w:abstractNumId="62" w15:restartNumberingAfterBreak="0">
     <w:nsid w:val="6C177812"/>
     <w:multiLevelType w:val="hybridMultilevel"/>
     <w:tmpl w:val="2D42B6A6"/>
@@ -16876,7 +19688,120 @@
       </w:pPr>
     </w:lvl>
   </w:abstractNum>
-  <w:abstractNum w:abstractNumId="45" w15:restartNumberingAfterBreak="0">
+  <w:abstractNum w:abstractNumId="63" w15:restartNumberingAfterBreak="0">
+    <w:nsid w:val="6E894CDA"/>
+    <w:multiLevelType w:val="hybridMultilevel"/>
+    <w:tmpl w:val="FD2AD06E"/>
+    <w:lvl w:ilvl="0" w:tplc="08090005">
+      <w:start w:val="1"/>
+      <w:numFmt w:val="bullet"/>
+      <w:lvlText w:val=""/>
+      <w:lvlJc w:val="left"/>
+      <w:pPr>
+        <w:ind w:left="720" w:hanging="360"/>
+      </w:pPr>
+      <w:rPr>
+        <w:rFonts w:ascii="Wingdings" w:hAnsi="Wingdings" w:hint="default"/>
+      </w:rPr>
+    </w:lvl>
+    <w:lvl w:ilvl="1" w:tplc="08090003" w:tentative="1">
+      <w:start w:val="1"/>
+      <w:numFmt w:val="bullet"/>
+      <w:lvlText w:val="o"/>
+      <w:lvlJc w:val="left"/>
+      <w:pPr>
+        <w:ind w:left="1440" w:hanging="360"/>
+      </w:pPr>
+      <w:rPr>
+        <w:rFonts w:ascii="Courier New" w:hAnsi="Courier New" w:cs="Courier New" w:hint="default"/>
+      </w:rPr>
+    </w:lvl>
+    <w:lvl w:ilvl="2" w:tplc="08090005" w:tentative="1">
+      <w:start w:val="1"/>
+      <w:numFmt w:val="bullet"/>
+      <w:lvlText w:val=""/>
+      <w:lvlJc w:val="left"/>
+      <w:pPr>
+        <w:ind w:left="2160" w:hanging="360"/>
+      </w:pPr>
+      <w:rPr>
+        <w:rFonts w:ascii="Wingdings" w:hAnsi="Wingdings" w:hint="default"/>
+      </w:rPr>
+    </w:lvl>
+    <w:lvl w:ilvl="3" w:tplc="08090001" w:tentative="1">
+      <w:start w:val="1"/>
+      <w:numFmt w:val="bullet"/>
+      <w:lvlText w:val=""/>
+      <w:lvlJc w:val="left"/>
+      <w:pPr>
+        <w:ind w:left="2880" w:hanging="360"/>
+      </w:pPr>
+      <w:rPr>
+        <w:rFonts w:ascii="Symbol" w:hAnsi="Symbol" w:hint="default"/>
+      </w:rPr>
+    </w:lvl>
+    <w:lvl w:ilvl="4" w:tplc="08090003" w:tentative="1">
+      <w:start w:val="1"/>
+      <w:numFmt w:val="bullet"/>
+      <w:lvlText w:val="o"/>
+      <w:lvlJc w:val="left"/>
+      <w:pPr>
+        <w:ind w:left="3600" w:hanging="360"/>
+      </w:pPr>
+      <w:rPr>
+        <w:rFonts w:ascii="Courier New" w:hAnsi="Courier New" w:cs="Courier New" w:hint="default"/>
+      </w:rPr>
+    </w:lvl>
+    <w:lvl w:ilvl="5" w:tplc="08090005" w:tentative="1">
+      <w:start w:val="1"/>
+      <w:numFmt w:val="bullet"/>
+      <w:lvlText w:val=""/>
+      <w:lvlJc w:val="left"/>
+      <w:pPr>
+        <w:ind w:left="4320" w:hanging="360"/>
+      </w:pPr>
+      <w:rPr>
+        <w:rFonts w:ascii="Wingdings" w:hAnsi="Wingdings" w:hint="default"/>
+      </w:rPr>
+    </w:lvl>
+    <w:lvl w:ilvl="6" w:tplc="08090001" w:tentative="1">
+      <w:start w:val="1"/>
+      <w:numFmt w:val="bullet"/>
+      <w:lvlText w:val=""/>
+      <w:lvlJc w:val="left"/>
+      <w:pPr>
+        <w:ind w:left="5040" w:hanging="360"/>
+      </w:pPr>
+      <w:rPr>
+        <w:rFonts w:ascii="Symbol" w:hAnsi="Symbol" w:hint="default"/>
+      </w:rPr>
+    </w:lvl>
+    <w:lvl w:ilvl="7" w:tplc="08090003" w:tentative="1">
+      <w:start w:val="1"/>
+      <w:numFmt w:val="bullet"/>
+      <w:lvlText w:val="o"/>
+      <w:lvlJc w:val="left"/>
+      <w:pPr>
+        <w:ind w:left="5760" w:hanging="360"/>
+      </w:pPr>
+      <w:rPr>
+        <w:rFonts w:ascii="Courier New" w:hAnsi="Courier New" w:cs="Courier New" w:hint="default"/>
+      </w:rPr>
+    </w:lvl>
+    <w:lvl w:ilvl="8" w:tplc="08090005" w:tentative="1">
+      <w:start w:val="1"/>
+      <w:numFmt w:val="bullet"/>
+      <w:lvlText w:val=""/>
+      <w:lvlJc w:val="left"/>
+      <w:pPr>
+        <w:ind w:left="6480" w:hanging="360"/>
+      </w:pPr>
+      <w:rPr>
+        <w:rFonts w:ascii="Wingdings" w:hAnsi="Wingdings" w:hint="default"/>
+      </w:rPr>
+    </w:lvl>
+  </w:abstractNum>
+  <w:abstractNum w:abstractNumId="64" w15:restartNumberingAfterBreak="0">
     <w:nsid w:val="6EF86A80"/>
     <w:multiLevelType w:val="hybridMultilevel"/>
     <w:tmpl w:val="E6FCF6D8"/>
@@ -16989,7 +19914,120 @@
       </w:rPr>
     </w:lvl>
   </w:abstractNum>
-  <w:abstractNum w:abstractNumId="46" w15:restartNumberingAfterBreak="0">
+  <w:abstractNum w:abstractNumId="65" w15:restartNumberingAfterBreak="0">
+    <w:nsid w:val="6F0A2D92"/>
+    <w:multiLevelType w:val="hybridMultilevel"/>
+    <w:tmpl w:val="FE9C2E20"/>
+    <w:lvl w:ilvl="0" w:tplc="08090005">
+      <w:start w:val="1"/>
+      <w:numFmt w:val="bullet"/>
+      <w:lvlText w:val=""/>
+      <w:lvlJc w:val="left"/>
+      <w:pPr>
+        <w:ind w:left="720" w:hanging="360"/>
+      </w:pPr>
+      <w:rPr>
+        <w:rFonts w:ascii="Wingdings" w:hAnsi="Wingdings" w:hint="default"/>
+      </w:rPr>
+    </w:lvl>
+    <w:lvl w:ilvl="1" w:tplc="08090003">
+      <w:start w:val="1"/>
+      <w:numFmt w:val="bullet"/>
+      <w:lvlText w:val="o"/>
+      <w:lvlJc w:val="left"/>
+      <w:pPr>
+        <w:ind w:left="1440" w:hanging="360"/>
+      </w:pPr>
+      <w:rPr>
+        <w:rFonts w:ascii="Courier New" w:hAnsi="Courier New" w:cs="Courier New" w:hint="default"/>
+      </w:rPr>
+    </w:lvl>
+    <w:lvl w:ilvl="2" w:tplc="08090005" w:tentative="1">
+      <w:start w:val="1"/>
+      <w:numFmt w:val="bullet"/>
+      <w:lvlText w:val=""/>
+      <w:lvlJc w:val="left"/>
+      <w:pPr>
+        <w:ind w:left="2160" w:hanging="360"/>
+      </w:pPr>
+      <w:rPr>
+        <w:rFonts w:ascii="Wingdings" w:hAnsi="Wingdings" w:hint="default"/>
+      </w:rPr>
+    </w:lvl>
+    <w:lvl w:ilvl="3" w:tplc="08090001" w:tentative="1">
+      <w:start w:val="1"/>
+      <w:numFmt w:val="bullet"/>
+      <w:lvlText w:val=""/>
+      <w:lvlJc w:val="left"/>
+      <w:pPr>
+        <w:ind w:left="2880" w:hanging="360"/>
+      </w:pPr>
+      <w:rPr>
+        <w:rFonts w:ascii="Symbol" w:hAnsi="Symbol" w:hint="default"/>
+      </w:rPr>
+    </w:lvl>
+    <w:lvl w:ilvl="4" w:tplc="08090003" w:tentative="1">
+      <w:start w:val="1"/>
+      <w:numFmt w:val="bullet"/>
+      <w:lvlText w:val="o"/>
+      <w:lvlJc w:val="left"/>
+      <w:pPr>
+        <w:ind w:left="3600" w:hanging="360"/>
+      </w:pPr>
+      <w:rPr>
+        <w:rFonts w:ascii="Courier New" w:hAnsi="Courier New" w:cs="Courier New" w:hint="default"/>
+      </w:rPr>
+    </w:lvl>
+    <w:lvl w:ilvl="5" w:tplc="08090005" w:tentative="1">
+      <w:start w:val="1"/>
+      <w:numFmt w:val="bullet"/>
+      <w:lvlText w:val=""/>
+      <w:lvlJc w:val="left"/>
+      <w:pPr>
+        <w:ind w:left="4320" w:hanging="360"/>
+      </w:pPr>
+      <w:rPr>
+        <w:rFonts w:ascii="Wingdings" w:hAnsi="Wingdings" w:hint="default"/>
+      </w:rPr>
+    </w:lvl>
+    <w:lvl w:ilvl="6" w:tplc="08090001" w:tentative="1">
+      <w:start w:val="1"/>
+      <w:numFmt w:val="bullet"/>
+      <w:lvlText w:val=""/>
+      <w:lvlJc w:val="left"/>
+      <w:pPr>
+        <w:ind w:left="5040" w:hanging="360"/>
+      </w:pPr>
+      <w:rPr>
+        <w:rFonts w:ascii="Symbol" w:hAnsi="Symbol" w:hint="default"/>
+      </w:rPr>
+    </w:lvl>
+    <w:lvl w:ilvl="7" w:tplc="08090003" w:tentative="1">
+      <w:start w:val="1"/>
+      <w:numFmt w:val="bullet"/>
+      <w:lvlText w:val="o"/>
+      <w:lvlJc w:val="left"/>
+      <w:pPr>
+        <w:ind w:left="5760" w:hanging="360"/>
+      </w:pPr>
+      <w:rPr>
+        <w:rFonts w:ascii="Courier New" w:hAnsi="Courier New" w:cs="Courier New" w:hint="default"/>
+      </w:rPr>
+    </w:lvl>
+    <w:lvl w:ilvl="8" w:tplc="08090005" w:tentative="1">
+      <w:start w:val="1"/>
+      <w:numFmt w:val="bullet"/>
+      <w:lvlText w:val=""/>
+      <w:lvlJc w:val="left"/>
+      <w:pPr>
+        <w:ind w:left="6480" w:hanging="360"/>
+      </w:pPr>
+      <w:rPr>
+        <w:rFonts w:ascii="Wingdings" w:hAnsi="Wingdings" w:hint="default"/>
+      </w:rPr>
+    </w:lvl>
+  </w:abstractNum>
+  <w:abstractNum w:abstractNumId="66" w15:restartNumberingAfterBreak="0">
     <w:nsid w:val="733D28D5"/>
     <w:multiLevelType w:val="hybridMultilevel"/>
     <w:tmpl w:val="48E29C36"/>
@@ -17102,7 +20140,7 @@
       </w:rPr>
     </w:lvl>
   </w:abstractNum>
-  <w:abstractNum w:abstractNumId="47" w15:restartNumberingAfterBreak="0">
+  <w:abstractNum w:abstractNumId="67" w15:restartNumberingAfterBreak="0">
     <w:nsid w:val="79630B60"/>
     <w:multiLevelType w:val="hybridMultilevel"/>
     <w:tmpl w:val="3A8C5542"/>
@@ -17215,7 +20253,7 @@
       </w:rPr>
     </w:lvl>
   </w:abstractNum>
-  <w:abstractNum w:abstractNumId="48" w15:restartNumberingAfterBreak="0">
+  <w:abstractNum w:abstractNumId="68" w15:restartNumberingAfterBreak="0">
     <w:nsid w:val="7F5F32A6"/>
     <w:multiLevelType w:val="hybridMultilevel"/>
     <w:tmpl w:val="0D1AE9FE"/>
@@ -17327,7 +20365,7 @@
       </w:rPr>
     </w:lvl>
   </w:abstractNum>
-  <w:abstractNum w:abstractNumId="49" w15:restartNumberingAfterBreak="0">
+  <w:abstractNum w:abstractNumId="69" w15:restartNumberingAfterBreak="0">
     <w:nsid w:val="7F844524"/>
     <w:multiLevelType w:val="hybridMultilevel"/>
     <w:tmpl w:val="7034052E"/>
@@ -17441,154 +20479,214 @@
     </w:lvl>
   </w:abstractNum>
   <w:num w:numId="1" w16cid:durableId="699740722">
+    <w:abstractNumId w:val="51"/>
+  </w:num>
+  <w:num w:numId="2" w16cid:durableId="94331915">
+    <w:abstractNumId w:val="5"/>
+  </w:num>
+  <w:num w:numId="3" w16cid:durableId="147018148">
+    <w:abstractNumId w:val="45"/>
+  </w:num>
+  <w:num w:numId="4" w16cid:durableId="1824926255">
+    <w:abstractNumId w:val="6"/>
+  </w:num>
+  <w:num w:numId="5" w16cid:durableId="165754995">
+    <w:abstractNumId w:val="50"/>
+  </w:num>
+  <w:num w:numId="6" w16cid:durableId="1899658411">
+    <w:abstractNumId w:val="69"/>
+  </w:num>
+  <w:num w:numId="7" w16cid:durableId="1661083465">
+    <w:abstractNumId w:val="53"/>
+  </w:num>
+  <w:num w:numId="8" w16cid:durableId="1953047116">
+    <w:abstractNumId w:val="4"/>
+  </w:num>
+  <w:num w:numId="9" w16cid:durableId="1469787021">
+    <w:abstractNumId w:val="66"/>
+  </w:num>
+  <w:num w:numId="10" w16cid:durableId="1416512004">
+    <w:abstractNumId w:val="46"/>
+  </w:num>
+  <w:num w:numId="11" w16cid:durableId="743339361">
+    <w:abstractNumId w:val="59"/>
+  </w:num>
+  <w:num w:numId="12" w16cid:durableId="1615477335">
+    <w:abstractNumId w:val="52"/>
+  </w:num>
+  <w:num w:numId="13" w16cid:durableId="204223185">
+    <w:abstractNumId w:val="35"/>
+  </w:num>
+  <w:num w:numId="14" w16cid:durableId="1611157849">
+    <w:abstractNumId w:val="15"/>
+  </w:num>
+  <w:num w:numId="15" w16cid:durableId="1423143626">
+    <w:abstractNumId w:val="67"/>
+  </w:num>
+  <w:num w:numId="16" w16cid:durableId="632952383">
+    <w:abstractNumId w:val="33"/>
+  </w:num>
+  <w:num w:numId="17" w16cid:durableId="1538859849">
+    <w:abstractNumId w:val="49"/>
+  </w:num>
+  <w:num w:numId="18" w16cid:durableId="221910627">
+    <w:abstractNumId w:val="68"/>
+  </w:num>
+  <w:num w:numId="19" w16cid:durableId="1815096695">
+    <w:abstractNumId w:val="23"/>
+  </w:num>
+  <w:num w:numId="20" w16cid:durableId="885023452">
+    <w:abstractNumId w:val="64"/>
+  </w:num>
+  <w:num w:numId="21" w16cid:durableId="1994403359">
+    <w:abstractNumId w:val="39"/>
+  </w:num>
+  <w:num w:numId="22" w16cid:durableId="1179347438">
+    <w:abstractNumId w:val="11"/>
+  </w:num>
+  <w:num w:numId="23" w16cid:durableId="169756212">
+    <w:abstractNumId w:val="17"/>
+  </w:num>
+  <w:num w:numId="24" w16cid:durableId="2030065327">
+    <w:abstractNumId w:val="31"/>
+  </w:num>
+  <w:num w:numId="25" w16cid:durableId="1795637309">
+    <w:abstractNumId w:val="34"/>
+  </w:num>
+  <w:num w:numId="26" w16cid:durableId="540091602">
+    <w:abstractNumId w:val="44"/>
+  </w:num>
+  <w:num w:numId="27" w16cid:durableId="1466506770">
+    <w:abstractNumId w:val="3"/>
+  </w:num>
+  <w:num w:numId="28" w16cid:durableId="322588433">
+    <w:abstractNumId w:val="9"/>
+  </w:num>
+  <w:num w:numId="29" w16cid:durableId="1212383132">
+    <w:abstractNumId w:val="8"/>
+  </w:num>
+  <w:num w:numId="30" w16cid:durableId="300380095">
+    <w:abstractNumId w:val="38"/>
+  </w:num>
+  <w:num w:numId="31" w16cid:durableId="1505316098">
+    <w:abstractNumId w:val="62"/>
+  </w:num>
+  <w:num w:numId="32" w16cid:durableId="1166167814">
+    <w:abstractNumId w:val="61"/>
+  </w:num>
+  <w:num w:numId="33" w16cid:durableId="47531294">
+    <w:abstractNumId w:val="58"/>
+  </w:num>
+  <w:num w:numId="34" w16cid:durableId="1785804067">
+    <w:abstractNumId w:val="26"/>
+  </w:num>
+  <w:num w:numId="35" w16cid:durableId="1782457055">
+    <w:abstractNumId w:val="56"/>
+  </w:num>
+  <w:num w:numId="36" w16cid:durableId="437724866">
+    <w:abstractNumId w:val="16"/>
+  </w:num>
+  <w:num w:numId="37" w16cid:durableId="1384866327">
+    <w:abstractNumId w:val="60"/>
+  </w:num>
+  <w:num w:numId="38" w16cid:durableId="470443336">
+    <w:abstractNumId w:val="43"/>
+  </w:num>
+  <w:num w:numId="39" w16cid:durableId="1021475328">
+    <w:abstractNumId w:val="40"/>
+  </w:num>
+  <w:num w:numId="40" w16cid:durableId="2093308371">
+    <w:abstractNumId w:val="27"/>
+  </w:num>
+  <w:num w:numId="41" w16cid:durableId="858159195">
+    <w:abstractNumId w:val="42"/>
+  </w:num>
+  <w:num w:numId="42" w16cid:durableId="198981746">
+    <w:abstractNumId w:val="22"/>
+  </w:num>
+  <w:num w:numId="43" w16cid:durableId="733820782">
+    <w:abstractNumId w:val="32"/>
+  </w:num>
+  <w:num w:numId="44" w16cid:durableId="1504316777">
+    <w:abstractNumId w:val="47"/>
+  </w:num>
+  <w:num w:numId="45" w16cid:durableId="1972516410">
+    <w:abstractNumId w:val="1"/>
+  </w:num>
+  <w:num w:numId="46" w16cid:durableId="1403408843">
     <w:abstractNumId w:val="36"/>
   </w:num>
-  <w:num w:numId="2" w16cid:durableId="94331915">
-    <w:abstractNumId w:val="4"/>
+  <w:num w:numId="47" w16cid:durableId="288902000">
+    <w:abstractNumId w:val="48"/>
   </w:num>
-  <w:num w:numId="3" w16cid:durableId="147018148">
+  <w:num w:numId="48" w16cid:durableId="1264454062">
+    <w:abstractNumId w:val="19"/>
+  </w:num>
+  <w:num w:numId="49" w16cid:durableId="546189291">
+    <w:abstractNumId w:val="2"/>
+  </w:num>
+  <w:num w:numId="50" w16cid:durableId="1912890848">
+    <w:abstractNumId w:val="10"/>
+  </w:num>
+  <w:num w:numId="51" w16cid:durableId="124083269">
+    <w:abstractNumId w:val="12"/>
+  </w:num>
+  <w:num w:numId="52" w16cid:durableId="895117757">
+    <w:abstractNumId w:val="29"/>
+  </w:num>
+  <w:num w:numId="53" w16cid:durableId="986588829">
+    <w:abstractNumId w:val="20"/>
+  </w:num>
+  <w:num w:numId="54" w16cid:durableId="2050302642">
+    <w:abstractNumId w:val="24"/>
+  </w:num>
+  <w:num w:numId="55" w16cid:durableId="640037845">
+    <w:abstractNumId w:val="28"/>
+  </w:num>
+  <w:num w:numId="56" w16cid:durableId="1548105320">
     <w:abstractNumId w:val="30"/>
   </w:num>
-  <w:num w:numId="4" w16cid:durableId="1824926255">
-    <w:abstractNumId w:val="5"/>
+  <w:num w:numId="57" w16cid:durableId="2093431188">
+    <w:abstractNumId w:val="25"/>
   </w:num>
-  <w:num w:numId="5" w16cid:durableId="165754995">
-    <w:abstractNumId w:val="35"/>
+  <w:num w:numId="58" w16cid:durableId="1218786438">
+    <w:abstractNumId w:val="54"/>
   </w:num>
-  <w:num w:numId="6" w16cid:durableId="1899658411">
-    <w:abstractNumId w:val="49"/>
+  <w:num w:numId="59" w16cid:durableId="1821116923">
+    <w:abstractNumId w:val="21"/>
   </w:num>
-  <w:num w:numId="7" w16cid:durableId="1661083465">
-    <w:abstractNumId w:val="38"/>
+  <w:num w:numId="60" w16cid:durableId="1067070357">
+    <w:abstractNumId w:val="13"/>
   </w:num>
-  <w:num w:numId="8" w16cid:durableId="1953047116">
-    <w:abstractNumId w:val="3"/>
+  <w:num w:numId="61" w16cid:durableId="1495024763">
+    <w:abstractNumId w:val="65"/>
   </w:num>
-  <w:num w:numId="9" w16cid:durableId="1469787021">
-    <w:abstractNumId w:val="46"/>
+  <w:num w:numId="62" w16cid:durableId="1568344701">
+    <w:abstractNumId w:val="18"/>
   </w:num>
-  <w:num w:numId="10" w16cid:durableId="1416512004">
-    <w:abstractNumId w:val="31"/>
-  </w:num>
-  <w:num w:numId="11" w16cid:durableId="743339361">
+  <w:num w:numId="63" w16cid:durableId="13846801">
     <w:abstractNumId w:val="41"/>
   </w:num>
-  <w:num w:numId="12" w16cid:durableId="1615477335">
+  <w:num w:numId="64" w16cid:durableId="618487874">
+    <w:abstractNumId w:val="7"/>
+  </w:num>
+  <w:num w:numId="65" w16cid:durableId="1274046900">
+    <w:abstractNumId w:val="55"/>
+  </w:num>
+  <w:num w:numId="66" w16cid:durableId="1247150726">
+    <w:abstractNumId w:val="0"/>
+  </w:num>
+  <w:num w:numId="67" w16cid:durableId="227307098">
     <w:abstractNumId w:val="37"/>
   </w:num>
-  <w:num w:numId="13" w16cid:durableId="204223185">
-    <w:abstractNumId w:val="22"/>
-  </w:num>
-  <w:num w:numId="14" w16cid:durableId="1611157849">
-    <w:abstractNumId w:val="10"/>
-  </w:num>
-  <w:num w:numId="15" w16cid:durableId="1423143626">
-    <w:abstractNumId w:val="47"/>
-  </w:num>
-  <w:num w:numId="16" w16cid:durableId="632952383">
-    <w:abstractNumId w:val="20"/>
-  </w:num>
-  <w:num w:numId="17" w16cid:durableId="1538859849">
-    <w:abstractNumId w:val="34"/>
-  </w:num>
-  <w:num w:numId="18" w16cid:durableId="221910627">
-    <w:abstractNumId w:val="48"/>
-  </w:num>
-  <w:num w:numId="19" w16cid:durableId="1815096695">
-    <w:abstractNumId w:val="15"/>
-  </w:num>
-  <w:num w:numId="20" w16cid:durableId="885023452">
-    <w:abstractNumId w:val="45"/>
-  </w:num>
-  <w:num w:numId="21" w16cid:durableId="1994403359">
-    <w:abstractNumId w:val="25"/>
-  </w:num>
-  <w:num w:numId="22" w16cid:durableId="1179347438">
-    <w:abstractNumId w:val="9"/>
-  </w:num>
-  <w:num w:numId="23" w16cid:durableId="169756212">
-    <w:abstractNumId w:val="12"/>
-  </w:num>
-  <w:num w:numId="24" w16cid:durableId="2030065327">
-    <w:abstractNumId w:val="18"/>
-  </w:num>
-  <w:num w:numId="25" w16cid:durableId="1795637309">
-    <w:abstractNumId w:val="21"/>
-  </w:num>
-  <w:num w:numId="26" w16cid:durableId="540091602">
-    <w:abstractNumId w:val="29"/>
-  </w:num>
-  <w:num w:numId="27" w16cid:durableId="1466506770">
-    <w:abstractNumId w:val="2"/>
-  </w:num>
-  <w:num w:numId="28" w16cid:durableId="322588433">
-    <w:abstractNumId w:val="7"/>
-  </w:num>
-  <w:num w:numId="29" w16cid:durableId="1212383132">
-    <w:abstractNumId w:val="6"/>
-  </w:num>
-  <w:num w:numId="30" w16cid:durableId="300380095">
-    <w:abstractNumId w:val="24"/>
-  </w:num>
-  <w:num w:numId="31" w16cid:durableId="1505316098">
-    <w:abstractNumId w:val="44"/>
-  </w:num>
-  <w:num w:numId="32" w16cid:durableId="1166167814">
-    <w:abstractNumId w:val="43"/>
-  </w:num>
-  <w:num w:numId="33" w16cid:durableId="47531294">
-    <w:abstractNumId w:val="40"/>
-  </w:num>
-  <w:num w:numId="34" w16cid:durableId="1785804067">
-    <w:abstractNumId w:val="16"/>
-  </w:num>
-  <w:num w:numId="35" w16cid:durableId="1782457055">
-    <w:abstractNumId w:val="39"/>
-  </w:num>
-  <w:num w:numId="36" w16cid:durableId="437724866">
-    <w:abstractNumId w:val="11"/>
-  </w:num>
-  <w:num w:numId="37" w16cid:durableId="1384866327">
-    <w:abstractNumId w:val="42"/>
-  </w:num>
-  <w:num w:numId="38" w16cid:durableId="470443336">
-    <w:abstractNumId w:val="28"/>
-  </w:num>
-  <w:num w:numId="39" w16cid:durableId="1021475328">
-    <w:abstractNumId w:val="26"/>
-  </w:num>
-  <w:num w:numId="40" w16cid:durableId="2093308371">
-    <w:abstractNumId w:val="17"/>
-  </w:num>
-  <w:num w:numId="41" w16cid:durableId="858159195">
-    <w:abstractNumId w:val="27"/>
-  </w:num>
-  <w:num w:numId="42" w16cid:durableId="198981746">
+  <w:num w:numId="68" w16cid:durableId="721170635">
     <w:abstractNumId w:val="14"/>
   </w:num>
-  <w:num w:numId="43" w16cid:durableId="733820782">
-    <w:abstractNumId w:val="19"/>
+  <w:num w:numId="69" w16cid:durableId="909925951">
+    <w:abstractNumId w:val="57"/>
   </w:num>
-  <w:num w:numId="44" w16cid:durableId="1504316777">
-    <w:abstractNumId w:val="32"/>
-  </w:num>
-  <w:num w:numId="45" w16cid:durableId="1972516410">
-    <w:abstractNumId w:val="0"/>
-  </w:num>
-  <w:num w:numId="46" w16cid:durableId="1403408843">
-    <w:abstractNumId w:val="23"/>
-  </w:num>
-  <w:num w:numId="47" w16cid:durableId="288902000">
-    <w:abstractNumId w:val="33"/>
-  </w:num>
-  <w:num w:numId="48" w16cid:durableId="1264454062">
-    <w:abstractNumId w:val="13"/>
-  </w:num>
-  <w:num w:numId="49" w16cid:durableId="546189291">
-    <w:abstractNumId w:val="1"/>
-  </w:num>
-  <w:num w:numId="50" w16cid:durableId="1912890848">
-    <w:abstractNumId w:val="8"/>
+  <w:num w:numId="70" w16cid:durableId="636908931">
+    <w:abstractNumId w:val="63"/>
   </w:num>
 </w:numbering>
 </file>
@@ -17993,7 +21091,7 @@
   <w:style w:type="paragraph" w:default="1" w:styleId="Normal">
     <w:name w:val="Normal"/>
     <w:qFormat/>
-    <w:rsid w:val="00AD1C7C"/>
+    <w:rsid w:val="00070D0A"/>
   </w:style>
   <w:style w:type="paragraph" w:styleId="Heading1">
     <w:name w:val="heading 1"/>

</xml_diff>